<commit_message>
Updated Linux notes to add line for Git push to remote from master.
</commit_message>
<xml_diff>
--- a/LinuxNotes.docx
+++ b/LinuxNotes.docx
@@ -46,21 +46,8 @@
         <w:t xml:space="preserve">VMSVGA with 3D </w:t>
       </w:r>
       <w:r>
-        <w:t xml:space="preserve">acceleration: May require </w:t>
-      </w:r>
-      <w:proofErr w:type="spellStart"/>
-      <w:r>
-        <w:t>sudo</w:t>
-      </w:r>
-      <w:proofErr w:type="spellEnd"/>
-      <w:r>
-        <w:t xml:space="preserve"> ubuntu-drivers </w:t>
-      </w:r>
-      <w:proofErr w:type="spellStart"/>
-      <w:r>
-        <w:t>autoinstall</w:t>
-      </w:r>
-      <w:proofErr w:type="spellEnd"/>
+        <w:t>acceleration: May require sudo ubuntu-drivers autoinstall</w:t>
+      </w:r>
     </w:p>
     <w:p>
       <w:r>
@@ -96,11 +83,9 @@
       </w:r>
     </w:p>
     <w:p>
-      <w:proofErr w:type="spellStart"/>
       <w:r>
         <w:t>htop</w:t>
       </w:r>
-      <w:proofErr w:type="spellEnd"/>
     </w:p>
     <w:p>
       <w:r>
@@ -109,13 +94,8 @@
     </w:p>
     <w:p>
       <w:r>
-        <w:t xml:space="preserve">ubuntu-drivers </w:t>
-      </w:r>
-      <w:proofErr w:type="spellStart"/>
-      <w:r>
-        <w:t>autoinstall</w:t>
-      </w:r>
-      <w:proofErr w:type="spellEnd"/>
+        <w:t>ubuntu-drivers autoinstall</w:t>
+      </w:r>
     </w:p>
     <w:p>
       <w:pPr>
@@ -166,15 +146,7 @@
     </w:p>
     <w:p>
       <w:r>
-        <w:t xml:space="preserve">First method: </w:t>
-      </w:r>
-      <w:proofErr w:type="spellStart"/>
-      <w:r>
-        <w:t>sudo</w:t>
-      </w:r>
-      <w:proofErr w:type="spellEnd"/>
-      <w:r>
-        <w:t xml:space="preserve"> top</w:t>
+        <w:t>First method: sudo top</w:t>
       </w:r>
     </w:p>
     <w:p>
@@ -260,21 +232,28 @@
     </w:p>
     <w:p>
       <w:r>
+        <w:t>Compare: sudo apt-get install htop</w:t>
+      </w:r>
+    </w:p>
+    <w:p>
+      <w:pPr>
+        <w:pStyle w:val="ListParagraph"/>
+        <w:numPr>
+          <w:ilvl w:val="0"/>
+          <w:numId w:val="2"/>
+        </w:numPr>
+      </w:pPr>
+      <w:r>
+        <w:t>Colors, easier menus, the ability to track HDD usage. Much better. In shell.</w:t>
+      </w:r>
+    </w:p>
+    <w:p>
+      <w:r>
         <w:t xml:space="preserve">Compare: </w:t>
       </w:r>
-      <w:proofErr w:type="spellStart"/>
-      <w:r>
-        <w:t>sudo</w:t>
-      </w:r>
-      <w:proofErr w:type="spellEnd"/>
-      <w:r>
-        <w:t xml:space="preserve"> apt-get install </w:t>
-      </w:r>
-      <w:proofErr w:type="spellStart"/>
-      <w:r>
-        <w:t>htop</w:t>
-      </w:r>
-      <w:proofErr w:type="spellEnd"/>
+      <w:r>
+        <w:t>sudo apt-get install gnome-system-monitor</w:t>
+      </w:r>
     </w:p>
     <w:p>
       <w:pPr>
@@ -285,57 +264,16 @@
         </w:numPr>
       </w:pPr>
       <w:r>
-        <w:t>Colors, easier menus, the ability to track HDD usage. Much better. In shell.</w:t>
-      </w:r>
-    </w:p>
-    <w:p>
-      <w:r>
-        <w:t xml:space="preserve">Compare: </w:t>
-      </w:r>
-      <w:proofErr w:type="spellStart"/>
-      <w:r>
-        <w:t>sudo</w:t>
-      </w:r>
-      <w:proofErr w:type="spellEnd"/>
-      <w:r>
-        <w:t xml:space="preserve"> apt-get install gnome-system-monitor</w:t>
-      </w:r>
-    </w:p>
-    <w:p>
-      <w:pPr>
-        <w:pStyle w:val="ListParagraph"/>
-        <w:numPr>
-          <w:ilvl w:val="0"/>
-          <w:numId w:val="2"/>
-        </w:numPr>
-      </w:pPr>
-      <w:r>
         <w:t xml:space="preserve">Very pretty! </w:t>
       </w:r>
       <w:r>
         <w:t xml:space="preserve">My favorite for looks and function. However, </w:t>
       </w:r>
       <w:r>
-        <w:t xml:space="preserve">I see when it is running that it eats about 30% of my CPU by way of gnome-shell and </w:t>
-      </w:r>
-      <w:proofErr w:type="spellStart"/>
-      <w:r>
-        <w:t>xorg</w:t>
-      </w:r>
-      <w:proofErr w:type="spellEnd"/>
-      <w:r>
-        <w:t>.</w:t>
-      </w:r>
-      <w:r>
-        <w:t xml:space="preserve"> By contrast, top or </w:t>
-      </w:r>
-      <w:proofErr w:type="spellStart"/>
-      <w:r>
-        <w:t>htop</w:t>
-      </w:r>
-      <w:proofErr w:type="spellEnd"/>
-      <w:r>
-        <w:t xml:space="preserve"> use almost the same resources as each other.</w:t>
+        <w:t>I see when it is running that it eats about 30% of my CPU by way of gnome-shell and xorg.</w:t>
+      </w:r>
+      <w:r>
+        <w:t xml:space="preserve"> By contrast, top or htop use almost the same resources as each other.</w:t>
       </w:r>
     </w:p>
     <w:p>
@@ -367,15 +305,7 @@
     </w:p>
     <w:p>
       <w:r>
-        <w:t xml:space="preserve">Gnome-software and </w:t>
-      </w:r>
-      <w:proofErr w:type="spellStart"/>
-      <w:r>
-        <w:t>packagekitd</w:t>
-      </w:r>
-      <w:proofErr w:type="spellEnd"/>
-      <w:r>
-        <w:t xml:space="preserve"> coming up now.</w:t>
+        <w:t>Gnome-software and packagekitd coming up now.</w:t>
       </w:r>
     </w:p>
     <w:p>
@@ -401,15 +331,7 @@
       </w:r>
       <w:proofErr w:type="gramEnd"/>
       <w:r>
-        <w:t xml:space="preserve"> set graphics to </w:t>
-      </w:r>
-      <w:proofErr w:type="spellStart"/>
-      <w:r>
-        <w:t>VBoxSVGA</w:t>
-      </w:r>
-      <w:proofErr w:type="spellEnd"/>
-      <w:r>
-        <w:t>; still no improvement.</w:t>
+        <w:t xml:space="preserve"> set graphics to VBoxSVGA; still no improvement.</w:t>
       </w:r>
     </w:p>
     <w:p>
@@ -471,15 +393,7 @@
         </w:rPr>
       </w:pPr>
       <w:r>
-        <w:t xml:space="preserve">Note that you’ll have to cd /opt/idea… and </w:t>
-      </w:r>
-      <w:proofErr w:type="spellStart"/>
-      <w:r>
-        <w:t>sudo</w:t>
-      </w:r>
-      <w:proofErr w:type="spellEnd"/>
-      <w:r>
-        <w:t xml:space="preserve"> ./idea.sh to run it in a privileged mode where you can download updates. When you do, you may be running in a different context than you normally do when </w:t>
+        <w:t xml:space="preserve">Note that you’ll have to cd /opt/idea… and sudo ./idea.sh to run it in a privileged mode where you can download updates. When you do, you may be running in a different context than you normally do when </w:t>
       </w:r>
       <w:r>
         <w:lastRenderedPageBreak/>
@@ -689,13 +603,8 @@
           <w:numId w:val="4"/>
         </w:numPr>
       </w:pPr>
-      <w:proofErr w:type="spellStart"/>
-      <w:r>
-        <w:t>sudo</w:t>
-      </w:r>
-      <w:proofErr w:type="spellEnd"/>
-      <w:r>
-        <w:t xml:space="preserve"> yum update</w:t>
+      <w:r>
+        <w:t>sudo yum update</w:t>
       </w:r>
     </w:p>
     <w:p>
@@ -706,13 +615,8 @@
           <w:numId w:val="4"/>
         </w:numPr>
       </w:pPr>
-      <w:proofErr w:type="spellStart"/>
-      <w:r>
-        <w:t>sudo</w:t>
-      </w:r>
-      <w:proofErr w:type="spellEnd"/>
-      <w:r>
-        <w:t xml:space="preserve"> yum upgrade</w:t>
+      <w:r>
+        <w:t>sudo yum upgrade</w:t>
       </w:r>
     </w:p>
     <w:p>
@@ -809,56 +713,27 @@
       </w:pPr>
       <w:r>
         <w:lastRenderedPageBreak/>
-        <w:t xml:space="preserve">Problems with </w:t>
-      </w:r>
-      <w:proofErr w:type="spellStart"/>
-      <w:r>
-        <w:t>fwupd</w:t>
-      </w:r>
-      <w:proofErr w:type="spellEnd"/>
-      <w:r>
-        <w:t xml:space="preserve"> on Gnome Software Update</w:t>
+        <w:t>Problems with fwupd on Gnome Software Update</w:t>
       </w:r>
       <w:r>
         <w:t>:</w:t>
       </w:r>
     </w:p>
     <w:p>
-      <w:proofErr w:type="spellStart"/>
-      <w:r>
-        <w:t>SELinux</w:t>
-      </w:r>
-      <w:proofErr w:type="spellEnd"/>
-      <w:r>
-        <w:t xml:space="preserve"> can </w:t>
+      <w:r>
+        <w:t xml:space="preserve">SELinux can </w:t>
       </w:r>
       <w:r>
         <w:t xml:space="preserve">maybe </w:t>
       </w:r>
       <w:r>
-        <w:t xml:space="preserve">block gnome software from checking from getting firmware update messages over </w:t>
-      </w:r>
-      <w:proofErr w:type="spellStart"/>
-      <w:r>
-        <w:t>dbus</w:t>
-      </w:r>
-      <w:proofErr w:type="spellEnd"/>
-      <w:r>
-        <w:t>.</w:t>
+        <w:t>block gnome software from checking from getting firmware update messages over dbus.</w:t>
       </w:r>
       <w:r>
         <w:t xml:space="preserve"> It’s a known bug and may be fixed.</w:t>
       </w:r>
       <w:r>
-        <w:t xml:space="preserve"> To disable </w:t>
-      </w:r>
-      <w:proofErr w:type="spellStart"/>
-      <w:r>
-        <w:t>SELinux</w:t>
-      </w:r>
-      <w:proofErr w:type="spellEnd"/>
-      <w:r>
-        <w:t>:</w:t>
+        <w:t xml:space="preserve"> To disable SELinux:</w:t>
       </w:r>
     </w:p>
     <w:p>
@@ -869,27 +744,14 @@
           <w:numId w:val="5"/>
         </w:numPr>
       </w:pPr>
-      <w:proofErr w:type="spellStart"/>
-      <w:r>
-        <w:t>sestatus</w:t>
-      </w:r>
-      <w:proofErr w:type="spellEnd"/>
-      <w:r>
-        <w:t xml:space="preserve"> </w:t>
+      <w:r>
+        <w:t xml:space="preserve">sestatus </w:t>
       </w:r>
       <w:r>
         <w:sym w:font="Wingdings" w:char="F0E0"/>
       </w:r>
       <w:r>
-        <w:t xml:space="preserve"> Shows status of </w:t>
-      </w:r>
-      <w:proofErr w:type="spellStart"/>
-      <w:r>
-        <w:t>SELinux</w:t>
-      </w:r>
-      <w:proofErr w:type="spellEnd"/>
-      <w:r>
-        <w:t>.</w:t>
+        <w:t xml:space="preserve"> Shows status of SELinux.</w:t>
       </w:r>
     </w:p>
     <w:p>
@@ -901,15 +763,7 @@
         </w:numPr>
       </w:pPr>
       <w:r>
-        <w:t xml:space="preserve">Disable </w:t>
-      </w:r>
-      <w:proofErr w:type="spellStart"/>
-      <w:r>
-        <w:t>SELinux</w:t>
-      </w:r>
-      <w:proofErr w:type="spellEnd"/>
-      <w:r>
-        <w:t xml:space="preserve"> temporarily:</w:t>
+        <w:t>Disable SELinux temporarily:</w:t>
       </w:r>
     </w:p>
     <w:p>
@@ -920,21 +774,8 @@
           <w:numId w:val="5"/>
         </w:numPr>
       </w:pPr>
-      <w:proofErr w:type="spellStart"/>
-      <w:r>
-        <w:t>sudo</w:t>
-      </w:r>
-      <w:proofErr w:type="spellEnd"/>
-      <w:r>
-        <w:t xml:space="preserve"> </w:t>
-      </w:r>
-      <w:proofErr w:type="spellStart"/>
-      <w:r>
-        <w:t>setenforce</w:t>
-      </w:r>
-      <w:proofErr w:type="spellEnd"/>
-      <w:r>
-        <w:t xml:space="preserve"> 0</w:t>
+      <w:r>
+        <w:t>sudo setenforce 0</w:t>
       </w:r>
     </w:p>
     <w:p>
@@ -948,7 +789,6 @@
           <w:lang w:val="fr-FR"/>
         </w:rPr>
       </w:pPr>
-      <w:proofErr w:type="spellStart"/>
       <w:proofErr w:type="gramStart"/>
       <w:r>
         <w:rPr>
@@ -956,55 +796,12 @@
         </w:rPr>
         <w:t>sudo</w:t>
       </w:r>
-      <w:proofErr w:type="spellEnd"/>
       <w:proofErr w:type="gramEnd"/>
       <w:r>
         <w:rPr>
           <w:lang w:val="fr-FR"/>
         </w:rPr>
-        <w:t xml:space="preserve"> </w:t>
-      </w:r>
-      <w:proofErr w:type="spellStart"/>
-      <w:r>
-        <w:rPr>
-          <w:lang w:val="fr-FR"/>
-        </w:rPr>
-        <w:t>vim</w:t>
-      </w:r>
-      <w:proofErr w:type="spellEnd"/>
-      <w:r>
-        <w:rPr>
-          <w:lang w:val="fr-FR"/>
-        </w:rPr>
-        <w:t xml:space="preserve"> /</w:t>
-      </w:r>
-      <w:proofErr w:type="spellStart"/>
-      <w:r>
-        <w:rPr>
-          <w:lang w:val="fr-FR"/>
-        </w:rPr>
-        <w:t>etc</w:t>
-      </w:r>
-      <w:proofErr w:type="spellEnd"/>
-      <w:r>
-        <w:rPr>
-          <w:lang w:val="fr-FR"/>
-        </w:rPr>
-        <w:t>/</w:t>
-      </w:r>
-      <w:proofErr w:type="spellStart"/>
-      <w:r>
-        <w:rPr>
-          <w:lang w:val="fr-FR"/>
-        </w:rPr>
-        <w:t>selinux</w:t>
-      </w:r>
-      <w:proofErr w:type="spellEnd"/>
-      <w:r>
-        <w:rPr>
-          <w:lang w:val="fr-FR"/>
-        </w:rPr>
-        <w:t>/c</w:t>
+        <w:t xml:space="preserve"> vim /etc/selinux/c</w:t>
       </w:r>
       <w:r>
         <w:rPr>
@@ -1049,21 +846,8 @@
         </w:numPr>
       </w:pPr>
       <w:r>
-        <w:t xml:space="preserve">Verify by running </w:t>
-      </w:r>
-      <w:proofErr w:type="spellStart"/>
-      <w:r>
-        <w:t>sestatus</w:t>
-      </w:r>
-      <w:proofErr w:type="spellEnd"/>
-      <w:r>
-        <w:t xml:space="preserve"> and </w:t>
-      </w:r>
-      <w:proofErr w:type="spellStart"/>
-      <w:r>
-        <w:t>getenforce</w:t>
-      </w:r>
-      <w:proofErr w:type="spellEnd"/>
+        <w:t>Verify by running sestatus and getenforce</w:t>
+      </w:r>
     </w:p>
     <w:p>
       <w:pPr>
@@ -1092,15 +876,7 @@
         </w:numPr>
       </w:pPr>
       <w:r>
-        <w:t xml:space="preserve">Doesn’t seem to solve the problem. But before putting </w:t>
-      </w:r>
-      <w:proofErr w:type="spellStart"/>
-      <w:r>
-        <w:t>SELinux</w:t>
-      </w:r>
-      <w:proofErr w:type="spellEnd"/>
-      <w:r>
-        <w:t xml:space="preserve"> back on, more Internet searching.</w:t>
+        <w:t>Doesn’t seem to solve the problem. But before putting SELinux back on, more Internet searching.</w:t>
       </w:r>
     </w:p>
     <w:p>
@@ -1114,42 +890,13 @@
       <w:r>
         <w:t>Try checking whether the following directory exists: /var/cache/</w:t>
       </w:r>
-      <w:proofErr w:type="spellStart"/>
       <w:proofErr w:type="gramStart"/>
       <w:r>
-        <w:t>fwupd</w:t>
-      </w:r>
-      <w:proofErr w:type="spellEnd"/>
-      <w:r>
-        <w:t xml:space="preserve"> ;</w:t>
+        <w:t>fwupd ;</w:t>
       </w:r>
       <w:proofErr w:type="gramEnd"/>
       <w:r>
-        <w:t xml:space="preserve"> if not, </w:t>
-      </w:r>
-      <w:proofErr w:type="spellStart"/>
-      <w:r>
-        <w:t>sudo</w:t>
-      </w:r>
-      <w:proofErr w:type="spellEnd"/>
-      <w:r>
-        <w:t xml:space="preserve"> </w:t>
-      </w:r>
-      <w:proofErr w:type="spellStart"/>
-      <w:r>
-        <w:t>mkdir</w:t>
-      </w:r>
-      <w:proofErr w:type="spellEnd"/>
-      <w:r>
-        <w:t xml:space="preserve"> /var/cache/</w:t>
-      </w:r>
-      <w:proofErr w:type="spellStart"/>
-      <w:r>
-        <w:t>fwupd</w:t>
-      </w:r>
-      <w:proofErr w:type="spellEnd"/>
-      <w:r>
-        <w:t xml:space="preserve"> and reboot.</w:t>
+        <w:t xml:space="preserve"> if not, sudo mkdir /var/cache/fwupd and reboot.</w:t>
       </w:r>
     </w:p>
     <w:p>
@@ -1411,19 +1158,9 @@
           <w:numId w:val="14"/>
         </w:numPr>
       </w:pPr>
-      <w:proofErr w:type="spellStart"/>
-      <w:r>
-        <w:t>sudo</w:t>
-      </w:r>
-      <w:proofErr w:type="spellEnd"/>
-      <w:r>
-        <w:t xml:space="preserve"> yum install </w:t>
-      </w:r>
-      <w:proofErr w:type="spellStart"/>
-      <w:r>
-        <w:t>scala</w:t>
-      </w:r>
-      <w:proofErr w:type="spellEnd"/>
+      <w:r>
+        <w:t>sudo yum install scala</w:t>
+      </w:r>
     </w:p>
     <w:p>
       <w:pPr>
@@ -1969,15 +1706,7 @@
         </w:numPr>
       </w:pPr>
       <w:r>
-        <w:t xml:space="preserve">Root password and user: Per </w:t>
-      </w:r>
-      <w:proofErr w:type="spellStart"/>
-      <w:r>
-        <w:t>Returnables</w:t>
-      </w:r>
-      <w:proofErr w:type="spellEnd"/>
-      <w:r>
-        <w:t>.</w:t>
+        <w:t>Root password and user: Per Returnables.</w:t>
       </w:r>
       <w:r>
         <w:t xml:space="preserve"> For now, make the user an Admin.</w:t>
@@ -2168,33 +1897,12 @@
     </w:p>
     <w:p>
       <w:r>
-        <w:t>yum find “*</w:t>
-      </w:r>
-      <w:proofErr w:type="spellStart"/>
-      <w:r>
-        <w:t>libname</w:t>
-      </w:r>
-      <w:proofErr w:type="spellEnd"/>
-      <w:r>
-        <w:t>*”</w:t>
-      </w:r>
-    </w:p>
-    <w:p>
-      <w:proofErr w:type="spellStart"/>
-      <w:r>
-        <w:t>sudo</w:t>
-      </w:r>
-      <w:proofErr w:type="spellEnd"/>
-      <w:r>
-        <w:t xml:space="preserve"> yum install [</w:t>
-      </w:r>
-      <w:proofErr w:type="spellStart"/>
-      <w:r>
-        <w:t>libraryname</w:t>
-      </w:r>
-      <w:proofErr w:type="spellEnd"/>
-      <w:r>
-        <w:t>]</w:t>
+        <w:t>yum find “*libname*”</w:t>
+      </w:r>
+    </w:p>
+    <w:p>
+      <w:r>
+        <w:t>sudo yum install [libraryname]</w:t>
       </w:r>
     </w:p>
     <w:p>
@@ -2204,41 +1912,21 @@
     </w:p>
     <w:p>
       <w:r>
-        <w:t>Cd /run/media/[username]/</w:t>
-      </w:r>
-      <w:proofErr w:type="spellStart"/>
-      <w:r>
-        <w:t>VBoxXXXXXXXX</w:t>
-      </w:r>
-      <w:proofErr w:type="spellEnd"/>
-    </w:p>
-    <w:p>
-      <w:proofErr w:type="spellStart"/>
-      <w:r>
-        <w:t>sudo</w:t>
-      </w:r>
-      <w:proofErr w:type="spellEnd"/>
-      <w:r>
-        <w:t xml:space="preserve"> ./</w:t>
-      </w:r>
-      <w:proofErr w:type="spellStart"/>
-      <w:r>
-        <w:t>VBoxLinuxAdditions.run</w:t>
-      </w:r>
-      <w:proofErr w:type="spellEnd"/>
+        <w:t>Cd /run/media/[username]/VBoxXXXXXXXX</w:t>
+      </w:r>
+    </w:p>
+    <w:p>
+      <w:r>
+        <w:t>sudo ./VBoxLinuxAdditions.run</w:t>
+      </w:r>
     </w:p>
     <w:p>
       <w:pPr>
         <w:pStyle w:val="Heading2"/>
       </w:pPr>
       <w:r>
-        <w:t xml:space="preserve">Installing </w:t>
-      </w:r>
-      <w:proofErr w:type="spellStart"/>
-      <w:r>
-        <w:t>DropBox</w:t>
-      </w:r>
-      <w:proofErr w:type="spellEnd"/>
+        <w:t>Installing DropBox</w:t>
+      </w:r>
     </w:p>
     <w:p>
       <w:pPr>
@@ -2290,68 +1978,18 @@
       </w:r>
     </w:p>
     <w:p>
-      <w:proofErr w:type="spellStart"/>
-      <w:r>
-        <w:t>sudo</w:t>
-      </w:r>
-      <w:proofErr w:type="spellEnd"/>
-      <w:r>
-        <w:t xml:space="preserve"> rpm -</w:t>
-      </w:r>
-      <w:proofErr w:type="spellStart"/>
-      <w:r>
-        <w:t>ivh</w:t>
-      </w:r>
-      <w:proofErr w:type="spellEnd"/>
-      <w:r>
-        <w:t xml:space="preserve"> nautilus-</w:t>
-      </w:r>
-      <w:proofErr w:type="spellStart"/>
-      <w:r>
-        <w:t>dropblahlblahlblah</w:t>
-      </w:r>
-      <w:proofErr w:type="spellEnd"/>
-    </w:p>
-    <w:p>
-      <w:r>
-        <w:t xml:space="preserve">Found: </w:t>
-      </w:r>
-      <w:proofErr w:type="spellStart"/>
-      <w:r>
-        <w:t>libgnome</w:t>
-      </w:r>
-      <w:proofErr w:type="spellEnd"/>
-      <w:r>
-        <w:t xml:space="preserve"> &gt;= %(</w:t>
-      </w:r>
-      <w:proofErr w:type="spellStart"/>
-      <w:r>
-        <w:t>gnome_version</w:t>
-      </w:r>
-      <w:proofErr w:type="spellEnd"/>
-      <w:r>
-        <w:t xml:space="preserve">) is needed by nautilus </w:t>
-      </w:r>
-      <w:proofErr w:type="spellStart"/>
-      <w:r>
-        <w:t>dropblahblah</w:t>
-      </w:r>
-      <w:proofErr w:type="spellEnd"/>
-      <w:r>
-        <w:t xml:space="preserve"> </w:t>
-      </w:r>
-    </w:p>
-    <w:p>
-      <w:r>
-        <w:t>[So far can’t solve this. Does that %(</w:t>
-      </w:r>
-      <w:proofErr w:type="spellStart"/>
-      <w:r>
-        <w:t>gnome_version</w:t>
-      </w:r>
-      <w:proofErr w:type="spellEnd"/>
-      <w:r>
-        <w:t>) refer to an environment variable that’s not set?]</w:t>
+      <w:r>
+        <w:t>sudo rpm -ivh nautilus-dropblahlblahlblah</w:t>
+      </w:r>
+    </w:p>
+    <w:p>
+      <w:r>
+        <w:t xml:space="preserve">Found: libgnome &gt;= %(gnome_version) is needed by nautilus dropblahblah </w:t>
+      </w:r>
+    </w:p>
+    <w:p>
+      <w:r>
+        <w:t>[So far can’t solve this. Does that %(gnome_version) refer to an environment variable that’s not set?]</w:t>
       </w:r>
     </w:p>
     <w:p>
@@ -2366,13 +2004,8 @@
     </w:p>
     <w:p>
       <w:r>
-        <w:t>Extract to /</w:t>
-      </w:r>
-      <w:proofErr w:type="spellStart"/>
-      <w:r>
-        <w:t>tmp</w:t>
-      </w:r>
-      <w:proofErr w:type="spellEnd"/>
+        <w:t>Extract to /tmp</w:t>
+      </w:r>
     </w:p>
     <w:p>
       <w:r>
@@ -2404,19 +2037,9 @@
       </w:r>
     </w:p>
     <w:p>
-      <w:proofErr w:type="spellStart"/>
-      <w:r>
-        <w:t>sudo</w:t>
-      </w:r>
-      <w:proofErr w:type="spellEnd"/>
-      <w:r>
-        <w:t xml:space="preserve"> yum install java-latest-</w:t>
-      </w:r>
-      <w:proofErr w:type="spellStart"/>
-      <w:r>
-        <w:t>openjdk</w:t>
-      </w:r>
-      <w:proofErr w:type="spellEnd"/>
+      <w:r>
+        <w:t>sudo yum install java-latest-openjdk</w:t>
+      </w:r>
     </w:p>
     <w:p>
       <w:pPr>
@@ -2439,15 +2062,7 @@
         </w:numPr>
       </w:pPr>
       <w:r>
-        <w:t>yum list “*</w:t>
-      </w:r>
-      <w:proofErr w:type="spellStart"/>
-      <w:r>
-        <w:t>openjdk</w:t>
-      </w:r>
-      <w:proofErr w:type="spellEnd"/>
-      <w:r>
-        <w:t>*”</w:t>
+        <w:t>yum list “*openjdk*”</w:t>
       </w:r>
     </w:p>
     <w:p>
@@ -2470,13 +2085,8 @@
           <w:numId w:val="2"/>
         </w:numPr>
       </w:pPr>
-      <w:proofErr w:type="spellStart"/>
-      <w:r>
-        <w:t>sudo</w:t>
-      </w:r>
-      <w:proofErr w:type="spellEnd"/>
-      <w:r>
-        <w:t xml:space="preserve"> yum install (the version you liked)</w:t>
+      <w:r>
+        <w:t>sudo yum install (the version you liked)</w:t>
       </w:r>
     </w:p>
     <w:p>
@@ -2591,26 +2201,13 @@
       </w:r>
     </w:p>
     <w:p>
-      <w:proofErr w:type="spellStart"/>
-      <w:r>
-        <w:t>Gstreamer</w:t>
-      </w:r>
-      <w:proofErr w:type="spellEnd"/>
-      <w:r>
-        <w:t xml:space="preserve"> not available for Firefox on Linux.</w:t>
-      </w:r>
-    </w:p>
-    <w:p>
-      <w:r>
-        <w:t xml:space="preserve">Could possibly enable </w:t>
-      </w:r>
-      <w:proofErr w:type="spellStart"/>
-      <w:r>
-        <w:t>nux</w:t>
-      </w:r>
-      <w:proofErr w:type="spellEnd"/>
-      <w:r>
-        <w:t>-desktop to get third-party support for various media? Not sure it works with CentOS 8.</w:t>
+      <w:r>
+        <w:t>Gstreamer not available for Firefox on Linux.</w:t>
+      </w:r>
+    </w:p>
+    <w:p>
+      <w:r>
+        <w:t>Could possibly enable nux-desktop to get third-party support for various media? Not sure it works with CentOS 8.</w:t>
       </w:r>
     </w:p>
     <w:p>
@@ -2660,111 +2257,24 @@
       </w:r>
     </w:p>
     <w:p>
-      <w:proofErr w:type="spellStart"/>
-      <w:r>
-        <w:t>sudo</w:t>
-      </w:r>
-      <w:proofErr w:type="spellEnd"/>
-      <w:r>
-        <w:t xml:space="preserve"> </w:t>
-      </w:r>
-      <w:proofErr w:type="spellStart"/>
-      <w:r>
-        <w:t>dnf</w:t>
-      </w:r>
-      <w:proofErr w:type="spellEnd"/>
-      <w:r>
-        <w:t xml:space="preserve"> install dh-</w:t>
-      </w:r>
-      <w:proofErr w:type="spellStart"/>
-      <w:r>
-        <w:t>autoreconf</w:t>
-      </w:r>
-      <w:proofErr w:type="spellEnd"/>
-      <w:r>
-        <w:t xml:space="preserve"> curl-</w:t>
-      </w:r>
-      <w:proofErr w:type="spellStart"/>
-      <w:r>
-        <w:t>devel</w:t>
-      </w:r>
-      <w:proofErr w:type="spellEnd"/>
-      <w:r>
-        <w:t xml:space="preserve"> expat-</w:t>
-      </w:r>
-      <w:proofErr w:type="spellStart"/>
-      <w:r>
-        <w:t>devel</w:t>
-      </w:r>
-      <w:proofErr w:type="spellEnd"/>
-      <w:r>
-        <w:t xml:space="preserve"> </w:t>
-      </w:r>
-      <w:proofErr w:type="spellStart"/>
-      <w:r>
-        <w:t>gettext-devel</w:t>
-      </w:r>
-      <w:proofErr w:type="spellEnd"/>
-      <w:r>
-        <w:t xml:space="preserve"> \</w:t>
+      <w:r>
+        <w:t>sudo dnf install dh-autoreconf curl-devel expat-devel gettext-devel \</w:t>
       </w:r>
     </w:p>
     <w:p>
       <w:r>
         <w:lastRenderedPageBreak/>
-        <w:t xml:space="preserve">  </w:t>
-      </w:r>
-      <w:proofErr w:type="spellStart"/>
-      <w:r>
-        <w:t>openssl-devel</w:t>
-      </w:r>
-      <w:proofErr w:type="spellEnd"/>
-      <w:r>
-        <w:t xml:space="preserve"> </w:t>
-      </w:r>
-      <w:proofErr w:type="spellStart"/>
-      <w:r>
-        <w:t>perl-devel</w:t>
-      </w:r>
-      <w:proofErr w:type="spellEnd"/>
-      <w:r>
-        <w:t xml:space="preserve"> </w:t>
-      </w:r>
-      <w:proofErr w:type="spellStart"/>
-      <w:r>
-        <w:t>zlib-devel</w:t>
-      </w:r>
-      <w:proofErr w:type="spellEnd"/>
-    </w:p>
-    <w:p>
-      <w:r>
-        <w:t>Won’t work! dh-</w:t>
-      </w:r>
-      <w:proofErr w:type="spellStart"/>
-      <w:r>
-        <w:t>autoreconf</w:t>
-      </w:r>
-      <w:proofErr w:type="spellEnd"/>
-      <w:r>
-        <w:t xml:space="preserve"> depends on </w:t>
-      </w:r>
-      <w:proofErr w:type="spellStart"/>
-      <w:r>
-        <w:t>cdbs</w:t>
-      </w:r>
-      <w:proofErr w:type="spellEnd"/>
-      <w:r>
-        <w:t>, which is an Ubuntu thing. Just take whatever version of Git you can get from yum and be happy.</w:t>
-      </w:r>
-    </w:p>
-    <w:p>
-      <w:proofErr w:type="spellStart"/>
-      <w:r>
-        <w:t>sudo</w:t>
-      </w:r>
-      <w:proofErr w:type="spellEnd"/>
-      <w:r>
-        <w:t xml:space="preserve"> yum install git</w:t>
+        <w:t xml:space="preserve">  openssl-devel perl-devel zlib-devel</w:t>
+      </w:r>
+    </w:p>
+    <w:p>
+      <w:r>
+        <w:t>Won’t work! dh-autoreconf depends on cdbs, which is an Ubuntu thing. Just take whatever version of Git you can get from yum and be happy.</w:t>
+      </w:r>
+    </w:p>
+    <w:p>
+      <w:r>
+        <w:t>sudo yum install git</w:t>
       </w:r>
     </w:p>
     <w:p>
@@ -2789,12 +2299,10 @@
       <w:r>
         <w:t>git config --global --</w:t>
       </w:r>
-      <w:proofErr w:type="spellStart"/>
       <w:proofErr w:type="gramStart"/>
       <w:r>
         <w:t>user.email</w:t>
       </w:r>
-      <w:proofErr w:type="spellEnd"/>
       <w:proofErr w:type="gramEnd"/>
       <w:r>
         <w:t xml:space="preserve"> “jhpride1790@gmail.com”</w:t>
@@ -2804,23 +2312,13 @@
       <w:r>
         <w:t xml:space="preserve">git --config --global </w:t>
       </w:r>
-      <w:proofErr w:type="spellStart"/>
       <w:proofErr w:type="gramStart"/>
       <w:r>
         <w:t>core.editor</w:t>
       </w:r>
-      <w:proofErr w:type="spellEnd"/>
       <w:proofErr w:type="gramEnd"/>
       <w:r>
-        <w:t xml:space="preserve"> “</w:t>
-      </w:r>
-      <w:proofErr w:type="spellStart"/>
-      <w:r>
-        <w:t>gedit</w:t>
-      </w:r>
-      <w:proofErr w:type="spellEnd"/>
-      <w:r>
-        <w:t>”</w:t>
+        <w:t xml:space="preserve"> “gedit”</w:t>
       </w:r>
     </w:p>
     <w:p>
@@ -2858,15 +2356,7 @@
     </w:p>
     <w:p>
       <w:r>
-        <w:t xml:space="preserve">git </w:t>
-      </w:r>
-      <w:proofErr w:type="spellStart"/>
-      <w:r>
-        <w:t>init</w:t>
-      </w:r>
-      <w:proofErr w:type="spellEnd"/>
-      <w:r>
-        <w:t xml:space="preserve"> </w:t>
+        <w:t xml:space="preserve">git init </w:t>
       </w:r>
       <w:r>
         <w:sym w:font="Wingdings" w:char="F0E0"/>
@@ -2905,38 +2395,20 @@
         <w:sym w:font="Wingdings" w:char="F0E0"/>
       </w:r>
       <w:r>
-        <w:t xml:space="preserve"> </w:t>
-      </w:r>
-      <w:proofErr w:type="spellStart"/>
-      <w:r>
-        <w:t>commit</w:t>
-      </w:r>
-      <w:proofErr w:type="spellEnd"/>
-      <w:r>
-        <w:t xml:space="preserve"> a file to the repo</w:t>
+        <w:t xml:space="preserve"> commit a file to the repo</w:t>
       </w:r>
     </w:p>
     <w:p>
       <w:r>
         <w:t xml:space="preserve">git config --global </w:t>
       </w:r>
-      <w:proofErr w:type="spellStart"/>
       <w:proofErr w:type="gramStart"/>
       <w:r>
         <w:t>core.excludesfile</w:t>
       </w:r>
-      <w:proofErr w:type="spellEnd"/>
       <w:proofErr w:type="gramEnd"/>
       <w:r>
-        <w:t xml:space="preserve"> ~/.</w:t>
-      </w:r>
-      <w:proofErr w:type="spellStart"/>
-      <w:r>
-        <w:t>gitignore_global</w:t>
-      </w:r>
-      <w:proofErr w:type="spellEnd"/>
-      <w:r>
-        <w:t xml:space="preserve"> </w:t>
+        <w:t xml:space="preserve"> ~/.gitignore_global </w:t>
       </w:r>
       <w:r>
         <w:rPr>
@@ -2948,15 +2420,7 @@
         <w:t xml:space="preserve"> S</w:t>
       </w:r>
       <w:r>
-        <w:t xml:space="preserve">ets this </w:t>
-      </w:r>
-      <w:proofErr w:type="spellStart"/>
-      <w:r>
-        <w:t>gitignore</w:t>
-      </w:r>
-      <w:proofErr w:type="spellEnd"/>
-      <w:r>
-        <w:t xml:space="preserve"> file to apply globally to this computer.</w:t>
+        <w:t>ets this gitignore file to apply globally to this computer.</w:t>
       </w:r>
     </w:p>
     <w:p>
@@ -2993,13 +2457,8 @@
       </w:r>
       <w:proofErr w:type="gramStart"/>
       <w:r>
-        <w:t>a .</w:t>
-      </w:r>
-      <w:proofErr w:type="spellStart"/>
-      <w:r>
-        <w:t>gitignore</w:t>
-      </w:r>
-      <w:proofErr w:type="spellEnd"/>
+        <w:t>a .gitignore</w:t>
+      </w:r>
       <w:proofErr w:type="gramEnd"/>
       <w:r>
         <w:t xml:space="preserve"> file in the root of your repo </w:t>
@@ -3015,13 +2474,8 @@
       <w:pPr>
         <w:pStyle w:val="Heading3"/>
       </w:pPr>
-      <w:proofErr w:type="spellStart"/>
-      <w:r>
-        <w:t>Gitting</w:t>
-      </w:r>
-      <w:proofErr w:type="spellEnd"/>
-      <w:r>
-        <w:t xml:space="preserve"> Started</w:t>
+      <w:r>
+        <w:t>Gitting Started</w:t>
       </w:r>
       <w:r>
         <w:t xml:space="preserve"> with Git Service</w:t>
@@ -3034,46 +2488,59 @@
     </w:p>
     <w:p>
       <w:r>
+        <w:t>git init DemoApp</w:t>
+      </w:r>
+    </w:p>
+    <w:p>
+      <w:r>
+        <w:t>cd DemoApp</w:t>
+      </w:r>
+    </w:p>
+    <w:p>
+      <w:r>
+        <w:t>gedit README.md</w:t>
+      </w:r>
+    </w:p>
+    <w:p>
+      <w:r>
+        <w:t>git add README.md</w:t>
+      </w:r>
+    </w:p>
+    <w:p>
+      <w:r>
+        <w:t>git commit</w:t>
+      </w:r>
+    </w:p>
+    <w:p>
+      <w:r>
+        <w:lastRenderedPageBreak/>
+        <w:t>git push remote master</w:t>
+      </w:r>
+      <w:bookmarkStart w:id="0" w:name="_GoBack"/>
+      <w:bookmarkEnd w:id="0"/>
+    </w:p>
+    <w:p>
+      <w:r>
+        <w:t xml:space="preserve">vim intro.txt </w:t>
+      </w:r>
+      <w:proofErr w:type="gramStart"/>
+      <w:r>
+        <w:t>[:wq</w:t>
+      </w:r>
+      <w:proofErr w:type="gramEnd"/>
+      <w:r>
+        <w:t>]</w:t>
+      </w:r>
+    </w:p>
+    <w:p>
+      <w:r>
         <w:t xml:space="preserve">git </w:t>
       </w:r>
-      <w:proofErr w:type="spellStart"/>
-      <w:r>
-        <w:t>init</w:t>
-      </w:r>
-      <w:proofErr w:type="spellEnd"/>
-      <w:r>
-        <w:t xml:space="preserve"> </w:t>
-      </w:r>
-      <w:proofErr w:type="spellStart"/>
-      <w:r>
-        <w:t>DemoApp</w:t>
-      </w:r>
-      <w:proofErr w:type="spellEnd"/>
-    </w:p>
-    <w:p>
-      <w:r>
-        <w:t xml:space="preserve">cd </w:t>
-      </w:r>
-      <w:proofErr w:type="spellStart"/>
-      <w:r>
-        <w:t>DemoApp</w:t>
-      </w:r>
-      <w:proofErr w:type="spellEnd"/>
-    </w:p>
-    <w:p>
-      <w:proofErr w:type="spellStart"/>
-      <w:r>
-        <w:t>gedit</w:t>
-      </w:r>
-      <w:proofErr w:type="spellEnd"/>
-      <w:r>
-        <w:t xml:space="preserve"> README.md</w:t>
-      </w:r>
-    </w:p>
-    <w:p>
-      <w:r>
-        <w:t>git add README.md</w:t>
-      </w:r>
+      <w:proofErr w:type="gramStart"/>
+      <w:r>
+        <w:t>add .</w:t>
+      </w:r>
+      <w:proofErr w:type="gramEnd"/>
     </w:p>
     <w:p>
       <w:r>
@@ -3082,135 +2549,78 @@
     </w:p>
     <w:p>
       <w:r>
-        <w:lastRenderedPageBreak/>
-        <w:t xml:space="preserve">vim intro.txt </w:t>
+        <w:t>git status</w:t>
+      </w:r>
+    </w:p>
+    <w:p>
+      <w:pPr>
+        <w:pStyle w:val="Heading3"/>
+      </w:pPr>
+      <w:r>
+        <w:t>Gitting Started with GitHub</w:t>
+      </w:r>
+    </w:p>
+    <w:p>
+      <w:pPr>
+        <w:pStyle w:val="Heading4"/>
+      </w:pPr>
+      <w:r>
+        <w:t>Creating SSH Key:</w:t>
+      </w:r>
+    </w:p>
+    <w:p>
+      <w:r>
+        <w:t>ssh-keygen -t ecdsa -b 521 -C "JoePride</w:t>
+      </w:r>
+      <w:r>
+        <w:t>"</w:t>
+      </w:r>
+    </w:p>
+    <w:p>
+      <w:r>
+        <w:t>Let it pick the default place to save this.</w:t>
+      </w:r>
+    </w:p>
+    <w:p>
+      <w:r>
+        <w:t>Enter a passphrase and record it somewhere.</w:t>
+      </w:r>
+    </w:p>
+    <w:p>
+      <w:r>
+        <w:t>Go to that location and open the .pub version of the key. Copy the entire document.</w:t>
+      </w:r>
+    </w:p>
+    <w:p>
+      <w:r>
+        <w:t xml:space="preserve">Log into GitHub. Go to Profile </w:t>
+      </w:r>
+      <w:r>
+        <w:sym w:font="Wingdings" w:char="F0E0"/>
+      </w:r>
+      <w:r>
+        <w:t xml:space="preserve"> Settings </w:t>
+      </w:r>
+      <w:r>
+        <w:sym w:font="Wingdings" w:char="F0E0"/>
+      </w:r>
+      <w:r>
+        <w:t xml:space="preserve"> SSH and GPG Keys.</w:t>
+      </w:r>
+    </w:p>
+    <w:p>
+      <w:r>
+        <w:t>New SSH Key.</w:t>
+      </w:r>
+      <w:r>
+        <w:t xml:space="preserve"> Name it for the location where you use it, so you can maybe delete it later when you </w:t>
       </w:r>
       <w:proofErr w:type="gramStart"/>
       <w:r>
-        <w:t>[:</w:t>
-      </w:r>
-      <w:proofErr w:type="spellStart"/>
-      <w:r>
-        <w:t>wq</w:t>
-      </w:r>
-      <w:proofErr w:type="spellEnd"/>
+        <w:t>have to</w:t>
+      </w:r>
       <w:proofErr w:type="gramEnd"/>
       <w:r>
-        <w:t>]</w:t>
-      </w:r>
-    </w:p>
-    <w:p>
-      <w:r>
-        <w:t xml:space="preserve">git </w:t>
-      </w:r>
-      <w:proofErr w:type="gramStart"/>
-      <w:r>
-        <w:t>add .</w:t>
-      </w:r>
-      <w:proofErr w:type="gramEnd"/>
-    </w:p>
-    <w:p>
-      <w:r>
-        <w:t>git commit</w:t>
-      </w:r>
-    </w:p>
-    <w:p>
-      <w:r>
-        <w:t>git status</w:t>
-      </w:r>
-    </w:p>
-    <w:p>
-      <w:pPr>
-        <w:pStyle w:val="Heading3"/>
-      </w:pPr>
-      <w:proofErr w:type="spellStart"/>
-      <w:r>
-        <w:t>Gitting</w:t>
-      </w:r>
-      <w:proofErr w:type="spellEnd"/>
-      <w:r>
-        <w:t xml:space="preserve"> Started with GitHub</w:t>
-      </w:r>
-    </w:p>
-    <w:p>
-      <w:pPr>
-        <w:pStyle w:val="Heading4"/>
-      </w:pPr>
-      <w:r>
-        <w:t>Creating SSH Key:</w:t>
-      </w:r>
-    </w:p>
-    <w:p>
-      <w:proofErr w:type="spellStart"/>
-      <w:r>
-        <w:t>ssh</w:t>
-      </w:r>
-      <w:proofErr w:type="spellEnd"/>
-      <w:r>
-        <w:t xml:space="preserve">-keygen -t </w:t>
-      </w:r>
-      <w:proofErr w:type="spellStart"/>
-      <w:r>
-        <w:t>ecdsa</w:t>
-      </w:r>
-      <w:proofErr w:type="spellEnd"/>
-      <w:r>
-        <w:t xml:space="preserve"> -b 521 -C "</w:t>
-      </w:r>
-      <w:proofErr w:type="spellStart"/>
-      <w:r>
-        <w:t>JoePride</w:t>
-      </w:r>
-      <w:proofErr w:type="spellEnd"/>
-      <w:r>
-        <w:t>"</w:t>
-      </w:r>
-    </w:p>
-    <w:p>
-      <w:r>
-        <w:t>Let it pick the default place to save this.</w:t>
-      </w:r>
-    </w:p>
-    <w:p>
-      <w:r>
-        <w:t>Enter a passphrase and record it somewhere.</w:t>
-      </w:r>
-    </w:p>
-    <w:p>
-      <w:r>
-        <w:t>Go to that location and open the .pub version of the key. Copy the entire document.</w:t>
-      </w:r>
-    </w:p>
-    <w:p>
-      <w:r>
-        <w:t xml:space="preserve">Log into GitHub. Go to Profile </w:t>
-      </w:r>
-      <w:r>
-        <w:sym w:font="Wingdings" w:char="F0E0"/>
-      </w:r>
-      <w:r>
-        <w:t xml:space="preserve"> Settings </w:t>
-      </w:r>
-      <w:r>
-        <w:sym w:font="Wingdings" w:char="F0E0"/>
-      </w:r>
-      <w:r>
-        <w:t xml:space="preserve"> SSH and GPG Keys.</w:t>
-      </w:r>
-    </w:p>
-    <w:p>
-      <w:r>
-        <w:t>New SSH Key.</w:t>
-      </w:r>
-      <w:r>
-        <w:t xml:space="preserve"> Name it for the location where you use it, so you can maybe delete it later when you </w:t>
-      </w:r>
-      <w:proofErr w:type="gramStart"/>
-      <w:r>
-        <w:t>have to</w:t>
-      </w:r>
-      <w:proofErr w:type="gramEnd"/>
-      <w:r>
         <w:t>.</w:t>
       </w:r>
     </w:p>
@@ -3220,13 +2630,8 @@
       </w:r>
     </w:p>
     <w:p>
-      <w:proofErr w:type="spellStart"/>
-      <w:r>
-        <w:t>ssh</w:t>
-      </w:r>
-      <w:proofErr w:type="spellEnd"/>
-      <w:r>
-        <w:t xml:space="preserve"> -T git@github.com</w:t>
+      <w:r>
+        <w:t>ssh -T git@github.com</w:t>
       </w:r>
     </w:p>
     <w:p>
@@ -3291,7 +2696,6 @@
         </w:rPr>
         <w:t xml:space="preserve">git remote add origin </w:t>
       </w:r>
-      <w:proofErr w:type="spellStart"/>
       <w:proofErr w:type="gramStart"/>
       <w:r>
         <w:rPr>
@@ -3299,27 +2703,8 @@
           <w:color w:val="auto"/>
           <w:u w:val="none"/>
         </w:rPr>
-        <w:t>git@github.com:JoePride</w:t>
-      </w:r>
-      <w:proofErr w:type="spellEnd"/>
-      <w:r>
-        <w:rPr>
-          <w:rStyle w:val="Hyperlink"/>
-          <w:color w:val="auto"/>
-          <w:u w:val="none"/>
-        </w:rPr>
-        <w:t>/</w:t>
-      </w:r>
-      <w:proofErr w:type="spellStart"/>
-      <w:r>
-        <w:rPr>
-          <w:rStyle w:val="Hyperlink"/>
-          <w:color w:val="auto"/>
-          <w:u w:val="none"/>
-        </w:rPr>
-        <w:t>scalatraining.git</w:t>
-      </w:r>
-      <w:proofErr w:type="spellEnd"/>
+        <w:t>git@github.com:JoePride/scalatraining.git</w:t>
+      </w:r>
       <w:proofErr w:type="gramEnd"/>
     </w:p>
     <w:p>
@@ -3349,7 +2734,6 @@
         </w:rPr>
         <w:t xml:space="preserve">git clone </w:t>
       </w:r>
-      <w:proofErr w:type="spellStart"/>
       <w:proofErr w:type="gramStart"/>
       <w:r>
         <w:rPr>
@@ -3357,35 +2741,14 @@
           <w:color w:val="auto"/>
           <w:u w:val="none"/>
         </w:rPr>
-        <w:t>git@github.com:JoePride</w:t>
-      </w:r>
-      <w:proofErr w:type="spellEnd"/>
-      <w:r>
-        <w:rPr>
-          <w:rStyle w:val="Hyperlink"/>
-          <w:color w:val="auto"/>
-          <w:u w:val="none"/>
-        </w:rPr>
-        <w:t>/</w:t>
-      </w:r>
-      <w:proofErr w:type="spellStart"/>
-      <w:r>
-        <w:rPr>
-          <w:rStyle w:val="Hyperlink"/>
-          <w:color w:val="auto"/>
-          <w:u w:val="none"/>
-        </w:rPr>
-        <w:t>scalatraining.git</w:t>
-      </w:r>
-      <w:proofErr w:type="spellEnd"/>
+        <w:t>git@github.com:JoePride/scalatraining.git</w:t>
+      </w:r>
       <w:proofErr w:type="gramEnd"/>
     </w:p>
     <w:p>
       <w:r>
         <w:t>git push -u origin master</w:t>
       </w:r>
-      <w:bookmarkStart w:id="0" w:name="_GoBack"/>
-      <w:bookmarkEnd w:id="0"/>
     </w:p>
     <w:p>
       <w:pPr>
@@ -3457,6 +2820,7 @@
         <w:pStyle w:val="Heading4"/>
       </w:pPr>
       <w:r>
+        <w:lastRenderedPageBreak/>
         <w:t>Rename File</w:t>
       </w:r>
     </w:p>
@@ -3470,7 +2834,6 @@
         <w:pStyle w:val="Heading3"/>
       </w:pPr>
       <w:r>
-        <w:lastRenderedPageBreak/>
         <w:t>File Operations</w:t>
       </w:r>
     </w:p>
@@ -3488,13 +2851,8 @@
       </w:r>
     </w:p>
     <w:p>
-      <w:proofErr w:type="spellStart"/>
-      <w:r>
-        <w:t>sudo</w:t>
-      </w:r>
-      <w:proofErr w:type="spellEnd"/>
-      <w:r>
-        <w:t xml:space="preserve"> rm -r [folder]</w:t>
+      <w:r>
+        <w:t>sudo rm -r [folder]</w:t>
       </w:r>
     </w:p>
     <w:p>
@@ -3507,15 +2865,7 @@
     </w:p>
     <w:p>
       <w:r>
-        <w:t>mv [</w:t>
-      </w:r>
-      <w:proofErr w:type="spellStart"/>
-      <w:r>
-        <w:t>oldname</w:t>
-      </w:r>
-      <w:proofErr w:type="spellEnd"/>
-      <w:r>
-        <w:t>] [newname]</w:t>
+        <w:t>mv [oldname] [newname]</w:t>
       </w:r>
     </w:p>
     <w:p>
@@ -3542,39 +2892,18 @@
         <w:t>you might be tempted</w:t>
       </w:r>
       <w:r>
-        <w:t xml:space="preserve"> to edit the /</w:t>
-      </w:r>
-      <w:proofErr w:type="spellStart"/>
-      <w:r>
-        <w:t>etc</w:t>
-      </w:r>
-      <w:proofErr w:type="spellEnd"/>
-      <w:r>
-        <w:t>/profile file.</w:t>
-      </w:r>
-    </w:p>
-    <w:p>
-      <w:proofErr w:type="spellStart"/>
-      <w:r>
-        <w:t>sudo</w:t>
-      </w:r>
-      <w:proofErr w:type="spellEnd"/>
-      <w:r>
-        <w:t xml:space="preserve"> </w:t>
+        <w:t xml:space="preserve"> to edit the /etc/profile file.</w:t>
+      </w:r>
+    </w:p>
+    <w:p>
+      <w:r>
+        <w:t xml:space="preserve">sudo </w:t>
       </w:r>
       <w:r>
         <w:t>vim</w:t>
       </w:r>
       <w:r>
-        <w:t xml:space="preserve"> /</w:t>
-      </w:r>
-      <w:proofErr w:type="spellStart"/>
-      <w:r>
-        <w:t>etc</w:t>
-      </w:r>
-      <w:proofErr w:type="spellEnd"/>
-      <w:r>
-        <w:t>/profile</w:t>
+        <w:t xml:space="preserve"> /etc/profile</w:t>
       </w:r>
     </w:p>
     <w:p>
@@ -3600,7 +2929,6 @@
           <w:lang w:val="fr-FR"/>
         </w:rPr>
       </w:pPr>
-      <w:proofErr w:type="spellStart"/>
       <w:proofErr w:type="gramStart"/>
       <w:r>
         <w:rPr>
@@ -3608,27 +2936,12 @@
         </w:rPr>
         <w:t>sudo</w:t>
       </w:r>
-      <w:proofErr w:type="spellEnd"/>
       <w:proofErr w:type="gramEnd"/>
       <w:r>
         <w:rPr>
           <w:lang w:val="fr-FR"/>
         </w:rPr>
-        <w:t xml:space="preserve"> </w:t>
-      </w:r>
-      <w:proofErr w:type="spellStart"/>
-      <w:r>
-        <w:rPr>
-          <w:lang w:val="fr-FR"/>
-        </w:rPr>
-        <w:t>vum</w:t>
-      </w:r>
-      <w:proofErr w:type="spellEnd"/>
-      <w:r>
-        <w:rPr>
-          <w:lang w:val="fr-FR"/>
-        </w:rPr>
-        <w:t xml:space="preserve"> /etc/</w:t>
+        <w:t xml:space="preserve"> vum /etc/</w:t>
       </w:r>
       <w:r>
         <w:rPr>
@@ -3674,13 +2987,8 @@
     <w:p>
       <w:proofErr w:type="gramStart"/>
       <w:r>
-        <w:t>Type :</w:t>
-      </w:r>
-      <w:proofErr w:type="spellStart"/>
-      <w:r>
-        <w:t>wq</w:t>
-      </w:r>
-      <w:proofErr w:type="spellEnd"/>
+        <w:t>Type :wq</w:t>
+      </w:r>
       <w:proofErr w:type="gramEnd"/>
       <w:r>
         <w:t xml:space="preserve"> for “write changes and quit.”</w:t>
@@ -3698,57 +3006,18 @@
       <w:pPr>
         <w:pStyle w:val="Heading4"/>
       </w:pPr>
-      <w:proofErr w:type="spellStart"/>
       <w:r>
         <w:t>Gedit</w:t>
       </w:r>
-      <w:proofErr w:type="spellEnd"/>
-    </w:p>
-    <w:p>
-      <w:proofErr w:type="spellStart"/>
-      <w:r>
-        <w:t>Gedit</w:t>
-      </w:r>
-      <w:proofErr w:type="spellEnd"/>
-      <w:r>
-        <w:t xml:space="preserve"> is the graphical editor for Gnome. You can open it from command line with </w:t>
-      </w:r>
-      <w:proofErr w:type="spellStart"/>
-      <w:r>
-        <w:t>gedit</w:t>
-      </w:r>
-      <w:proofErr w:type="spellEnd"/>
-      <w:r>
-        <w:t xml:space="preserve"> [path to file]</w:t>
-      </w:r>
-    </w:p>
-    <w:p>
-      <w:r>
-        <w:t xml:space="preserve">You can’t </w:t>
-      </w:r>
-      <w:proofErr w:type="spellStart"/>
-      <w:r>
-        <w:t>sudo</w:t>
-      </w:r>
-      <w:proofErr w:type="spellEnd"/>
-      <w:r>
-        <w:t xml:space="preserve"> </w:t>
-      </w:r>
-      <w:proofErr w:type="spellStart"/>
-      <w:r>
-        <w:t>gedit</w:t>
-      </w:r>
-      <w:proofErr w:type="spellEnd"/>
-      <w:r>
-        <w:t xml:space="preserve">, but you can </w:t>
-      </w:r>
-      <w:proofErr w:type="spellStart"/>
-      <w:r>
-        <w:t>gedit</w:t>
-      </w:r>
-      <w:proofErr w:type="spellEnd"/>
-      <w:r>
-        <w:t xml:space="preserve"> admin:/</w:t>
+    </w:p>
+    <w:p>
+      <w:r>
+        <w:t>Gedit is the graphical editor for Gnome. You can open it from command line with gedit [path to file]</w:t>
+      </w:r>
+    </w:p>
+    <w:p>
+      <w:r>
+        <w:t>You can’t sudo gedit, but you can gedit admin:/</w:t>
       </w:r>
       <w:proofErr w:type="gramStart"/>
       <w:r>
@@ -3756,42 +3025,18 @@
       </w:r>
       <w:proofErr w:type="gramEnd"/>
       <w:r>
-        <w:t xml:space="preserve">path to file including additional initial slash] . If you don’t want to type the whole path from scratch, you can use </w:t>
-      </w:r>
-      <w:proofErr w:type="spellStart"/>
-      <w:r>
-        <w:t>gedit</w:t>
-      </w:r>
-      <w:proofErr w:type="spellEnd"/>
-      <w:r>
-        <w:t xml:space="preserve"> admin://$(pwd)/[filename] – it should graphically prompt you for the root password.</w:t>
-      </w:r>
-    </w:p>
-    <w:p>
-      <w:r>
-        <w:t xml:space="preserve">You can do code highlighting inside </w:t>
-      </w:r>
-      <w:proofErr w:type="spellStart"/>
-      <w:r>
-        <w:t>gedit</w:t>
-      </w:r>
-      <w:proofErr w:type="spellEnd"/>
-      <w:r>
-        <w:t xml:space="preserve"> – it should be automatic, but if it’s not, you can choose View </w:t>
+        <w:t>path to file including additional initial slash] . If you don’t want to type the whole path from scratch, you can use gedit admin://$(pwd)/[filename] – it should graphically prompt you for the root password.</w:t>
+      </w:r>
+    </w:p>
+    <w:p>
+      <w:r>
+        <w:t xml:space="preserve">You can do code highlighting inside gedit – it should be automatic, but if it’s not, you can choose View </w:t>
       </w:r>
       <w:r>
         <w:sym w:font="Wingdings" w:char="F0E0"/>
       </w:r>
       <w:r>
-        <w:t xml:space="preserve"> Highlight Mode. For BASH shell scripts, use highlight mode “</w:t>
-      </w:r>
-      <w:proofErr w:type="spellStart"/>
-      <w:r>
-        <w:t>sh</w:t>
-      </w:r>
-      <w:proofErr w:type="spellEnd"/>
-      <w:r>
-        <w:t>”.</w:t>
+        <w:t xml:space="preserve"> Highlight Mode. For BASH shell scripts, use highlight mode “sh”.</w:t>
       </w:r>
     </w:p>
     <w:sectPr>

</xml_diff>

<commit_message>
Added branch commands to Linux Notes.
</commit_message>
<xml_diff>
--- a/LinuxNotes.docx
+++ b/LinuxNotes.docx
@@ -207,15 +207,7 @@
       </w:pPr>
       <w:r>
         <w:lastRenderedPageBreak/>
-        <w:t xml:space="preserve">Holy cow. Dropbox uses 97 threads. It will </w:t>
-      </w:r>
-      <w:proofErr w:type="gramStart"/>
-      <w:r>
-        <w:t>definitely benefit</w:t>
-      </w:r>
-      <w:proofErr w:type="gramEnd"/>
-      <w:r>
-        <w:t xml:space="preserve"> from more CPU. Gnome uses 10.</w:t>
+        <w:t>Holy cow. Dropbox uses 97 threads. It will definitely benefit from more CPU. Gnome uses 10.</w:t>
       </w:r>
     </w:p>
     <w:p>
@@ -323,15 +315,7 @@
     </w:p>
     <w:p>
       <w:r>
-        <w:t xml:space="preserve">Updated VirtualBox Guest Additions. Changed graphics to pass through access to 3D </w:t>
-      </w:r>
-      <w:proofErr w:type="gramStart"/>
-      <w:r>
-        <w:t>graphics, and</w:t>
-      </w:r>
-      <w:proofErr w:type="gramEnd"/>
-      <w:r>
-        <w:t xml:space="preserve"> set graphics to VBoxSVGA; still no improvement.</w:t>
+        <w:t>Updated VirtualBox Guest Additions. Changed graphics to pass through access to 3D graphics, and set graphics to VBoxSVGA; still no improvement.</w:t>
       </w:r>
     </w:p>
     <w:p>
@@ -397,15 +381,7 @@
       </w:r>
       <w:r>
         <w:lastRenderedPageBreak/>
-        <w:t xml:space="preserve">you launch </w:t>
-      </w:r>
-      <w:proofErr w:type="gramStart"/>
-      <w:r>
-        <w:t>Idea, and</w:t>
-      </w:r>
-      <w:proofErr w:type="gramEnd"/>
-      <w:r>
-        <w:t xml:space="preserve"> will have to make a dummy project just to load the program and get to where you can update.</w:t>
+        <w:t>you launch Idea, and will have to make a dummy project just to load the program and get to where you can update.</w:t>
       </w:r>
     </w:p>
     <w:p>
@@ -454,15 +430,7 @@
     </w:p>
     <w:p>
       <w:r>
-        <w:t xml:space="preserve">Start with </w:t>
-      </w:r>
-      <w:proofErr w:type="gramStart"/>
-      <w:r>
-        <w:t>CentOS.org ,</w:t>
-      </w:r>
-      <w:proofErr w:type="gramEnd"/>
-      <w:r>
-        <w:t xml:space="preserve"> download the DVD, and verify the hash.</w:t>
+        <w:t>Start with CentOS.org , download the DVD, and verify the hash.</w:t>
       </w:r>
     </w:p>
     <w:p>
@@ -503,15 +471,7 @@
         <w:sym w:font="Wingdings" w:char="F0E0"/>
       </w:r>
       <w:r>
-        <w:t xml:space="preserve"> Display: Join Displays; move the displays around until they are in an arrangement you </w:t>
-      </w:r>
-      <w:proofErr w:type="gramStart"/>
-      <w:r>
-        <w:t>like, and</w:t>
-      </w:r>
-      <w:proofErr w:type="gramEnd"/>
-      <w:r>
-        <w:t xml:space="preserve"> Keep Changes.</w:t>
+        <w:t xml:space="preserve"> Display: Join Displays; move the displays around until they are in an arrangement you like, and Keep Changes.</w:t>
       </w:r>
     </w:p>
     <w:p>
@@ -528,13 +488,8 @@
         <w:sym w:font="Wingdings" w:char="F0E0"/>
       </w:r>
       <w:r>
-        <w:t xml:space="preserve"> Keyboard, roll all the way to the end, and add a shortcut Ctrl-Alt-T to launch gnome-</w:t>
-      </w:r>
-      <w:proofErr w:type="gramStart"/>
-      <w:r>
-        <w:t>terminal .</w:t>
-      </w:r>
-      <w:proofErr w:type="gramEnd"/>
+        <w:t xml:space="preserve"> Keyboard, roll all the way to the end, and add a shortcut Ctrl-Alt-T to launch gnome-terminal .</w:t>
+      </w:r>
     </w:p>
     <w:p>
       <w:r>
@@ -657,15 +612,7 @@
         </w:numPr>
       </w:pPr>
       <w:r>
-        <w:t xml:space="preserve">Click on the blue “Files” icon in the upper </w:t>
-      </w:r>
-      <w:proofErr w:type="gramStart"/>
-      <w:r>
-        <w:t>left hand</w:t>
-      </w:r>
-      <w:proofErr w:type="gramEnd"/>
-      <w:r>
-        <w:t xml:space="preserve"> corner of the Nautilus screen.</w:t>
+        <w:t>Click on the blue “Files” icon in the upper left hand corner of the Nautilus screen.</w:t>
       </w:r>
     </w:p>
     <w:p>
@@ -789,19 +736,11 @@
           <w:lang w:val="fr-FR"/>
         </w:rPr>
       </w:pPr>
-      <w:proofErr w:type="gramStart"/>
       <w:r>
         <w:rPr>
           <w:lang w:val="fr-FR"/>
         </w:rPr>
-        <w:t>sudo</w:t>
-      </w:r>
-      <w:proofErr w:type="gramEnd"/>
-      <w:r>
-        <w:rPr>
-          <w:lang w:val="fr-FR"/>
-        </w:rPr>
-        <w:t xml:space="preserve"> vim /etc/selinux/c</w:t>
+        <w:t>sudo vim /etc/selinux/c</w:t>
       </w:r>
       <w:r>
         <w:rPr>
@@ -888,15 +827,7 @@
         </w:numPr>
       </w:pPr>
       <w:r>
-        <w:t>Try checking whether the following directory exists: /var/cache/</w:t>
-      </w:r>
-      <w:proofErr w:type="gramStart"/>
-      <w:r>
-        <w:t>fwupd ;</w:t>
-      </w:r>
-      <w:proofErr w:type="gramEnd"/>
-      <w:r>
-        <w:t xml:space="preserve"> if not, sudo mkdir /var/cache/fwupd and reboot.</w:t>
+        <w:t>Try checking whether the following directory exists: /var/cache/fwupd ; if not, sudo mkdir /var/cache/fwupd and reboot.</w:t>
       </w:r>
     </w:p>
     <w:p>
@@ -1001,13 +932,8 @@
       </w:r>
     </w:p>
     <w:p>
-      <w:proofErr w:type="gramStart"/>
-      <w:r>
-        <w:t>Also</w:t>
-      </w:r>
-      <w:proofErr w:type="gramEnd"/>
-      <w:r>
-        <w:t xml:space="preserve"> in Software </w:t>
+      <w:r>
+        <w:t xml:space="preserve">Also in Software </w:t>
       </w:r>
       <w:r>
         <w:sym w:font="Wingdings" w:char="F0E0"/>
@@ -1031,15 +957,7 @@
         </w:numPr>
       </w:pPr>
       <w:r>
-        <w:t xml:space="preserve">Note that there is no search </w:t>
-      </w:r>
-      <w:proofErr w:type="gramStart"/>
-      <w:r>
-        <w:t>tool</w:t>
-      </w:r>
-      <w:proofErr w:type="gramEnd"/>
-      <w:r>
-        <w:t xml:space="preserve"> and these are not in any particular order.</w:t>
+        <w:t>Note that there is no search tool and these are not in any particular order.</w:t>
       </w:r>
     </w:p>
     <w:p>
@@ -1534,15 +1452,7 @@
         </w:numPr>
       </w:pPr>
       <w:r>
-        <w:t xml:space="preserve">ASMT 2115 </w:t>
-      </w:r>
-      <w:proofErr w:type="gramStart"/>
-      <w:r>
-        <w:t>… :</w:t>
-      </w:r>
-      <w:proofErr w:type="gramEnd"/>
-      <w:r>
-        <w:t xml:space="preserve"> The external USB to SATA adapter.</w:t>
+        <w:t>ASMT 2115 … : The external USB to SATA adapter.</w:t>
       </w:r>
     </w:p>
     <w:p>
@@ -1578,15 +1488,7 @@
         </w:numPr>
       </w:pPr>
       <w:r>
-        <w:t xml:space="preserve">In this case, deleting an install of CentOS 7. As </w:t>
-      </w:r>
-      <w:proofErr w:type="gramStart"/>
-      <w:r>
-        <w:t>expected</w:t>
-      </w:r>
-      <w:proofErr w:type="gramEnd"/>
-      <w:r>
-        <w:t>.</w:t>
+        <w:t>In this case, deleting an install of CentOS 7. As expected.</w:t>
       </w:r>
     </w:p>
     <w:p>
@@ -1945,36 +1847,12 @@
     </w:p>
     <w:p>
       <w:r>
-        <w:t xml:space="preserve">Go to the Dropbox download page. The download for Fedora will want to open in Software </w:t>
-      </w:r>
-      <w:proofErr w:type="gramStart"/>
-      <w:r>
-        <w:t>Installer, but</w:t>
-      </w:r>
-      <w:proofErr w:type="gramEnd"/>
-      <w:r>
-        <w:t xml:space="preserve"> will probably not work. It won’t be obvious why. </w:t>
-      </w:r>
-      <w:proofErr w:type="gramStart"/>
-      <w:r>
-        <w:t>So</w:t>
-      </w:r>
-      <w:proofErr w:type="gramEnd"/>
-      <w:r>
-        <w:t xml:space="preserve"> in a shell:</w:t>
-      </w:r>
-    </w:p>
-    <w:p>
-      <w:r>
-        <w:t xml:space="preserve">(Go to the download </w:t>
-      </w:r>
-      <w:proofErr w:type="gramStart"/>
-      <w:r>
-        <w:t>folder.),…</w:t>
-      </w:r>
-      <w:proofErr w:type="gramEnd"/>
-      <w:r>
-        <w:t>.</w:t>
+        <w:t>Go to the Dropbox download page. The download for Fedora will want to open in Software Installer, but will probably not work. It won’t be obvious why. So in a shell:</w:t>
+      </w:r>
+    </w:p>
+    <w:p>
+      <w:r>
+        <w:t>(Go to the download folder.),….</w:t>
       </w:r>
     </w:p>
     <w:p>
@@ -2013,13 +1891,8 @@
       </w:r>
     </w:p>
     <w:p>
-      <w:proofErr w:type="gramStart"/>
-      <w:r>
-        <w:t>./</w:t>
-      </w:r>
-      <w:proofErr w:type="gramEnd"/>
-      <w:r>
-        <w:t>configure; make; make install;</w:t>
+      <w:r>
+        <w:t>./configure; make; make install;</w:t>
       </w:r>
     </w:p>
     <w:p>
@@ -2138,18 +2011,10 @@
         <w:t>Launch</w:t>
       </w:r>
       <w:r>
-        <w:t xml:space="preserve"> by going into </w:t>
-      </w:r>
-      <w:proofErr w:type="gramStart"/>
-      <w:r>
-        <w:t xml:space="preserve">/opt/idea/bin/idea.sh </w:t>
-      </w:r>
-      <w:r>
-        <w:t>,</w:t>
-      </w:r>
-      <w:proofErr w:type="gramEnd"/>
-      <w:r>
-        <w:t xml:space="preserve"> this time NOT as admin</w:t>
+        <w:t xml:space="preserve"> by going into /opt/idea/bin/idea.sh </w:t>
+      </w:r>
+      <w:r>
+        <w:t>, this time NOT as admin</w:t>
       </w:r>
       <w:r>
         <w:t>. It will ask you about creating links, shortcuts, scripts, etc.; say yes to all.</w:t>
@@ -2297,28 +2162,12 @@
     </w:p>
     <w:p>
       <w:r>
-        <w:t>git config --global --</w:t>
-      </w:r>
-      <w:proofErr w:type="gramStart"/>
-      <w:r>
-        <w:t>user.email</w:t>
-      </w:r>
-      <w:proofErr w:type="gramEnd"/>
-      <w:r>
-        <w:t xml:space="preserve"> “jhpride1790@gmail.com”</w:t>
-      </w:r>
-    </w:p>
-    <w:p>
-      <w:r>
-        <w:t xml:space="preserve">git --config --global </w:t>
-      </w:r>
-      <w:proofErr w:type="gramStart"/>
-      <w:r>
-        <w:t>core.editor</w:t>
-      </w:r>
-      <w:proofErr w:type="gramEnd"/>
-      <w:r>
-        <w:t xml:space="preserve"> “gedit”</w:t>
+        <w:t>git config --global --user.email “jhpride1790@gmail.com”</w:t>
+      </w:r>
+    </w:p>
+    <w:p>
+      <w:r>
+        <w:t>git --config --global core.editor “gedit”</w:t>
       </w:r>
     </w:p>
     <w:p>
@@ -2367,6 +2216,19 @@
     </w:p>
     <w:p>
       <w:r>
+        <w:t xml:space="preserve">git status </w:t>
+      </w:r>
+      <w:r>
+        <w:sym w:font="Wingdings" w:char="F0E0"/>
+      </w:r>
+      <w:r>
+        <w:t xml:space="preserve"> Status of the git repo in the current folder.</w:t>
+      </w:r>
+      <w:bookmarkStart w:id="0" w:name="_GoBack"/>
+      <w:bookmarkEnd w:id="0"/>
+    </w:p>
+    <w:p>
+      <w:r>
         <w:t xml:space="preserve">git clone </w:t>
       </w:r>
       <w:r>
@@ -2400,15 +2262,7 @@
     </w:p>
     <w:p>
       <w:r>
-        <w:t xml:space="preserve">git config --global </w:t>
-      </w:r>
-      <w:proofErr w:type="gramStart"/>
-      <w:r>
-        <w:t>core.excludesfile</w:t>
-      </w:r>
-      <w:proofErr w:type="gramEnd"/>
-      <w:r>
-        <w:t xml:space="preserve"> ~/.gitignore_global </w:t>
+        <w:t xml:space="preserve">git config --global core.excludesfile ~/.gitignore_global </w:t>
       </w:r>
       <w:r>
         <w:rPr>
@@ -2431,11 +2285,9 @@
           <w:numId w:val="10"/>
         </w:numPr>
       </w:pPr>
-      <w:proofErr w:type="gramStart"/>
       <w:r>
         <w:t>*.idea</w:t>
       </w:r>
-      <w:proofErr w:type="gramEnd"/>
     </w:p>
     <w:p>
       <w:r>
@@ -2453,15 +2305,7 @@
     </w:p>
     <w:p>
       <w:r>
-        <w:t xml:space="preserve">Put </w:t>
-      </w:r>
-      <w:proofErr w:type="gramStart"/>
-      <w:r>
-        <w:t>a .gitignore</w:t>
-      </w:r>
-      <w:proofErr w:type="gramEnd"/>
-      <w:r>
-        <w:t xml:space="preserve"> file in the root of your repo </w:t>
+        <w:t xml:space="preserve">Put a .gitignore file in the root of your repo </w:t>
       </w:r>
       <w:r>
         <w:sym w:font="Wingdings" w:char="F0E0"/>
@@ -2471,6 +2315,28 @@
       </w:r>
     </w:p>
     <w:p>
+      <w:r>
+        <w:t xml:space="preserve">git branch “branchname” </w:t>
+      </w:r>
+      <w:r>
+        <w:sym w:font="Wingdings" w:char="F0E0"/>
+      </w:r>
+      <w:r>
+        <w:t xml:space="preserve"> Create a branch.</w:t>
+      </w:r>
+    </w:p>
+    <w:p>
+      <w:r>
+        <w:t xml:space="preserve">git checkout -b “branchname” </w:t>
+      </w:r>
+      <w:r>
+        <w:sym w:font="Wingdings" w:char="F0E0"/>
+      </w:r>
+      <w:r>
+        <w:t xml:space="preserve"> Create a branch if it doesn’t already exist, and switch to that branch.</w:t>
+      </w:r>
+    </w:p>
+    <w:p>
       <w:pPr>
         <w:pStyle w:val="Heading3"/>
       </w:pPr>
@@ -2498,6 +2364,7 @@
     </w:p>
     <w:p>
       <w:r>
+        <w:lastRenderedPageBreak/>
         <w:t>gedit README.md</w:t>
       </w:r>
     </w:p>
@@ -2513,34 +2380,27 @@
     </w:p>
     <w:p>
       <w:r>
-        <w:lastRenderedPageBreak/>
-        <w:t>git push remote master</w:t>
-      </w:r>
-      <w:bookmarkStart w:id="0" w:name="_GoBack"/>
-      <w:bookmarkEnd w:id="0"/>
-    </w:p>
-    <w:p>
-      <w:r>
-        <w:t xml:space="preserve">vim intro.txt </w:t>
-      </w:r>
-      <w:proofErr w:type="gramStart"/>
-      <w:r>
-        <w:t>[:wq</w:t>
-      </w:r>
-      <w:proofErr w:type="gramEnd"/>
-      <w:r>
-        <w:t>]</w:t>
-      </w:r>
-    </w:p>
-    <w:p>
-      <w:r>
-        <w:t xml:space="preserve">git </w:t>
-      </w:r>
-      <w:proofErr w:type="gramStart"/>
-      <w:r>
-        <w:t>add .</w:t>
-      </w:r>
-      <w:proofErr w:type="gramEnd"/>
+        <w:t xml:space="preserve">git push </w:t>
+      </w:r>
+      <w:r>
+        <w:t xml:space="preserve">-u </w:t>
+      </w:r>
+      <w:r>
+        <w:tab/>
+      </w:r>
+      <w:r>
+        <w:t>remote master</w:t>
+      </w:r>
+    </w:p>
+    <w:p>
+      <w:r>
+        <w:t>vim intro.txt [:wq]</w:t>
+      </w:r>
+    </w:p>
+    <w:p>
+      <w:r>
+        <w:t>git add .</w:t>
+      </w:r>
     </w:p>
     <w:p>
       <w:r>
@@ -2613,15 +2473,7 @@
         <w:t>New SSH Key.</w:t>
       </w:r>
       <w:r>
-        <w:t xml:space="preserve"> Name it for the location where you use it, so you can maybe delete it later when you </w:t>
-      </w:r>
-      <w:proofErr w:type="gramStart"/>
-      <w:r>
-        <w:t>have to</w:t>
-      </w:r>
-      <w:proofErr w:type="gramEnd"/>
-      <w:r>
-        <w:t>.</w:t>
+        <w:t xml:space="preserve"> Name it for the location where you use it, so you can maybe delete it later when you have to.</w:t>
       </w:r>
     </w:p>
     <w:p>
@@ -2652,15 +2504,7 @@
     </w:p>
     <w:p>
       <w:r>
-        <w:t xml:space="preserve">git </w:t>
-      </w:r>
-      <w:proofErr w:type="gramStart"/>
-      <w:r>
-        <w:t>remote -v</w:t>
-      </w:r>
-      <w:proofErr w:type="gramEnd"/>
-      <w:r>
-        <w:t xml:space="preserve"> </w:t>
+        <w:t xml:space="preserve">git remote -v </w:t>
       </w:r>
       <w:r>
         <w:sym w:font="Wingdings" w:char="F0E0"/>
@@ -2694,18 +2538,8 @@
           <w:color w:val="auto"/>
           <w:u w:val="none"/>
         </w:rPr>
-        <w:t xml:space="preserve">git remote add origin </w:t>
-      </w:r>
-      <w:proofErr w:type="gramStart"/>
-      <w:r>
-        <w:rPr>
-          <w:rStyle w:val="Hyperlink"/>
-          <w:color w:val="auto"/>
-          <w:u w:val="none"/>
-        </w:rPr>
-        <w:t>git@github.com:JoePride/scalatraining.git</w:t>
-      </w:r>
-      <w:proofErr w:type="gramEnd"/>
+        <w:t>git remote add origin git@github.com:JoePride/scalatraining.git</w:t>
+      </w:r>
     </w:p>
     <w:p>
       <w:pPr>
@@ -2732,18 +2566,8 @@
           <w:color w:val="auto"/>
           <w:u w:val="none"/>
         </w:rPr>
-        <w:t xml:space="preserve">git clone </w:t>
-      </w:r>
-      <w:proofErr w:type="gramStart"/>
-      <w:r>
-        <w:rPr>
-          <w:rStyle w:val="Hyperlink"/>
-          <w:color w:val="auto"/>
-          <w:u w:val="none"/>
-        </w:rPr>
-        <w:t>git@github.com:JoePride/scalatraining.git</w:t>
-      </w:r>
-      <w:proofErr w:type="gramEnd"/>
+        <w:t>git clone git@github.com:JoePride/scalatraining.git</w:t>
+      </w:r>
     </w:p>
     <w:p>
       <w:r>
@@ -2788,6 +2612,7 @@
         </w:numPr>
       </w:pPr>
       <w:r>
+        <w:lastRenderedPageBreak/>
         <w:t>Type Ctrl-L to switch from a path to address in the top of Nautilus.</w:t>
       </w:r>
     </w:p>
@@ -2820,7 +2645,6 @@
         <w:pStyle w:val="Heading4"/>
       </w:pPr>
       <w:r>
-        <w:lastRenderedPageBreak/>
         <w:t>Rename File</w:t>
       </w:r>
     </w:p>
@@ -2929,19 +2753,11 @@
           <w:lang w:val="fr-FR"/>
         </w:rPr>
       </w:pPr>
-      <w:proofErr w:type="gramStart"/>
       <w:r>
         <w:rPr>
           <w:lang w:val="fr-FR"/>
         </w:rPr>
-        <w:t>sudo</w:t>
-      </w:r>
-      <w:proofErr w:type="gramEnd"/>
-      <w:r>
-        <w:rPr>
-          <w:lang w:val="fr-FR"/>
-        </w:rPr>
-        <w:t xml:space="preserve"> vum /etc/</w:t>
+        <w:t>sudo vum /etc/</w:t>
       </w:r>
       <w:r>
         <w:rPr>
@@ -2968,15 +2784,7 @@
     </w:p>
     <w:p>
       <w:r>
-        <w:t>export PATH=$</w:t>
-      </w:r>
-      <w:proofErr w:type="gramStart"/>
-      <w:r>
-        <w:t>PATH:[</w:t>
-      </w:r>
-      <w:proofErr w:type="gramEnd"/>
-      <w:r>
-        <w:t>new location being added to PATH]</w:t>
+        <w:t>export PATH=$PATH:[new location being added to PATH]</w:t>
       </w:r>
     </w:p>
     <w:p>
@@ -2985,13 +2793,8 @@
       </w:r>
     </w:p>
     <w:p>
-      <w:proofErr w:type="gramStart"/>
-      <w:r>
-        <w:t>Type :wq</w:t>
-      </w:r>
-      <w:proofErr w:type="gramEnd"/>
-      <w:r>
-        <w:t xml:space="preserve"> for “write changes and quit.”</w:t>
+      <w:r>
+        <w:t>Type :wq for “write changes and quit.”</w:t>
       </w:r>
     </w:p>
     <w:p>
@@ -3017,15 +2820,7 @@
     </w:p>
     <w:p>
       <w:r>
-        <w:t>You can’t sudo gedit, but you can gedit admin:/</w:t>
-      </w:r>
-      <w:proofErr w:type="gramStart"/>
-      <w:r>
-        <w:t>/[</w:t>
-      </w:r>
-      <w:proofErr w:type="gramEnd"/>
-      <w:r>
-        <w:t>path to file including additional initial slash] . If you don’t want to type the whole path from scratch, you can use gedit admin://$(pwd)/[filename] – it should graphically prompt you for the root password.</w:t>
+        <w:t>You can’t sudo gedit, but you can gedit admin://[path to file including additional initial slash] . If you don’t want to type the whole path from scratch, you can use gedit admin://$(pwd)/[filename] – it should graphically prompt you for the root password.</w:t>
       </w:r>
     </w:p>
     <w:p>

</xml_diff>

<commit_message>
New section for details about branching.
</commit_message>
<xml_diff>
--- a/LinuxNotes.docx
+++ b/LinuxNotes.docx
@@ -46,8 +46,21 @@
         <w:t xml:space="preserve">VMSVGA with 3D </w:t>
       </w:r>
       <w:r>
-        <w:t>acceleration: May require sudo ubuntu-drivers autoinstall</w:t>
-      </w:r>
+        <w:t xml:space="preserve">acceleration: May require </w:t>
+      </w:r>
+      <w:proofErr w:type="spellStart"/>
+      <w:r>
+        <w:t>sudo</w:t>
+      </w:r>
+      <w:proofErr w:type="spellEnd"/>
+      <w:r>
+        <w:t xml:space="preserve"> ubuntu-drivers </w:t>
+      </w:r>
+      <w:proofErr w:type="spellStart"/>
+      <w:r>
+        <w:t>autoinstall</w:t>
+      </w:r>
+      <w:proofErr w:type="spellEnd"/>
     </w:p>
     <w:p>
       <w:r>
@@ -83,9 +96,11 @@
       </w:r>
     </w:p>
     <w:p>
+      <w:proofErr w:type="spellStart"/>
       <w:r>
         <w:t>htop</w:t>
       </w:r>
+      <w:proofErr w:type="spellEnd"/>
     </w:p>
     <w:p>
       <w:r>
@@ -94,8 +109,13 @@
     </w:p>
     <w:p>
       <w:r>
-        <w:t>ubuntu-drivers autoinstall</w:t>
-      </w:r>
+        <w:t xml:space="preserve">ubuntu-drivers </w:t>
+      </w:r>
+      <w:proofErr w:type="spellStart"/>
+      <w:r>
+        <w:t>autoinstall</w:t>
+      </w:r>
+      <w:proofErr w:type="spellEnd"/>
     </w:p>
     <w:p>
       <w:pPr>
@@ -146,7 +166,15 @@
     </w:p>
     <w:p>
       <w:r>
-        <w:t>First method: sudo top</w:t>
+        <w:t xml:space="preserve">First method: </w:t>
+      </w:r>
+      <w:proofErr w:type="spellStart"/>
+      <w:r>
+        <w:t>sudo</w:t>
+      </w:r>
+      <w:proofErr w:type="spellEnd"/>
+      <w:r>
+        <w:t xml:space="preserve"> top</w:t>
       </w:r>
     </w:p>
     <w:p>
@@ -224,8 +252,21 @@
     </w:p>
     <w:p>
       <w:r>
-        <w:t>Compare: sudo apt-get install htop</w:t>
-      </w:r>
+        <w:t xml:space="preserve">Compare: </w:t>
+      </w:r>
+      <w:proofErr w:type="spellStart"/>
+      <w:r>
+        <w:t>sudo</w:t>
+      </w:r>
+      <w:proofErr w:type="spellEnd"/>
+      <w:r>
+        <w:t xml:space="preserve"> apt-get install </w:t>
+      </w:r>
+      <w:proofErr w:type="spellStart"/>
+      <w:r>
+        <w:t>htop</w:t>
+      </w:r>
+      <w:proofErr w:type="spellEnd"/>
     </w:p>
     <w:p>
       <w:pPr>
@@ -243,8 +284,13 @@
       <w:r>
         <w:t xml:space="preserve">Compare: </w:t>
       </w:r>
-      <w:r>
-        <w:t>sudo apt-get install gnome-system-monitor</w:t>
+      <w:proofErr w:type="spellStart"/>
+      <w:r>
+        <w:t>sudo</w:t>
+      </w:r>
+      <w:proofErr w:type="spellEnd"/>
+      <w:r>
+        <w:t xml:space="preserve"> apt-get install gnome-system-monitor</w:t>
       </w:r>
     </w:p>
     <w:p>
@@ -262,10 +308,26 @@
         <w:t xml:space="preserve">My favorite for looks and function. However, </w:t>
       </w:r>
       <w:r>
-        <w:t>I see when it is running that it eats about 30% of my CPU by way of gnome-shell and xorg.</w:t>
-      </w:r>
-      <w:r>
-        <w:t xml:space="preserve"> By contrast, top or htop use almost the same resources as each other.</w:t>
+        <w:t xml:space="preserve">I see when it is running that it eats about 30% of my CPU by way of gnome-shell and </w:t>
+      </w:r>
+      <w:proofErr w:type="spellStart"/>
+      <w:r>
+        <w:t>xorg</w:t>
+      </w:r>
+      <w:proofErr w:type="spellEnd"/>
+      <w:r>
+        <w:t>.</w:t>
+      </w:r>
+      <w:r>
+        <w:t xml:space="preserve"> By contrast, top or </w:t>
+      </w:r>
+      <w:proofErr w:type="spellStart"/>
+      <w:r>
+        <w:t>htop</w:t>
+      </w:r>
+      <w:proofErr w:type="spellEnd"/>
+      <w:r>
+        <w:t xml:space="preserve"> use almost the same resources as each other.</w:t>
       </w:r>
     </w:p>
     <w:p>
@@ -297,7 +359,15 @@
     </w:p>
     <w:p>
       <w:r>
-        <w:t>Gnome-software and packagekitd coming up now.</w:t>
+        <w:t xml:space="preserve">Gnome-software and </w:t>
+      </w:r>
+      <w:proofErr w:type="spellStart"/>
+      <w:r>
+        <w:t>packagekitd</w:t>
+      </w:r>
+      <w:proofErr w:type="spellEnd"/>
+      <w:r>
+        <w:t xml:space="preserve"> coming up now.</w:t>
       </w:r>
     </w:p>
     <w:p>
@@ -315,7 +385,15 @@
     </w:p>
     <w:p>
       <w:r>
-        <w:t>Updated VirtualBox Guest Additions. Changed graphics to pass through access to 3D graphics, and set graphics to VBoxSVGA; still no improvement.</w:t>
+        <w:t xml:space="preserve">Updated VirtualBox Guest Additions. Changed graphics to pass through access to 3D graphics, and set graphics to </w:t>
+      </w:r>
+      <w:proofErr w:type="spellStart"/>
+      <w:r>
+        <w:t>VBoxSVGA</w:t>
+      </w:r>
+      <w:proofErr w:type="spellEnd"/>
+      <w:r>
+        <w:t>; still no improvement.</w:t>
       </w:r>
     </w:p>
     <w:p>
@@ -377,7 +455,15 @@
         </w:rPr>
       </w:pPr>
       <w:r>
-        <w:t xml:space="preserve">Note that you’ll have to cd /opt/idea… and sudo ./idea.sh to run it in a privileged mode where you can download updates. When you do, you may be running in a different context than you normally do when </w:t>
+        <w:t xml:space="preserve">Note that you’ll have to cd /opt/idea… and </w:t>
+      </w:r>
+      <w:proofErr w:type="spellStart"/>
+      <w:r>
+        <w:t>sudo</w:t>
+      </w:r>
+      <w:proofErr w:type="spellEnd"/>
+      <w:r>
+        <w:t xml:space="preserve"> ./idea.sh to run it in a privileged mode where you can download updates. When you do, you may be running in a different context than you normally do when </w:t>
       </w:r>
       <w:r>
         <w:lastRenderedPageBreak/>
@@ -558,8 +644,13 @@
           <w:numId w:val="4"/>
         </w:numPr>
       </w:pPr>
-      <w:r>
-        <w:t>sudo yum update</w:t>
+      <w:proofErr w:type="spellStart"/>
+      <w:r>
+        <w:t>sudo</w:t>
+      </w:r>
+      <w:proofErr w:type="spellEnd"/>
+      <w:r>
+        <w:t xml:space="preserve"> yum update</w:t>
       </w:r>
     </w:p>
     <w:p>
@@ -570,8 +661,13 @@
           <w:numId w:val="4"/>
         </w:numPr>
       </w:pPr>
-      <w:r>
-        <w:t>sudo yum upgrade</w:t>
+      <w:proofErr w:type="spellStart"/>
+      <w:r>
+        <w:t>sudo</w:t>
+      </w:r>
+      <w:proofErr w:type="spellEnd"/>
+      <w:r>
+        <w:t xml:space="preserve"> yum upgrade</w:t>
       </w:r>
     </w:p>
     <w:p>
@@ -660,27 +756,56 @@
       </w:pPr>
       <w:r>
         <w:lastRenderedPageBreak/>
-        <w:t>Problems with fwupd on Gnome Software Update</w:t>
+        <w:t xml:space="preserve">Problems with </w:t>
+      </w:r>
+      <w:proofErr w:type="spellStart"/>
+      <w:r>
+        <w:t>fwupd</w:t>
+      </w:r>
+      <w:proofErr w:type="spellEnd"/>
+      <w:r>
+        <w:t xml:space="preserve"> on Gnome Software Update</w:t>
       </w:r>
       <w:r>
         <w:t>:</w:t>
       </w:r>
     </w:p>
     <w:p>
-      <w:r>
-        <w:t xml:space="preserve">SELinux can </w:t>
+      <w:proofErr w:type="spellStart"/>
+      <w:r>
+        <w:t>SELinux</w:t>
+      </w:r>
+      <w:proofErr w:type="spellEnd"/>
+      <w:r>
+        <w:t xml:space="preserve"> can </w:t>
       </w:r>
       <w:r>
         <w:t xml:space="preserve">maybe </w:t>
       </w:r>
       <w:r>
-        <w:t>block gnome software from checking from getting firmware update messages over dbus.</w:t>
+        <w:t xml:space="preserve">block gnome software from checking from getting firmware update messages over </w:t>
+      </w:r>
+      <w:proofErr w:type="spellStart"/>
+      <w:r>
+        <w:t>dbus</w:t>
+      </w:r>
+      <w:proofErr w:type="spellEnd"/>
+      <w:r>
+        <w:t>.</w:t>
       </w:r>
       <w:r>
         <w:t xml:space="preserve"> It’s a known bug and may be fixed.</w:t>
       </w:r>
       <w:r>
-        <w:t xml:space="preserve"> To disable SELinux:</w:t>
+        <w:t xml:space="preserve"> To disable </w:t>
+      </w:r>
+      <w:proofErr w:type="spellStart"/>
+      <w:r>
+        <w:t>SELinux</w:t>
+      </w:r>
+      <w:proofErr w:type="spellEnd"/>
+      <w:r>
+        <w:t>:</w:t>
       </w:r>
     </w:p>
     <w:p>
@@ -691,14 +816,27 @@
           <w:numId w:val="5"/>
         </w:numPr>
       </w:pPr>
-      <w:r>
-        <w:t xml:space="preserve">sestatus </w:t>
+      <w:proofErr w:type="spellStart"/>
+      <w:r>
+        <w:t>sestatus</w:t>
+      </w:r>
+      <w:proofErr w:type="spellEnd"/>
+      <w:r>
+        <w:t xml:space="preserve"> </w:t>
       </w:r>
       <w:r>
         <w:sym w:font="Wingdings" w:char="F0E0"/>
       </w:r>
       <w:r>
-        <w:t xml:space="preserve"> Shows status of SELinux.</w:t>
+        <w:t xml:space="preserve"> Shows status of </w:t>
+      </w:r>
+      <w:proofErr w:type="spellStart"/>
+      <w:r>
+        <w:t>SELinux</w:t>
+      </w:r>
+      <w:proofErr w:type="spellEnd"/>
+      <w:r>
+        <w:t>.</w:t>
       </w:r>
     </w:p>
     <w:p>
@@ -710,7 +848,15 @@
         </w:numPr>
       </w:pPr>
       <w:r>
-        <w:t>Disable SELinux temporarily:</w:t>
+        <w:t xml:space="preserve">Disable </w:t>
+      </w:r>
+      <w:proofErr w:type="spellStart"/>
+      <w:r>
+        <w:t>SELinux</w:t>
+      </w:r>
+      <w:proofErr w:type="spellEnd"/>
+      <w:r>
+        <w:t xml:space="preserve"> temporarily:</w:t>
       </w:r>
     </w:p>
     <w:p>
@@ -721,8 +867,21 @@
           <w:numId w:val="5"/>
         </w:numPr>
       </w:pPr>
-      <w:r>
-        <w:t>sudo setenforce 0</w:t>
+      <w:proofErr w:type="spellStart"/>
+      <w:r>
+        <w:t>sudo</w:t>
+      </w:r>
+      <w:proofErr w:type="spellEnd"/>
+      <w:r>
+        <w:t xml:space="preserve"> </w:t>
+      </w:r>
+      <w:proofErr w:type="spellStart"/>
+      <w:r>
+        <w:t>setenforce</w:t>
+      </w:r>
+      <w:proofErr w:type="spellEnd"/>
+      <w:r>
+        <w:t xml:space="preserve"> 0</w:t>
       </w:r>
     </w:p>
     <w:p>
@@ -736,11 +895,61 @@
           <w:lang w:val="fr-FR"/>
         </w:rPr>
       </w:pPr>
+      <w:proofErr w:type="spellStart"/>
       <w:r>
         <w:rPr>
           <w:lang w:val="fr-FR"/>
         </w:rPr>
-        <w:t>sudo vim /etc/selinux/c</w:t>
+        <w:t>sudo</w:t>
+      </w:r>
+      <w:proofErr w:type="spellEnd"/>
+      <w:r>
+        <w:rPr>
+          <w:lang w:val="fr-FR"/>
+        </w:rPr>
+        <w:t xml:space="preserve"> </w:t>
+      </w:r>
+      <w:proofErr w:type="spellStart"/>
+      <w:r>
+        <w:rPr>
+          <w:lang w:val="fr-FR"/>
+        </w:rPr>
+        <w:t>vim</w:t>
+      </w:r>
+      <w:proofErr w:type="spellEnd"/>
+      <w:r>
+        <w:rPr>
+          <w:lang w:val="fr-FR"/>
+        </w:rPr>
+        <w:t xml:space="preserve"> /</w:t>
+      </w:r>
+      <w:proofErr w:type="spellStart"/>
+      <w:r>
+        <w:rPr>
+          <w:lang w:val="fr-FR"/>
+        </w:rPr>
+        <w:t>etc</w:t>
+      </w:r>
+      <w:proofErr w:type="spellEnd"/>
+      <w:r>
+        <w:rPr>
+          <w:lang w:val="fr-FR"/>
+        </w:rPr>
+        <w:t>/</w:t>
+      </w:r>
+      <w:proofErr w:type="spellStart"/>
+      <w:r>
+        <w:rPr>
+          <w:lang w:val="fr-FR"/>
+        </w:rPr>
+        <w:t>selinux</w:t>
+      </w:r>
+      <w:proofErr w:type="spellEnd"/>
+      <w:r>
+        <w:rPr>
+          <w:lang w:val="fr-FR"/>
+        </w:rPr>
+        <w:t>/c</w:t>
       </w:r>
       <w:r>
         <w:rPr>
@@ -785,8 +994,21 @@
         </w:numPr>
       </w:pPr>
       <w:r>
-        <w:t>Verify by running sestatus and getenforce</w:t>
-      </w:r>
+        <w:t xml:space="preserve">Verify by running </w:t>
+      </w:r>
+      <w:proofErr w:type="spellStart"/>
+      <w:r>
+        <w:t>sestatus</w:t>
+      </w:r>
+      <w:proofErr w:type="spellEnd"/>
+      <w:r>
+        <w:t xml:space="preserve"> and </w:t>
+      </w:r>
+      <w:proofErr w:type="spellStart"/>
+      <w:r>
+        <w:t>getenforce</w:t>
+      </w:r>
+      <w:proofErr w:type="spellEnd"/>
     </w:p>
     <w:p>
       <w:pPr>
@@ -815,7 +1037,15 @@
         </w:numPr>
       </w:pPr>
       <w:r>
-        <w:t>Doesn’t seem to solve the problem. But before putting SELinux back on, more Internet searching.</w:t>
+        <w:t xml:space="preserve">Doesn’t seem to solve the problem. But before putting </w:t>
+      </w:r>
+      <w:proofErr w:type="spellStart"/>
+      <w:r>
+        <w:t>SELinux</w:t>
+      </w:r>
+      <w:proofErr w:type="spellEnd"/>
+      <w:r>
+        <w:t xml:space="preserve"> back on, more Internet searching.</w:t>
       </w:r>
     </w:p>
     <w:p>
@@ -827,7 +1057,39 @@
         </w:numPr>
       </w:pPr>
       <w:r>
-        <w:t>Try checking whether the following directory exists: /var/cache/fwupd ; if not, sudo mkdir /var/cache/fwupd and reboot.</w:t>
+        <w:t>Try checking whether the following directory exists: /var/cache/</w:t>
+      </w:r>
+      <w:proofErr w:type="spellStart"/>
+      <w:r>
+        <w:t>fwupd</w:t>
+      </w:r>
+      <w:proofErr w:type="spellEnd"/>
+      <w:r>
+        <w:t xml:space="preserve"> ; if not, </w:t>
+      </w:r>
+      <w:proofErr w:type="spellStart"/>
+      <w:r>
+        <w:t>sudo</w:t>
+      </w:r>
+      <w:proofErr w:type="spellEnd"/>
+      <w:r>
+        <w:t xml:space="preserve"> </w:t>
+      </w:r>
+      <w:proofErr w:type="spellStart"/>
+      <w:r>
+        <w:t>mkdir</w:t>
+      </w:r>
+      <w:proofErr w:type="spellEnd"/>
+      <w:r>
+        <w:t xml:space="preserve"> /var/cache/</w:t>
+      </w:r>
+      <w:proofErr w:type="spellStart"/>
+      <w:r>
+        <w:t>fwupd</w:t>
+      </w:r>
+      <w:proofErr w:type="spellEnd"/>
+      <w:r>
+        <w:t xml:space="preserve"> and reboot.</w:t>
       </w:r>
     </w:p>
     <w:p>
@@ -1076,9 +1338,19 @@
           <w:numId w:val="14"/>
         </w:numPr>
       </w:pPr>
-      <w:r>
-        <w:t>sudo yum install scala</w:t>
-      </w:r>
+      <w:proofErr w:type="spellStart"/>
+      <w:r>
+        <w:t>sudo</w:t>
+      </w:r>
+      <w:proofErr w:type="spellEnd"/>
+      <w:r>
+        <w:t xml:space="preserve"> yum install </w:t>
+      </w:r>
+      <w:proofErr w:type="spellStart"/>
+      <w:r>
+        <w:t>scala</w:t>
+      </w:r>
+      <w:proofErr w:type="spellEnd"/>
     </w:p>
     <w:p>
       <w:pPr>
@@ -1608,7 +1880,15 @@
         </w:numPr>
       </w:pPr>
       <w:r>
-        <w:t>Root password and user: Per Returnables.</w:t>
+        <w:t xml:space="preserve">Root password and user: Per </w:t>
+      </w:r>
+      <w:proofErr w:type="spellStart"/>
+      <w:r>
+        <w:t>Returnables</w:t>
+      </w:r>
+      <w:proofErr w:type="spellEnd"/>
+      <w:r>
+        <w:t>.</w:t>
       </w:r>
       <w:r>
         <w:t xml:space="preserve"> For now, make the user an Admin.</w:t>
@@ -1799,12 +2079,33 @@
     </w:p>
     <w:p>
       <w:r>
-        <w:t>yum find “*libname*”</w:t>
-      </w:r>
-    </w:p>
-    <w:p>
-      <w:r>
-        <w:t>sudo yum install [libraryname]</w:t>
+        <w:t>yum find “*</w:t>
+      </w:r>
+      <w:proofErr w:type="spellStart"/>
+      <w:r>
+        <w:t>libname</w:t>
+      </w:r>
+      <w:proofErr w:type="spellEnd"/>
+      <w:r>
+        <w:t>*”</w:t>
+      </w:r>
+    </w:p>
+    <w:p>
+      <w:proofErr w:type="spellStart"/>
+      <w:r>
+        <w:t>sudo</w:t>
+      </w:r>
+      <w:proofErr w:type="spellEnd"/>
+      <w:r>
+        <w:t xml:space="preserve"> yum install [</w:t>
+      </w:r>
+      <w:proofErr w:type="spellStart"/>
+      <w:r>
+        <w:t>libraryname</w:t>
+      </w:r>
+      <w:proofErr w:type="spellEnd"/>
+      <w:r>
+        <w:t>]</w:t>
       </w:r>
     </w:p>
     <w:p>
@@ -1814,21 +2115,41 @@
     </w:p>
     <w:p>
       <w:r>
-        <w:t>Cd /run/media/[username]/VBoxXXXXXXXX</w:t>
-      </w:r>
-    </w:p>
-    <w:p>
-      <w:r>
-        <w:t>sudo ./VBoxLinuxAdditions.run</w:t>
-      </w:r>
+        <w:t>Cd /run/media/[username]/</w:t>
+      </w:r>
+      <w:proofErr w:type="spellStart"/>
+      <w:r>
+        <w:t>VBoxXXXXXXXX</w:t>
+      </w:r>
+      <w:proofErr w:type="spellEnd"/>
+    </w:p>
+    <w:p>
+      <w:proofErr w:type="spellStart"/>
+      <w:r>
+        <w:t>sudo</w:t>
+      </w:r>
+      <w:proofErr w:type="spellEnd"/>
+      <w:r>
+        <w:t xml:space="preserve"> ./</w:t>
+      </w:r>
+      <w:proofErr w:type="spellStart"/>
+      <w:r>
+        <w:t>VBoxLinuxAdditions.run</w:t>
+      </w:r>
+      <w:proofErr w:type="spellEnd"/>
     </w:p>
     <w:p>
       <w:pPr>
         <w:pStyle w:val="Heading2"/>
       </w:pPr>
       <w:r>
-        <w:t>Installing DropBox</w:t>
-      </w:r>
+        <w:t xml:space="preserve">Installing </w:t>
+      </w:r>
+      <w:proofErr w:type="spellStart"/>
+      <w:r>
+        <w:t>DropBox</w:t>
+      </w:r>
+      <w:proofErr w:type="spellEnd"/>
     </w:p>
     <w:p>
       <w:pPr>
@@ -1856,18 +2177,68 @@
       </w:r>
     </w:p>
     <w:p>
-      <w:r>
-        <w:t>sudo rpm -ivh nautilus-dropblahlblahlblah</w:t>
-      </w:r>
-    </w:p>
-    <w:p>
-      <w:r>
-        <w:t xml:space="preserve">Found: libgnome &gt;= %(gnome_version) is needed by nautilus dropblahblah </w:t>
-      </w:r>
-    </w:p>
-    <w:p>
-      <w:r>
-        <w:t>[So far can’t solve this. Does that %(gnome_version) refer to an environment variable that’s not set?]</w:t>
+      <w:proofErr w:type="spellStart"/>
+      <w:r>
+        <w:t>sudo</w:t>
+      </w:r>
+      <w:proofErr w:type="spellEnd"/>
+      <w:r>
+        <w:t xml:space="preserve"> rpm -</w:t>
+      </w:r>
+      <w:proofErr w:type="spellStart"/>
+      <w:r>
+        <w:t>ivh</w:t>
+      </w:r>
+      <w:proofErr w:type="spellEnd"/>
+      <w:r>
+        <w:t xml:space="preserve"> nautilus-</w:t>
+      </w:r>
+      <w:proofErr w:type="spellStart"/>
+      <w:r>
+        <w:t>dropblahlblahlblah</w:t>
+      </w:r>
+      <w:proofErr w:type="spellEnd"/>
+    </w:p>
+    <w:p>
+      <w:r>
+        <w:t xml:space="preserve">Found: </w:t>
+      </w:r>
+      <w:proofErr w:type="spellStart"/>
+      <w:r>
+        <w:t>libgnome</w:t>
+      </w:r>
+      <w:proofErr w:type="spellEnd"/>
+      <w:r>
+        <w:t xml:space="preserve"> &gt;= %(</w:t>
+      </w:r>
+      <w:proofErr w:type="spellStart"/>
+      <w:r>
+        <w:t>gnome_version</w:t>
+      </w:r>
+      <w:proofErr w:type="spellEnd"/>
+      <w:r>
+        <w:t xml:space="preserve">) is needed by nautilus </w:t>
+      </w:r>
+      <w:proofErr w:type="spellStart"/>
+      <w:r>
+        <w:t>dropblahblah</w:t>
+      </w:r>
+      <w:proofErr w:type="spellEnd"/>
+      <w:r>
+        <w:t xml:space="preserve"> </w:t>
+      </w:r>
+    </w:p>
+    <w:p>
+      <w:r>
+        <w:t>[So far can’t solve this. Does that %(</w:t>
+      </w:r>
+      <w:proofErr w:type="spellStart"/>
+      <w:r>
+        <w:t>gnome_version</w:t>
+      </w:r>
+      <w:proofErr w:type="spellEnd"/>
+      <w:r>
+        <w:t>) refer to an environment variable that’s not set?]</w:t>
       </w:r>
     </w:p>
     <w:p>
@@ -1882,8 +2253,13 @@
     </w:p>
     <w:p>
       <w:r>
-        <w:t>Extract to /tmp</w:t>
-      </w:r>
+        <w:t>Extract to /</w:t>
+      </w:r>
+      <w:proofErr w:type="spellStart"/>
+      <w:r>
+        <w:t>tmp</w:t>
+      </w:r>
+      <w:proofErr w:type="spellEnd"/>
     </w:p>
     <w:p>
       <w:r>
@@ -1910,9 +2286,19 @@
       </w:r>
     </w:p>
     <w:p>
-      <w:r>
-        <w:t>sudo yum install java-latest-openjdk</w:t>
-      </w:r>
+      <w:proofErr w:type="spellStart"/>
+      <w:r>
+        <w:t>sudo</w:t>
+      </w:r>
+      <w:proofErr w:type="spellEnd"/>
+      <w:r>
+        <w:t xml:space="preserve"> yum install java-latest-</w:t>
+      </w:r>
+      <w:proofErr w:type="spellStart"/>
+      <w:r>
+        <w:t>openjdk</w:t>
+      </w:r>
+      <w:proofErr w:type="spellEnd"/>
     </w:p>
     <w:p>
       <w:pPr>
@@ -1935,7 +2321,15 @@
         </w:numPr>
       </w:pPr>
       <w:r>
-        <w:t>yum list “*openjdk*”</w:t>
+        <w:t>yum list “*</w:t>
+      </w:r>
+      <w:proofErr w:type="spellStart"/>
+      <w:r>
+        <w:t>openjdk</w:t>
+      </w:r>
+      <w:proofErr w:type="spellEnd"/>
+      <w:r>
+        <w:t>*”</w:t>
       </w:r>
     </w:p>
     <w:p>
@@ -1958,8 +2352,13 @@
           <w:numId w:val="2"/>
         </w:numPr>
       </w:pPr>
-      <w:r>
-        <w:t>sudo yum install (the version you liked)</w:t>
+      <w:proofErr w:type="spellStart"/>
+      <w:r>
+        <w:t>sudo</w:t>
+      </w:r>
+      <w:proofErr w:type="spellEnd"/>
+      <w:r>
+        <w:t xml:space="preserve"> yum install (the version you liked)</w:t>
       </w:r>
     </w:p>
     <w:p>
@@ -2066,13 +2465,26 @@
       </w:r>
     </w:p>
     <w:p>
-      <w:r>
-        <w:t>Gstreamer not available for Firefox on Linux.</w:t>
-      </w:r>
-    </w:p>
-    <w:p>
-      <w:r>
-        <w:t>Could possibly enable nux-desktop to get third-party support for various media? Not sure it works with CentOS 8.</w:t>
+      <w:proofErr w:type="spellStart"/>
+      <w:r>
+        <w:t>Gstreamer</w:t>
+      </w:r>
+      <w:proofErr w:type="spellEnd"/>
+      <w:r>
+        <w:t xml:space="preserve"> not available for Firefox on Linux.</w:t>
+      </w:r>
+    </w:p>
+    <w:p>
+      <w:r>
+        <w:t xml:space="preserve">Could possibly enable </w:t>
+      </w:r>
+      <w:proofErr w:type="spellStart"/>
+      <w:r>
+        <w:t>nux</w:t>
+      </w:r>
+      <w:proofErr w:type="spellEnd"/>
+      <w:r>
+        <w:t>-desktop to get third-party support for various media? Not sure it works with CentOS 8.</w:t>
       </w:r>
     </w:p>
     <w:p>
@@ -2122,24 +2534,111 @@
       </w:r>
     </w:p>
     <w:p>
-      <w:r>
-        <w:t>sudo dnf install dh-autoreconf curl-devel expat-devel gettext-devel \</w:t>
+      <w:proofErr w:type="spellStart"/>
+      <w:r>
+        <w:t>sudo</w:t>
+      </w:r>
+      <w:proofErr w:type="spellEnd"/>
+      <w:r>
+        <w:t xml:space="preserve"> </w:t>
+      </w:r>
+      <w:proofErr w:type="spellStart"/>
+      <w:r>
+        <w:t>dnf</w:t>
+      </w:r>
+      <w:proofErr w:type="spellEnd"/>
+      <w:r>
+        <w:t xml:space="preserve"> install dh-</w:t>
+      </w:r>
+      <w:proofErr w:type="spellStart"/>
+      <w:r>
+        <w:t>autoreconf</w:t>
+      </w:r>
+      <w:proofErr w:type="spellEnd"/>
+      <w:r>
+        <w:t xml:space="preserve"> curl-</w:t>
+      </w:r>
+      <w:proofErr w:type="spellStart"/>
+      <w:r>
+        <w:t>devel</w:t>
+      </w:r>
+      <w:proofErr w:type="spellEnd"/>
+      <w:r>
+        <w:t xml:space="preserve"> expat-</w:t>
+      </w:r>
+      <w:proofErr w:type="spellStart"/>
+      <w:r>
+        <w:t>devel</w:t>
+      </w:r>
+      <w:proofErr w:type="spellEnd"/>
+      <w:r>
+        <w:t xml:space="preserve"> </w:t>
+      </w:r>
+      <w:proofErr w:type="spellStart"/>
+      <w:r>
+        <w:t>gettext-devel</w:t>
+      </w:r>
+      <w:proofErr w:type="spellEnd"/>
+      <w:r>
+        <w:t xml:space="preserve"> \</w:t>
       </w:r>
     </w:p>
     <w:p>
       <w:r>
         <w:lastRenderedPageBreak/>
-        <w:t xml:space="preserve">  openssl-devel perl-devel zlib-devel</w:t>
-      </w:r>
-    </w:p>
-    <w:p>
-      <w:r>
-        <w:t>Won’t work! dh-autoreconf depends on cdbs, which is an Ubuntu thing. Just take whatever version of Git you can get from yum and be happy.</w:t>
-      </w:r>
-    </w:p>
-    <w:p>
-      <w:r>
-        <w:t>sudo yum install git</w:t>
+        <w:t xml:space="preserve">  </w:t>
+      </w:r>
+      <w:proofErr w:type="spellStart"/>
+      <w:r>
+        <w:t>openssl-devel</w:t>
+      </w:r>
+      <w:proofErr w:type="spellEnd"/>
+      <w:r>
+        <w:t xml:space="preserve"> </w:t>
+      </w:r>
+      <w:proofErr w:type="spellStart"/>
+      <w:r>
+        <w:t>perl-devel</w:t>
+      </w:r>
+      <w:proofErr w:type="spellEnd"/>
+      <w:r>
+        <w:t xml:space="preserve"> </w:t>
+      </w:r>
+      <w:proofErr w:type="spellStart"/>
+      <w:r>
+        <w:t>zlib-devel</w:t>
+      </w:r>
+      <w:proofErr w:type="spellEnd"/>
+    </w:p>
+    <w:p>
+      <w:r>
+        <w:t>Won’t work! dh-</w:t>
+      </w:r>
+      <w:proofErr w:type="spellStart"/>
+      <w:r>
+        <w:t>autoreconf</w:t>
+      </w:r>
+      <w:proofErr w:type="spellEnd"/>
+      <w:r>
+        <w:t xml:space="preserve"> depends on </w:t>
+      </w:r>
+      <w:proofErr w:type="spellStart"/>
+      <w:r>
+        <w:t>cdbs</w:t>
+      </w:r>
+      <w:proofErr w:type="spellEnd"/>
+      <w:r>
+        <w:t>, which is an Ubuntu thing. Just take whatever version of Git you can get from yum and be happy.</w:t>
+      </w:r>
+    </w:p>
+    <w:p>
+      <w:proofErr w:type="spellStart"/>
+      <w:r>
+        <w:t>sudo</w:t>
+      </w:r>
+      <w:proofErr w:type="spellEnd"/>
+      <w:r>
+        <w:t xml:space="preserve"> yum install git</w:t>
       </w:r>
     </w:p>
     <w:p>
@@ -2162,12 +2661,36 @@
     </w:p>
     <w:p>
       <w:r>
-        <w:t>git config --global --user.email “jhpride1790@gmail.com”</w:t>
-      </w:r>
-    </w:p>
-    <w:p>
-      <w:r>
-        <w:t>git --config --global core.editor “gedit”</w:t>
+        <w:t>git config --global --</w:t>
+      </w:r>
+      <w:proofErr w:type="spellStart"/>
+      <w:r>
+        <w:t>user.email</w:t>
+      </w:r>
+      <w:proofErr w:type="spellEnd"/>
+      <w:r>
+        <w:t xml:space="preserve"> “jhpride1790@gmail.com”</w:t>
+      </w:r>
+    </w:p>
+    <w:p>
+      <w:r>
+        <w:t xml:space="preserve">git --config --global </w:t>
+      </w:r>
+      <w:proofErr w:type="spellStart"/>
+      <w:r>
+        <w:t>core.editor</w:t>
+      </w:r>
+      <w:proofErr w:type="spellEnd"/>
+      <w:r>
+        <w:t xml:space="preserve"> “</w:t>
+      </w:r>
+      <w:proofErr w:type="spellStart"/>
+      <w:r>
+        <w:t>gedit</w:t>
+      </w:r>
+      <w:proofErr w:type="spellEnd"/>
+      <w:r>
+        <w:t>”</w:t>
       </w:r>
     </w:p>
     <w:p>
@@ -2205,7 +2728,15 @@
     </w:p>
     <w:p>
       <w:r>
-        <w:t xml:space="preserve">git init </w:t>
+        <w:t xml:space="preserve">git </w:t>
+      </w:r>
+      <w:proofErr w:type="spellStart"/>
+      <w:r>
+        <w:t>init</w:t>
+      </w:r>
+      <w:proofErr w:type="spellEnd"/>
+      <w:r>
+        <w:t xml:space="preserve"> </w:t>
       </w:r>
       <w:r>
         <w:sym w:font="Wingdings" w:char="F0E0"/>
@@ -2222,10 +2753,24 @@
         <w:sym w:font="Wingdings" w:char="F0E0"/>
       </w:r>
       <w:r>
-        <w:t xml:space="preserve"> Status of the git repo in the current folder.</w:t>
-      </w:r>
-      <w:bookmarkStart w:id="0" w:name="_GoBack"/>
-      <w:bookmarkEnd w:id="0"/>
+        <w:t xml:space="preserve"> </w:t>
+      </w:r>
+      <w:proofErr w:type="spellStart"/>
+      <w:r>
+        <w:t>Status</w:t>
+      </w:r>
+      <w:proofErr w:type="spellEnd"/>
+      <w:r>
+        <w:t xml:space="preserve"> of the </w:t>
+      </w:r>
+      <w:proofErr w:type="spellStart"/>
+      <w:r>
+        <w:t>git</w:t>
+      </w:r>
+      <w:proofErr w:type="spellEnd"/>
+      <w:r>
+        <w:t xml:space="preserve"> repo in the current folder.</w:t>
+      </w:r>
     </w:p>
     <w:p>
       <w:r>
@@ -2257,12 +2802,36 @@
         <w:sym w:font="Wingdings" w:char="F0E0"/>
       </w:r>
       <w:r>
-        <w:t xml:space="preserve"> commit a file to the repo</w:t>
-      </w:r>
-    </w:p>
-    <w:p>
-      <w:r>
-        <w:t xml:space="preserve">git config --global core.excludesfile ~/.gitignore_global </w:t>
+        <w:t xml:space="preserve"> </w:t>
+      </w:r>
+      <w:proofErr w:type="spellStart"/>
+      <w:r>
+        <w:t>commit</w:t>
+      </w:r>
+      <w:proofErr w:type="spellEnd"/>
+      <w:r>
+        <w:t xml:space="preserve"> a file to the repo</w:t>
+      </w:r>
+    </w:p>
+    <w:p>
+      <w:r>
+        <w:t xml:space="preserve">git config --global </w:t>
+      </w:r>
+      <w:proofErr w:type="spellStart"/>
+      <w:r>
+        <w:t>core.excludesfile</w:t>
+      </w:r>
+      <w:proofErr w:type="spellEnd"/>
+      <w:r>
+        <w:t xml:space="preserve"> ~/.</w:t>
+      </w:r>
+      <w:proofErr w:type="spellStart"/>
+      <w:r>
+        <w:t>gitignore_global</w:t>
+      </w:r>
+      <w:proofErr w:type="spellEnd"/>
+      <w:r>
+        <w:t xml:space="preserve"> </w:t>
       </w:r>
       <w:r>
         <w:rPr>
@@ -2274,7 +2843,15 @@
         <w:t xml:space="preserve"> S</w:t>
       </w:r>
       <w:r>
-        <w:t>ets this gitignore file to apply globally to this computer.</w:t>
+        <w:t xml:space="preserve">ets this </w:t>
+      </w:r>
+      <w:proofErr w:type="spellStart"/>
+      <w:r>
+        <w:t>gitignore</w:t>
+      </w:r>
+      <w:proofErr w:type="spellEnd"/>
+      <w:r>
+        <w:t xml:space="preserve"> file to apply globally to this computer.</w:t>
       </w:r>
     </w:p>
     <w:p>
@@ -2305,7 +2882,15 @@
     </w:p>
     <w:p>
       <w:r>
-        <w:t xml:space="preserve">Put a .gitignore file in the root of your repo </w:t>
+        <w:t>Put a .</w:t>
+      </w:r>
+      <w:proofErr w:type="spellStart"/>
+      <w:r>
+        <w:t>gitignore</w:t>
+      </w:r>
+      <w:proofErr w:type="spellEnd"/>
+      <w:r>
+        <w:t xml:space="preserve"> file in the root of your repo </w:t>
       </w:r>
       <w:r>
         <w:sym w:font="Wingdings" w:char="F0E0"/>
@@ -2315,8 +2900,24 @@
       </w:r>
     </w:p>
     <w:p>
-      <w:r>
-        <w:t xml:space="preserve">git branch “branchname” </w:t>
+      <w:pPr>
+        <w:pStyle w:val="Heading4"/>
+      </w:pPr>
+      <w:r>
+        <w:t>Branching</w:t>
+      </w:r>
+    </w:p>
+    <w:p>
+      <w:r>
+        <w:t>git branch “</w:t>
+      </w:r>
+      <w:proofErr w:type="spellStart"/>
+      <w:r>
+        <w:t>branchname</w:t>
+      </w:r>
+      <w:proofErr w:type="spellEnd"/>
+      <w:r>
+        <w:t xml:space="preserve">” </w:t>
       </w:r>
       <w:r>
         <w:sym w:font="Wingdings" w:char="F0E0"/>
@@ -2327,7 +2928,15 @@
     </w:p>
     <w:p>
       <w:r>
-        <w:t xml:space="preserve">git checkout -b “branchname” </w:t>
+        <w:t>git checkout -b “</w:t>
+      </w:r>
+      <w:proofErr w:type="spellStart"/>
+      <w:r>
+        <w:t>branchname</w:t>
+      </w:r>
+      <w:proofErr w:type="spellEnd"/>
+      <w:r>
+        <w:t xml:space="preserve">” </w:t>
       </w:r>
       <w:r>
         <w:sym w:font="Wingdings" w:char="F0E0"/>
@@ -2337,11 +2946,35 @@
       </w:r>
     </w:p>
     <w:p>
+      <w:r>
+        <w:t>git add .</w:t>
+      </w:r>
+    </w:p>
+    <w:p>
+      <w:r>
+        <w:t>git commit -m “Text about the commit.”</w:t>
+      </w:r>
+    </w:p>
+    <w:p>
+      <w:r>
+        <w:t>git push -u origin branch-name</w:t>
+      </w:r>
+    </w:p>
+    <w:p>
+      <w:bookmarkStart w:id="0" w:name="_GoBack"/>
+      <w:bookmarkEnd w:id="0"/>
+    </w:p>
+    <w:p>
       <w:pPr>
         <w:pStyle w:val="Heading3"/>
       </w:pPr>
-      <w:r>
-        <w:t>Gitting Started</w:t>
+      <w:proofErr w:type="spellStart"/>
+      <w:r>
+        <w:t>Gitting</w:t>
+      </w:r>
+      <w:proofErr w:type="spellEnd"/>
+      <w:r>
+        <w:t xml:space="preserve"> Started</w:t>
       </w:r>
       <w:r>
         <w:t xml:space="preserve"> with Git Service</w:t>
@@ -2354,18 +2987,40 @@
     </w:p>
     <w:p>
       <w:r>
-        <w:t>git init DemoApp</w:t>
-      </w:r>
-    </w:p>
-    <w:p>
-      <w:r>
-        <w:t>cd DemoApp</w:t>
-      </w:r>
-    </w:p>
-    <w:p>
-      <w:r>
-        <w:lastRenderedPageBreak/>
-        <w:t>gedit README.md</w:t>
+        <w:t xml:space="preserve">git </w:t>
+      </w:r>
+      <w:proofErr w:type="spellStart"/>
+      <w:r>
+        <w:t>init</w:t>
+      </w:r>
+      <w:proofErr w:type="spellEnd"/>
+      <w:r>
+        <w:t xml:space="preserve"> </w:t>
+      </w:r>
+      <w:proofErr w:type="spellStart"/>
+      <w:r>
+        <w:t>DemoApp</w:t>
+      </w:r>
+      <w:proofErr w:type="spellEnd"/>
+    </w:p>
+    <w:p>
+      <w:r>
+        <w:t xml:space="preserve">cd </w:t>
+      </w:r>
+      <w:proofErr w:type="spellStart"/>
+      <w:r>
+        <w:t>DemoApp</w:t>
+      </w:r>
+      <w:proofErr w:type="spellEnd"/>
+    </w:p>
+    <w:p>
+      <w:proofErr w:type="spellStart"/>
+      <w:r>
+        <w:t>gedit</w:t>
+      </w:r>
+      <w:proofErr w:type="spellEnd"/>
+      <w:r>
+        <w:t xml:space="preserve"> README.md</w:t>
       </w:r>
     </w:p>
     <w:p>
@@ -2394,7 +3049,15 @@
     </w:p>
     <w:p>
       <w:r>
-        <w:t>vim intro.txt [:wq]</w:t>
+        <w:t>vim intro.txt [:</w:t>
+      </w:r>
+      <w:proofErr w:type="spellStart"/>
+      <w:r>
+        <w:t>wq</w:t>
+      </w:r>
+      <w:proofErr w:type="spellEnd"/>
+      <w:r>
+        <w:t>]</w:t>
       </w:r>
     </w:p>
     <w:p>
@@ -2416,8 +3079,13 @@
       <w:pPr>
         <w:pStyle w:val="Heading3"/>
       </w:pPr>
-      <w:r>
-        <w:t>Gitting Started with GitHub</w:t>
+      <w:proofErr w:type="spellStart"/>
+      <w:r>
+        <w:t>Gitting</w:t>
+      </w:r>
+      <w:proofErr w:type="spellEnd"/>
+      <w:r>
+        <w:t xml:space="preserve"> Started with GitHub</w:t>
       </w:r>
     </w:p>
     <w:p>
@@ -2429,9 +3097,27 @@
       </w:r>
     </w:p>
     <w:p>
-      <w:r>
-        <w:t>ssh-keygen -t ecdsa -b 521 -C "JoePride</w:t>
-      </w:r>
+      <w:proofErr w:type="spellStart"/>
+      <w:r>
+        <w:t>ssh</w:t>
+      </w:r>
+      <w:proofErr w:type="spellEnd"/>
+      <w:r>
+        <w:t xml:space="preserve">-keygen -t </w:t>
+      </w:r>
+      <w:proofErr w:type="spellStart"/>
+      <w:r>
+        <w:t>ecdsa</w:t>
+      </w:r>
+      <w:proofErr w:type="spellEnd"/>
+      <w:r>
+        <w:t xml:space="preserve"> -b 521 -C "</w:t>
+      </w:r>
+      <w:proofErr w:type="spellStart"/>
+      <w:r>
+        <w:t>JoePride</w:t>
+      </w:r>
+      <w:proofErr w:type="spellEnd"/>
       <w:r>
         <w:t>"</w:t>
       </w:r>
@@ -2482,8 +3168,13 @@
       </w:r>
     </w:p>
     <w:p>
-      <w:r>
-        <w:t>ssh -T git@github.com</w:t>
+      <w:proofErr w:type="spellStart"/>
+      <w:r>
+        <w:t>ssh</w:t>
+      </w:r>
+      <w:proofErr w:type="spellEnd"/>
+      <w:r>
+        <w:t xml:space="preserve"> -T git@github.com</w:t>
       </w:r>
     </w:p>
     <w:p>
@@ -2538,8 +3229,36 @@
           <w:color w:val="auto"/>
           <w:u w:val="none"/>
         </w:rPr>
-        <w:t>git remote add origin git@github.com:JoePride/scalatraining.git</w:t>
-      </w:r>
+        <w:t xml:space="preserve">git remote add origin </w:t>
+      </w:r>
+      <w:proofErr w:type="spellStart"/>
+      <w:r>
+        <w:rPr>
+          <w:rStyle w:val="Hyperlink"/>
+          <w:color w:val="auto"/>
+          <w:u w:val="none"/>
+        </w:rPr>
+        <w:t>git@github.com:JoePride</w:t>
+      </w:r>
+      <w:proofErr w:type="spellEnd"/>
+      <w:r>
+        <w:rPr>
+          <w:rStyle w:val="Hyperlink"/>
+          <w:color w:val="auto"/>
+          <w:u w:val="none"/>
+        </w:rPr>
+        <w:t>/</w:t>
+      </w:r>
+      <w:proofErr w:type="spellStart"/>
+      <w:r>
+        <w:rPr>
+          <w:rStyle w:val="Hyperlink"/>
+          <w:color w:val="auto"/>
+          <w:u w:val="none"/>
+        </w:rPr>
+        <w:t>scalatraining.git</w:t>
+      </w:r>
+      <w:proofErr w:type="spellEnd"/>
     </w:p>
     <w:p>
       <w:pPr>
@@ -2566,8 +3285,37 @@
           <w:color w:val="auto"/>
           <w:u w:val="none"/>
         </w:rPr>
-        <w:t>git clone git@github.com:JoePride/scalatraining.git</w:t>
-      </w:r>
+        <w:lastRenderedPageBreak/>
+        <w:t xml:space="preserve">git clone </w:t>
+      </w:r>
+      <w:proofErr w:type="spellStart"/>
+      <w:r>
+        <w:rPr>
+          <w:rStyle w:val="Hyperlink"/>
+          <w:color w:val="auto"/>
+          <w:u w:val="none"/>
+        </w:rPr>
+        <w:t>git@github.com:JoePride</w:t>
+      </w:r>
+      <w:proofErr w:type="spellEnd"/>
+      <w:r>
+        <w:rPr>
+          <w:rStyle w:val="Hyperlink"/>
+          <w:color w:val="auto"/>
+          <w:u w:val="none"/>
+        </w:rPr>
+        <w:t>/</w:t>
+      </w:r>
+      <w:proofErr w:type="spellStart"/>
+      <w:r>
+        <w:rPr>
+          <w:rStyle w:val="Hyperlink"/>
+          <w:color w:val="auto"/>
+          <w:u w:val="none"/>
+        </w:rPr>
+        <w:t>scalatraining.git</w:t>
+      </w:r>
+      <w:proofErr w:type="spellEnd"/>
     </w:p>
     <w:p>
       <w:r>
@@ -2612,7 +3360,6 @@
         </w:numPr>
       </w:pPr>
       <w:r>
-        <w:lastRenderedPageBreak/>
         <w:t>Type Ctrl-L to switch from a path to address in the top of Nautilus.</w:t>
       </w:r>
     </w:p>
@@ -2675,8 +3422,13 @@
       </w:r>
     </w:p>
     <w:p>
-      <w:r>
-        <w:t>sudo rm -r [folder]</w:t>
+      <w:proofErr w:type="spellStart"/>
+      <w:r>
+        <w:t>sudo</w:t>
+      </w:r>
+      <w:proofErr w:type="spellEnd"/>
+      <w:r>
+        <w:t xml:space="preserve"> rm -r [folder]</w:t>
       </w:r>
     </w:p>
     <w:p>
@@ -2689,7 +3441,15 @@
     </w:p>
     <w:p>
       <w:r>
-        <w:t>mv [oldname] [newname]</w:t>
+        <w:t>mv [</w:t>
+      </w:r>
+      <w:proofErr w:type="spellStart"/>
+      <w:r>
+        <w:t>oldname</w:t>
+      </w:r>
+      <w:proofErr w:type="spellEnd"/>
+      <w:r>
+        <w:t>] [newname]</w:t>
       </w:r>
     </w:p>
     <w:p>
@@ -2716,18 +3476,39 @@
         <w:t>you might be tempted</w:t>
       </w:r>
       <w:r>
-        <w:t xml:space="preserve"> to edit the /etc/profile file.</w:t>
-      </w:r>
-    </w:p>
-    <w:p>
-      <w:r>
-        <w:t xml:space="preserve">sudo </w:t>
+        <w:t xml:space="preserve"> to edit the /</w:t>
+      </w:r>
+      <w:proofErr w:type="spellStart"/>
+      <w:r>
+        <w:t>etc</w:t>
+      </w:r>
+      <w:proofErr w:type="spellEnd"/>
+      <w:r>
+        <w:t>/profile file.</w:t>
+      </w:r>
+    </w:p>
+    <w:p>
+      <w:proofErr w:type="spellStart"/>
+      <w:r>
+        <w:t>sudo</w:t>
+      </w:r>
+      <w:proofErr w:type="spellEnd"/>
+      <w:r>
+        <w:t xml:space="preserve"> </w:t>
       </w:r>
       <w:r>
         <w:t>vim</w:t>
       </w:r>
       <w:r>
-        <w:t xml:space="preserve"> /etc/profile</w:t>
+        <w:t xml:space="preserve"> /</w:t>
+      </w:r>
+      <w:proofErr w:type="spellStart"/>
+      <w:r>
+        <w:t>etc</w:t>
+      </w:r>
+      <w:proofErr w:type="spellEnd"/>
+      <w:r>
+        <w:t>/profile</w:t>
       </w:r>
     </w:p>
     <w:p>
@@ -2753,11 +3534,33 @@
           <w:lang w:val="fr-FR"/>
         </w:rPr>
       </w:pPr>
+      <w:proofErr w:type="spellStart"/>
       <w:r>
         <w:rPr>
           <w:lang w:val="fr-FR"/>
         </w:rPr>
-        <w:t>sudo vum /etc/</w:t>
+        <w:t>sudo</w:t>
+      </w:r>
+      <w:proofErr w:type="spellEnd"/>
+      <w:r>
+        <w:rPr>
+          <w:lang w:val="fr-FR"/>
+        </w:rPr>
+        <w:t xml:space="preserve"> </w:t>
+      </w:r>
+      <w:proofErr w:type="spellStart"/>
+      <w:r>
+        <w:rPr>
+          <w:lang w:val="fr-FR"/>
+        </w:rPr>
+        <w:t>vum</w:t>
+      </w:r>
+      <w:proofErr w:type="spellEnd"/>
+      <w:r>
+        <w:rPr>
+          <w:lang w:val="fr-FR"/>
+        </w:rPr>
+        <w:t xml:space="preserve"> /etc/</w:t>
       </w:r>
       <w:r>
         <w:rPr>
@@ -2794,7 +3597,15 @@
     </w:p>
     <w:p>
       <w:r>
-        <w:t>Type :wq for “write changes and quit.”</w:t>
+        <w:t>Type :</w:t>
+      </w:r>
+      <w:proofErr w:type="spellStart"/>
+      <w:r>
+        <w:t>wq</w:t>
+      </w:r>
+      <w:proofErr w:type="spellEnd"/>
+      <w:r>
+        <w:t xml:space="preserve"> for “write changes and quit.”</w:t>
       </w:r>
     </w:p>
     <w:p>
@@ -2802,6 +3613,7 @@
         <w:pStyle w:val="Heading3"/>
       </w:pPr>
       <w:r>
+        <w:lastRenderedPageBreak/>
         <w:t>Tools</w:t>
       </w:r>
     </w:p>
@@ -2809,29 +3621,92 @@
       <w:pPr>
         <w:pStyle w:val="Heading4"/>
       </w:pPr>
+      <w:proofErr w:type="spellStart"/>
       <w:r>
         <w:t>Gedit</w:t>
       </w:r>
-    </w:p>
-    <w:p>
-      <w:r>
-        <w:t>Gedit is the graphical editor for Gnome. You can open it from command line with gedit [path to file]</w:t>
-      </w:r>
-    </w:p>
-    <w:p>
-      <w:r>
-        <w:t>You can’t sudo gedit, but you can gedit admin://[path to file including additional initial slash] . If you don’t want to type the whole path from scratch, you can use gedit admin://$(pwd)/[filename] – it should graphically prompt you for the root password.</w:t>
-      </w:r>
-    </w:p>
-    <w:p>
-      <w:r>
-        <w:t xml:space="preserve">You can do code highlighting inside gedit – it should be automatic, but if it’s not, you can choose View </w:t>
+      <w:proofErr w:type="spellEnd"/>
+    </w:p>
+    <w:p>
+      <w:proofErr w:type="spellStart"/>
+      <w:r>
+        <w:t>Gedit</w:t>
+      </w:r>
+      <w:proofErr w:type="spellEnd"/>
+      <w:r>
+        <w:t xml:space="preserve"> is the graphical editor for Gnome. You can open it from command line with </w:t>
+      </w:r>
+      <w:proofErr w:type="spellStart"/>
+      <w:r>
+        <w:t>gedit</w:t>
+      </w:r>
+      <w:proofErr w:type="spellEnd"/>
+      <w:r>
+        <w:t xml:space="preserve"> [path to file]</w:t>
+      </w:r>
+    </w:p>
+    <w:p>
+      <w:r>
+        <w:t xml:space="preserve">You can’t </w:t>
+      </w:r>
+      <w:proofErr w:type="spellStart"/>
+      <w:r>
+        <w:t>sudo</w:t>
+      </w:r>
+      <w:proofErr w:type="spellEnd"/>
+      <w:r>
+        <w:t xml:space="preserve"> </w:t>
+      </w:r>
+      <w:proofErr w:type="spellStart"/>
+      <w:r>
+        <w:t>gedit</w:t>
+      </w:r>
+      <w:proofErr w:type="spellEnd"/>
+      <w:r>
+        <w:t xml:space="preserve">, but you can </w:t>
+      </w:r>
+      <w:proofErr w:type="spellStart"/>
+      <w:r>
+        <w:t>gedit</w:t>
+      </w:r>
+      <w:proofErr w:type="spellEnd"/>
+      <w:r>
+        <w:t xml:space="preserve"> admin://[path to file including additional initial slash] . If you don’t want to type the whole path from scratch, you can use </w:t>
+      </w:r>
+      <w:proofErr w:type="spellStart"/>
+      <w:r>
+        <w:t>gedit</w:t>
+      </w:r>
+      <w:proofErr w:type="spellEnd"/>
+      <w:r>
+        <w:t xml:space="preserve"> admin://$(pwd)/[filename] – it should graphically prompt you for the root password.</w:t>
+      </w:r>
+    </w:p>
+    <w:p>
+      <w:r>
+        <w:t xml:space="preserve">You can do code highlighting inside </w:t>
+      </w:r>
+      <w:proofErr w:type="spellStart"/>
+      <w:r>
+        <w:t>gedit</w:t>
+      </w:r>
+      <w:proofErr w:type="spellEnd"/>
+      <w:r>
+        <w:t xml:space="preserve"> – it should be automatic, but if it’s not, you can choose View </w:t>
       </w:r>
       <w:r>
         <w:sym w:font="Wingdings" w:char="F0E0"/>
       </w:r>
       <w:r>
-        <w:t xml:space="preserve"> Highlight Mode. For BASH shell scripts, use highlight mode “sh”.</w:t>
+        <w:t xml:space="preserve"> Highlight Mode. For BASH shell scripts, use highlight mode “</w:t>
+      </w:r>
+      <w:proofErr w:type="spellStart"/>
+      <w:r>
+        <w:t>sh</w:t>
+      </w:r>
+      <w:proofErr w:type="spellEnd"/>
+      <w:r>
+        <w:t>”.</w:t>
       </w:r>
     </w:p>
     <w:sectPr>

</xml_diff>

<commit_message>
Added Linux Notes about how to persist an ssh session using ssh-agent.
</commit_message>
<xml_diff>
--- a/LinuxNotes.docx
+++ b/LinuxNotes.docx
@@ -2960,10 +2960,7 @@
         <w:t>git push -u origin branch-name</w:t>
       </w:r>
     </w:p>
-    <w:p>
-      <w:bookmarkStart w:id="0" w:name="_GoBack"/>
-      <w:bookmarkEnd w:id="0"/>
-    </w:p>
+    <w:p/>
     <w:p>
       <w:pPr>
         <w:pStyle w:val="Heading3"/>
@@ -3324,6 +3321,75 @@
     </w:p>
     <w:p>
       <w:pPr>
+        <w:pStyle w:val="Heading5"/>
+      </w:pPr>
+      <w:r>
+        <w:t xml:space="preserve">To stay connected when using </w:t>
+      </w:r>
+      <w:proofErr w:type="spellStart"/>
+      <w:r>
+        <w:t>ssh</w:t>
+      </w:r>
+      <w:proofErr w:type="spellEnd"/>
+      <w:r>
+        <w:t>:</w:t>
+      </w:r>
+    </w:p>
+    <w:p>
+      <w:r>
+        <w:t>eval `</w:t>
+      </w:r>
+      <w:proofErr w:type="spellStart"/>
+      <w:r>
+        <w:t>ssh</w:t>
+      </w:r>
+      <w:proofErr w:type="spellEnd"/>
+      <w:r>
+        <w:t>-agent -s`</w:t>
+      </w:r>
+    </w:p>
+    <w:p>
+      <w:proofErr w:type="spellStart"/>
+      <w:r>
+        <w:t>ssh</w:t>
+      </w:r>
+      <w:proofErr w:type="spellEnd"/>
+      <w:r>
+        <w:t>-add ~/.</w:t>
+      </w:r>
+      <w:proofErr w:type="spellStart"/>
+      <w:r>
+        <w:t>ssh</w:t>
+      </w:r>
+      <w:proofErr w:type="spellEnd"/>
+      <w:r>
+        <w:t>/</w:t>
+      </w:r>
+      <w:proofErr w:type="spellStart"/>
+      <w:r>
+        <w:t>id_ecdsa</w:t>
+      </w:r>
+      <w:proofErr w:type="spellEnd"/>
+    </w:p>
+    <w:p>
+      <w:r>
+        <w:t>[Enter passphrase.]</w:t>
+      </w:r>
+    </w:p>
+    <w:p>
+      <w:r>
+        <w:t>To make this happen every time you launch git bash, load these two commands into ~/.</w:t>
+      </w:r>
+      <w:proofErr w:type="spellStart"/>
+      <w:r>
+        <w:t>bashrc</w:t>
+      </w:r>
+      <w:bookmarkStart w:id="0" w:name="_GoBack"/>
+      <w:bookmarkEnd w:id="0"/>
+      <w:proofErr w:type="spellEnd"/>
+    </w:p>
+    <w:p>
+      <w:pPr>
         <w:pStyle w:val="Heading2"/>
       </w:pPr>
       <w:r>
@@ -3587,6 +3653,7 @@
     </w:p>
     <w:p>
       <w:r>
+        <w:lastRenderedPageBreak/>
         <w:t>export PATH=$PATH:[new location being added to PATH]</w:t>
       </w:r>
     </w:p>
@@ -3613,7 +3680,6 @@
         <w:pStyle w:val="Heading3"/>
       </w:pPr>
       <w:r>
-        <w:lastRenderedPageBreak/>
         <w:t>Tools</w:t>
       </w:r>
     </w:p>
@@ -5558,6 +5624,26 @@
       <w:color w:val="2F5496" w:themeColor="accent1" w:themeShade="BF"/>
     </w:rPr>
   </w:style>
+  <w:style w:type="paragraph" w:styleId="Heading5">
+    <w:name w:val="heading 5"/>
+    <w:basedOn w:val="Normal"/>
+    <w:next w:val="Normal"/>
+    <w:link w:val="Heading5Char"/>
+    <w:uiPriority w:val="9"/>
+    <w:unhideWhenUsed/>
+    <w:qFormat/>
+    <w:rsid w:val="00193ED6"/>
+    <w:pPr>
+      <w:keepNext/>
+      <w:keepLines/>
+      <w:spacing w:before="40" w:after="0"/>
+      <w:outlineLvl w:val="4"/>
+    </w:pPr>
+    <w:rPr>
+      <w:rFonts w:asciiTheme="majorHAnsi" w:eastAsiaTheme="majorEastAsia" w:hAnsiTheme="majorHAnsi" w:cstheme="majorBidi"/>
+      <w:color w:val="2F5496" w:themeColor="accent1" w:themeShade="BF"/>
+    </w:rPr>
+  </w:style>
   <w:style w:type="character" w:default="1" w:styleId="DefaultParagraphFont">
     <w:name w:val="Default Paragraph Font"/>
     <w:uiPriority w:val="1"/>
@@ -5680,6 +5766,17 @@
       <w:rFonts w:asciiTheme="majorHAnsi" w:eastAsiaTheme="majorEastAsia" w:hAnsiTheme="majorHAnsi" w:cstheme="majorBidi"/>
       <w:i/>
       <w:iCs/>
+      <w:color w:val="2F5496" w:themeColor="accent1" w:themeShade="BF"/>
+    </w:rPr>
+  </w:style>
+  <w:style w:type="character" w:customStyle="1" w:styleId="Heading5Char">
+    <w:name w:val="Heading 5 Char"/>
+    <w:basedOn w:val="DefaultParagraphFont"/>
+    <w:link w:val="Heading5"/>
+    <w:uiPriority w:val="9"/>
+    <w:rsid w:val="00193ED6"/>
+    <w:rPr>
+      <w:rFonts w:asciiTheme="majorHAnsi" w:eastAsiaTheme="majorEastAsia" w:hAnsiTheme="majorHAnsi" w:cstheme="majorBidi"/>
       <w:color w:val="2F5496" w:themeColor="accent1" w:themeShade="BF"/>
     </w:rPr>
   </w:style>

</xml_diff>

<commit_message>
Lost some details in Linux Notes. Trying to commit it to Master again.
</commit_message>
<xml_diff>
--- a/LinuxNotes.docx
+++ b/LinuxNotes.docx
@@ -46,8 +46,21 @@
         <w:t xml:space="preserve">VMSVGA with 3D </w:t>
       </w:r>
       <w:r>
-        <w:t>acceleration: May require sudo ubuntu-drivers autoinstall</w:t>
-      </w:r>
+        <w:t xml:space="preserve">acceleration: May require </w:t>
+      </w:r>
+      <w:proofErr w:type="spellStart"/>
+      <w:r>
+        <w:t>sudo</w:t>
+      </w:r>
+      <w:proofErr w:type="spellEnd"/>
+      <w:r>
+        <w:t xml:space="preserve"> ubuntu-drivers </w:t>
+      </w:r>
+      <w:proofErr w:type="spellStart"/>
+      <w:r>
+        <w:t>autoinstall</w:t>
+      </w:r>
+      <w:proofErr w:type="spellEnd"/>
     </w:p>
     <w:p>
       <w:r>
@@ -83,9 +96,11 @@
       </w:r>
     </w:p>
     <w:p>
+      <w:proofErr w:type="spellStart"/>
       <w:r>
         <w:t>htop</w:t>
       </w:r>
+      <w:proofErr w:type="spellEnd"/>
     </w:p>
     <w:p>
       <w:r>
@@ -94,8 +109,13 @@
     </w:p>
     <w:p>
       <w:r>
-        <w:t>ubuntu-drivers autoinstall</w:t>
-      </w:r>
+        <w:t xml:space="preserve">ubuntu-drivers </w:t>
+      </w:r>
+      <w:proofErr w:type="spellStart"/>
+      <w:r>
+        <w:t>autoinstall</w:t>
+      </w:r>
+      <w:proofErr w:type="spellEnd"/>
     </w:p>
     <w:p>
       <w:pPr>
@@ -146,7 +166,15 @@
     </w:p>
     <w:p>
       <w:r>
-        <w:t>First method: sudo top</w:t>
+        <w:t xml:space="preserve">First method: </w:t>
+      </w:r>
+      <w:proofErr w:type="spellStart"/>
+      <w:r>
+        <w:t>sudo</w:t>
+      </w:r>
+      <w:proofErr w:type="spellEnd"/>
+      <w:r>
+        <w:t xml:space="preserve"> top</w:t>
       </w:r>
     </w:p>
     <w:p>
@@ -207,15 +235,7 @@
       </w:pPr>
       <w:r>
         <w:lastRenderedPageBreak/>
-        <w:t xml:space="preserve">Holy cow. Dropbox uses 97 threads. It will </w:t>
-      </w:r>
-      <w:proofErr w:type="gramStart"/>
-      <w:r>
-        <w:t>definitely benefit</w:t>
-      </w:r>
-      <w:proofErr w:type="gramEnd"/>
-      <w:r>
-        <w:t xml:space="preserve"> from more CPU. Gnome uses 10.</w:t>
+        <w:t>Holy cow. Dropbox uses 97 threads. It will definitely benefit from more CPU. Gnome uses 10.</w:t>
       </w:r>
     </w:p>
     <w:p>
@@ -232,8 +252,21 @@
     </w:p>
     <w:p>
       <w:r>
-        <w:t>Compare: sudo apt-get install htop</w:t>
-      </w:r>
+        <w:t xml:space="preserve">Compare: </w:t>
+      </w:r>
+      <w:proofErr w:type="spellStart"/>
+      <w:r>
+        <w:t>sudo</w:t>
+      </w:r>
+      <w:proofErr w:type="spellEnd"/>
+      <w:r>
+        <w:t xml:space="preserve"> apt-get install </w:t>
+      </w:r>
+      <w:proofErr w:type="spellStart"/>
+      <w:r>
+        <w:t>htop</w:t>
+      </w:r>
+      <w:proofErr w:type="spellEnd"/>
     </w:p>
     <w:p>
       <w:pPr>
@@ -251,8 +284,13 @@
       <w:r>
         <w:t xml:space="preserve">Compare: </w:t>
       </w:r>
-      <w:r>
-        <w:t>sudo apt-get install gnome-system-monitor</w:t>
+      <w:proofErr w:type="spellStart"/>
+      <w:r>
+        <w:t>sudo</w:t>
+      </w:r>
+      <w:proofErr w:type="spellEnd"/>
+      <w:r>
+        <w:t xml:space="preserve"> apt-get install gnome-system-monitor</w:t>
       </w:r>
     </w:p>
     <w:p>
@@ -270,10 +308,26 @@
         <w:t xml:space="preserve">My favorite for looks and function. However, </w:t>
       </w:r>
       <w:r>
-        <w:t>I see when it is running that it eats about 30% of my CPU by way of gnome-shell and xorg.</w:t>
-      </w:r>
-      <w:r>
-        <w:t xml:space="preserve"> By contrast, top or htop use almost the same resources as each other.</w:t>
+        <w:t xml:space="preserve">I see when it is running that it eats about 30% of my CPU by way of gnome-shell and </w:t>
+      </w:r>
+      <w:proofErr w:type="spellStart"/>
+      <w:r>
+        <w:t>xorg</w:t>
+      </w:r>
+      <w:proofErr w:type="spellEnd"/>
+      <w:r>
+        <w:t>.</w:t>
+      </w:r>
+      <w:r>
+        <w:t xml:space="preserve"> By contrast, top or </w:t>
+      </w:r>
+      <w:proofErr w:type="spellStart"/>
+      <w:r>
+        <w:t>htop</w:t>
+      </w:r>
+      <w:proofErr w:type="spellEnd"/>
+      <w:r>
+        <w:t xml:space="preserve"> use almost the same resources as each other.</w:t>
       </w:r>
     </w:p>
     <w:p>
@@ -305,7 +359,15 @@
     </w:p>
     <w:p>
       <w:r>
-        <w:t>Gnome-software and packagekitd coming up now.</w:t>
+        <w:t xml:space="preserve">Gnome-software and </w:t>
+      </w:r>
+      <w:proofErr w:type="spellStart"/>
+      <w:r>
+        <w:t>packagekitd</w:t>
+      </w:r>
+      <w:proofErr w:type="spellEnd"/>
+      <w:r>
+        <w:t xml:space="preserve"> coming up now.</w:t>
       </w:r>
     </w:p>
     <w:p>
@@ -323,15 +385,15 @@
     </w:p>
     <w:p>
       <w:r>
-        <w:t xml:space="preserve">Updated VirtualBox Guest Additions. Changed graphics to pass through access to 3D </w:t>
-      </w:r>
-      <w:proofErr w:type="gramStart"/>
-      <w:r>
-        <w:t>graphics, and</w:t>
-      </w:r>
-      <w:proofErr w:type="gramEnd"/>
-      <w:r>
-        <w:t xml:space="preserve"> set graphics to VBoxSVGA; still no improvement.</w:t>
+        <w:t xml:space="preserve">Updated VirtualBox Guest Additions. Changed graphics to pass through access to 3D graphics, and set graphics to </w:t>
+      </w:r>
+      <w:proofErr w:type="spellStart"/>
+      <w:r>
+        <w:t>VBoxSVGA</w:t>
+      </w:r>
+      <w:proofErr w:type="spellEnd"/>
+      <w:r>
+        <w:t>; still no improvement.</w:t>
       </w:r>
     </w:p>
     <w:p>
@@ -393,19 +455,19 @@
         </w:rPr>
       </w:pPr>
       <w:r>
-        <w:t xml:space="preserve">Note that you’ll have to cd /opt/idea… and sudo ./idea.sh to run it in a privileged mode where you can download updates. When you do, you may be running in a different context than you normally do when </w:t>
+        <w:t xml:space="preserve">Note that you’ll have to cd /opt/idea… and </w:t>
+      </w:r>
+      <w:proofErr w:type="spellStart"/>
+      <w:r>
+        <w:t>sudo</w:t>
+      </w:r>
+      <w:proofErr w:type="spellEnd"/>
+      <w:r>
+        <w:t xml:space="preserve"> ./idea.sh to run it in a privileged mode where you can download updates. When you do, you may be running in a different context than you normally do when </w:t>
       </w:r>
       <w:r>
         <w:lastRenderedPageBreak/>
-        <w:t xml:space="preserve">you launch </w:t>
-      </w:r>
-      <w:proofErr w:type="gramStart"/>
-      <w:r>
-        <w:t>Idea, and</w:t>
-      </w:r>
-      <w:proofErr w:type="gramEnd"/>
-      <w:r>
-        <w:t xml:space="preserve"> will have to make a dummy project just to load the program and get to where you can update.</w:t>
+        <w:t>you launch Idea, and will have to make a dummy project just to load the program and get to where you can update.</w:t>
       </w:r>
     </w:p>
     <w:p>
@@ -454,15 +516,7 @@
     </w:p>
     <w:p>
       <w:r>
-        <w:t xml:space="preserve">Start with </w:t>
-      </w:r>
-      <w:proofErr w:type="gramStart"/>
-      <w:r>
-        <w:t>CentOS.org ,</w:t>
-      </w:r>
-      <w:proofErr w:type="gramEnd"/>
-      <w:r>
-        <w:t xml:space="preserve"> download the DVD, and verify the hash.</w:t>
+        <w:t>Start with CentOS.org , download the DVD, and verify the hash.</w:t>
       </w:r>
     </w:p>
     <w:p>
@@ -503,15 +557,7 @@
         <w:sym w:font="Wingdings" w:char="F0E0"/>
       </w:r>
       <w:r>
-        <w:t xml:space="preserve"> Display: Join Displays; move the displays around until they are in an arrangement you </w:t>
-      </w:r>
-      <w:proofErr w:type="gramStart"/>
-      <w:r>
-        <w:t>like, and</w:t>
-      </w:r>
-      <w:proofErr w:type="gramEnd"/>
-      <w:r>
-        <w:t xml:space="preserve"> Keep Changes.</w:t>
+        <w:t xml:space="preserve"> Display: Join Displays; move the displays around until they are in an arrangement you like, and Keep Changes.</w:t>
       </w:r>
     </w:p>
     <w:p>
@@ -528,13 +574,8 @@
         <w:sym w:font="Wingdings" w:char="F0E0"/>
       </w:r>
       <w:r>
-        <w:t xml:space="preserve"> Keyboard, roll all the way to the end, and add a shortcut Ctrl-Alt-T to launch gnome-</w:t>
-      </w:r>
-      <w:proofErr w:type="gramStart"/>
-      <w:r>
-        <w:t>terminal .</w:t>
-      </w:r>
-      <w:proofErr w:type="gramEnd"/>
+        <w:t xml:space="preserve"> Keyboard, roll all the way to the end, and add a shortcut Ctrl-Alt-T to launch gnome-terminal .</w:t>
+      </w:r>
     </w:p>
     <w:p>
       <w:r>
@@ -603,8 +644,13 @@
           <w:numId w:val="4"/>
         </w:numPr>
       </w:pPr>
-      <w:r>
-        <w:t>sudo yum update</w:t>
+      <w:proofErr w:type="spellStart"/>
+      <w:r>
+        <w:t>sudo</w:t>
+      </w:r>
+      <w:proofErr w:type="spellEnd"/>
+      <w:r>
+        <w:t xml:space="preserve"> yum update</w:t>
       </w:r>
     </w:p>
     <w:p>
@@ -615,8 +661,13 @@
           <w:numId w:val="4"/>
         </w:numPr>
       </w:pPr>
-      <w:r>
-        <w:t>sudo yum upgrade</w:t>
+      <w:proofErr w:type="spellStart"/>
+      <w:r>
+        <w:t>sudo</w:t>
+      </w:r>
+      <w:proofErr w:type="spellEnd"/>
+      <w:r>
+        <w:t xml:space="preserve"> yum upgrade</w:t>
       </w:r>
     </w:p>
     <w:p>
@@ -657,15 +708,7 @@
         </w:numPr>
       </w:pPr>
       <w:r>
-        <w:t xml:space="preserve">Click on the blue “Files” icon in the upper </w:t>
-      </w:r>
-      <w:proofErr w:type="gramStart"/>
-      <w:r>
-        <w:t>left hand</w:t>
-      </w:r>
-      <w:proofErr w:type="gramEnd"/>
-      <w:r>
-        <w:t xml:space="preserve"> corner of the Nautilus screen.</w:t>
+        <w:t>Click on the blue “Files” icon in the upper left hand corner of the Nautilus screen.</w:t>
       </w:r>
     </w:p>
     <w:p>
@@ -713,27 +756,56 @@
       </w:pPr>
       <w:r>
         <w:lastRenderedPageBreak/>
-        <w:t>Problems with fwupd on Gnome Software Update</w:t>
+        <w:t xml:space="preserve">Problems with </w:t>
+      </w:r>
+      <w:proofErr w:type="spellStart"/>
+      <w:r>
+        <w:t>fwupd</w:t>
+      </w:r>
+      <w:proofErr w:type="spellEnd"/>
+      <w:r>
+        <w:t xml:space="preserve"> on Gnome Software Update</w:t>
       </w:r>
       <w:r>
         <w:t>:</w:t>
       </w:r>
     </w:p>
     <w:p>
-      <w:r>
-        <w:t xml:space="preserve">SELinux can </w:t>
+      <w:proofErr w:type="spellStart"/>
+      <w:r>
+        <w:t>SELinux</w:t>
+      </w:r>
+      <w:proofErr w:type="spellEnd"/>
+      <w:r>
+        <w:t xml:space="preserve"> can </w:t>
       </w:r>
       <w:r>
         <w:t xml:space="preserve">maybe </w:t>
       </w:r>
       <w:r>
-        <w:t>block gnome software from checking from getting firmware update messages over dbus.</w:t>
+        <w:t xml:space="preserve">block gnome software from checking from getting firmware update messages over </w:t>
+      </w:r>
+      <w:proofErr w:type="spellStart"/>
+      <w:r>
+        <w:t>dbus</w:t>
+      </w:r>
+      <w:proofErr w:type="spellEnd"/>
+      <w:r>
+        <w:t>.</w:t>
       </w:r>
       <w:r>
         <w:t xml:space="preserve"> It’s a known bug and may be fixed.</w:t>
       </w:r>
       <w:r>
-        <w:t xml:space="preserve"> To disable SELinux:</w:t>
+        <w:t xml:space="preserve"> To disable </w:t>
+      </w:r>
+      <w:proofErr w:type="spellStart"/>
+      <w:r>
+        <w:t>SELinux</w:t>
+      </w:r>
+      <w:proofErr w:type="spellEnd"/>
+      <w:r>
+        <w:t>:</w:t>
       </w:r>
     </w:p>
     <w:p>
@@ -744,14 +816,27 @@
           <w:numId w:val="5"/>
         </w:numPr>
       </w:pPr>
-      <w:r>
-        <w:t xml:space="preserve">sestatus </w:t>
+      <w:proofErr w:type="spellStart"/>
+      <w:r>
+        <w:t>sestatus</w:t>
+      </w:r>
+      <w:proofErr w:type="spellEnd"/>
+      <w:r>
+        <w:t xml:space="preserve"> </w:t>
       </w:r>
       <w:r>
         <w:sym w:font="Wingdings" w:char="F0E0"/>
       </w:r>
       <w:r>
-        <w:t xml:space="preserve"> Shows status of SELinux.</w:t>
+        <w:t xml:space="preserve"> Shows status of </w:t>
+      </w:r>
+      <w:proofErr w:type="spellStart"/>
+      <w:r>
+        <w:t>SELinux</w:t>
+      </w:r>
+      <w:proofErr w:type="spellEnd"/>
+      <w:r>
+        <w:t>.</w:t>
       </w:r>
     </w:p>
     <w:p>
@@ -763,7 +848,15 @@
         </w:numPr>
       </w:pPr>
       <w:r>
-        <w:t>Disable SELinux temporarily:</w:t>
+        <w:t xml:space="preserve">Disable </w:t>
+      </w:r>
+      <w:proofErr w:type="spellStart"/>
+      <w:r>
+        <w:t>SELinux</w:t>
+      </w:r>
+      <w:proofErr w:type="spellEnd"/>
+      <w:r>
+        <w:t xml:space="preserve"> temporarily:</w:t>
       </w:r>
     </w:p>
     <w:p>
@@ -774,8 +867,21 @@
           <w:numId w:val="5"/>
         </w:numPr>
       </w:pPr>
-      <w:r>
-        <w:t>sudo setenforce 0</w:t>
+      <w:proofErr w:type="spellStart"/>
+      <w:r>
+        <w:t>sudo</w:t>
+      </w:r>
+      <w:proofErr w:type="spellEnd"/>
+      <w:r>
+        <w:t xml:space="preserve"> </w:t>
+      </w:r>
+      <w:proofErr w:type="spellStart"/>
+      <w:r>
+        <w:t>setenforce</w:t>
+      </w:r>
+      <w:proofErr w:type="spellEnd"/>
+      <w:r>
+        <w:t xml:space="preserve"> 0</w:t>
       </w:r>
     </w:p>
     <w:p>
@@ -789,19 +895,61 @@
           <w:lang w:val="fr-FR"/>
         </w:rPr>
       </w:pPr>
-      <w:proofErr w:type="gramStart"/>
+      <w:proofErr w:type="spellStart"/>
       <w:r>
         <w:rPr>
           <w:lang w:val="fr-FR"/>
         </w:rPr>
         <w:t>sudo</w:t>
       </w:r>
-      <w:proofErr w:type="gramEnd"/>
+      <w:proofErr w:type="spellEnd"/>
       <w:r>
         <w:rPr>
           <w:lang w:val="fr-FR"/>
         </w:rPr>
-        <w:t xml:space="preserve"> vim /etc/selinux/c</w:t>
+        <w:t xml:space="preserve"> </w:t>
+      </w:r>
+      <w:proofErr w:type="spellStart"/>
+      <w:r>
+        <w:rPr>
+          <w:lang w:val="fr-FR"/>
+        </w:rPr>
+        <w:t>vim</w:t>
+      </w:r>
+      <w:proofErr w:type="spellEnd"/>
+      <w:r>
+        <w:rPr>
+          <w:lang w:val="fr-FR"/>
+        </w:rPr>
+        <w:t xml:space="preserve"> /</w:t>
+      </w:r>
+      <w:proofErr w:type="spellStart"/>
+      <w:r>
+        <w:rPr>
+          <w:lang w:val="fr-FR"/>
+        </w:rPr>
+        <w:t>etc</w:t>
+      </w:r>
+      <w:proofErr w:type="spellEnd"/>
+      <w:r>
+        <w:rPr>
+          <w:lang w:val="fr-FR"/>
+        </w:rPr>
+        <w:t>/</w:t>
+      </w:r>
+      <w:proofErr w:type="spellStart"/>
+      <w:r>
+        <w:rPr>
+          <w:lang w:val="fr-FR"/>
+        </w:rPr>
+        <w:t>selinux</w:t>
+      </w:r>
+      <w:proofErr w:type="spellEnd"/>
+      <w:r>
+        <w:rPr>
+          <w:lang w:val="fr-FR"/>
+        </w:rPr>
+        <w:t>/c</w:t>
       </w:r>
       <w:r>
         <w:rPr>
@@ -846,8 +994,21 @@
         </w:numPr>
       </w:pPr>
       <w:r>
-        <w:t>Verify by running sestatus and getenforce</w:t>
-      </w:r>
+        <w:t xml:space="preserve">Verify by running </w:t>
+      </w:r>
+      <w:proofErr w:type="spellStart"/>
+      <w:r>
+        <w:t>sestatus</w:t>
+      </w:r>
+      <w:proofErr w:type="spellEnd"/>
+      <w:r>
+        <w:t xml:space="preserve"> and </w:t>
+      </w:r>
+      <w:proofErr w:type="spellStart"/>
+      <w:r>
+        <w:t>getenforce</w:t>
+      </w:r>
+      <w:proofErr w:type="spellEnd"/>
     </w:p>
     <w:p>
       <w:pPr>
@@ -876,7 +1037,15 @@
         </w:numPr>
       </w:pPr>
       <w:r>
-        <w:t>Doesn’t seem to solve the problem. But before putting SELinux back on, more Internet searching.</w:t>
+        <w:t xml:space="preserve">Doesn’t seem to solve the problem. But before putting </w:t>
+      </w:r>
+      <w:proofErr w:type="spellStart"/>
+      <w:r>
+        <w:t>SELinux</w:t>
+      </w:r>
+      <w:proofErr w:type="spellEnd"/>
+      <w:r>
+        <w:t xml:space="preserve"> back on, more Internet searching.</w:t>
       </w:r>
     </w:p>
     <w:p>
@@ -890,13 +1059,37 @@
       <w:r>
         <w:t>Try checking whether the following directory exists: /var/cache/</w:t>
       </w:r>
-      <w:proofErr w:type="gramStart"/>
-      <w:r>
-        <w:t>fwupd ;</w:t>
-      </w:r>
-      <w:proofErr w:type="gramEnd"/>
-      <w:r>
-        <w:t xml:space="preserve"> if not, sudo mkdir /var/cache/fwupd and reboot.</w:t>
+      <w:proofErr w:type="spellStart"/>
+      <w:r>
+        <w:t>fwupd</w:t>
+      </w:r>
+      <w:proofErr w:type="spellEnd"/>
+      <w:r>
+        <w:t xml:space="preserve"> ; if not, </w:t>
+      </w:r>
+      <w:proofErr w:type="spellStart"/>
+      <w:r>
+        <w:t>sudo</w:t>
+      </w:r>
+      <w:proofErr w:type="spellEnd"/>
+      <w:r>
+        <w:t xml:space="preserve"> </w:t>
+      </w:r>
+      <w:proofErr w:type="spellStart"/>
+      <w:r>
+        <w:t>mkdir</w:t>
+      </w:r>
+      <w:proofErr w:type="spellEnd"/>
+      <w:r>
+        <w:t xml:space="preserve"> /var/cache/</w:t>
+      </w:r>
+      <w:proofErr w:type="spellStart"/>
+      <w:r>
+        <w:t>fwupd</w:t>
+      </w:r>
+      <w:proofErr w:type="spellEnd"/>
+      <w:r>
+        <w:t xml:space="preserve"> and reboot.</w:t>
       </w:r>
     </w:p>
     <w:p>
@@ -1001,13 +1194,8 @@
       </w:r>
     </w:p>
     <w:p>
-      <w:proofErr w:type="gramStart"/>
-      <w:r>
-        <w:t>Also</w:t>
-      </w:r>
-      <w:proofErr w:type="gramEnd"/>
-      <w:r>
-        <w:t xml:space="preserve"> in Software </w:t>
+      <w:r>
+        <w:t xml:space="preserve">Also in Software </w:t>
       </w:r>
       <w:r>
         <w:sym w:font="Wingdings" w:char="F0E0"/>
@@ -1031,15 +1219,7 @@
         </w:numPr>
       </w:pPr>
       <w:r>
-        <w:t xml:space="preserve">Note that there is no search </w:t>
-      </w:r>
-      <w:proofErr w:type="gramStart"/>
-      <w:r>
-        <w:t>tool</w:t>
-      </w:r>
-      <w:proofErr w:type="gramEnd"/>
-      <w:r>
-        <w:t xml:space="preserve"> and these are not in any particular order.</w:t>
+        <w:t>Note that there is no search tool and these are not in any particular order.</w:t>
       </w:r>
     </w:p>
     <w:p>
@@ -1158,9 +1338,19 @@
           <w:numId w:val="14"/>
         </w:numPr>
       </w:pPr>
-      <w:r>
-        <w:t>sudo yum install scala</w:t>
-      </w:r>
+      <w:proofErr w:type="spellStart"/>
+      <w:r>
+        <w:t>sudo</w:t>
+      </w:r>
+      <w:proofErr w:type="spellEnd"/>
+      <w:r>
+        <w:t xml:space="preserve"> yum install </w:t>
+      </w:r>
+      <w:proofErr w:type="spellStart"/>
+      <w:r>
+        <w:t>scala</w:t>
+      </w:r>
+      <w:proofErr w:type="spellEnd"/>
     </w:p>
     <w:p>
       <w:pPr>
@@ -1534,15 +1724,7 @@
         </w:numPr>
       </w:pPr>
       <w:r>
-        <w:t xml:space="preserve">ASMT 2115 </w:t>
-      </w:r>
-      <w:proofErr w:type="gramStart"/>
-      <w:r>
-        <w:t>… :</w:t>
-      </w:r>
-      <w:proofErr w:type="gramEnd"/>
-      <w:r>
-        <w:t xml:space="preserve"> The external USB to SATA adapter.</w:t>
+        <w:t>ASMT 2115 … : The external USB to SATA adapter.</w:t>
       </w:r>
     </w:p>
     <w:p>
@@ -1578,15 +1760,7 @@
         </w:numPr>
       </w:pPr>
       <w:r>
-        <w:t xml:space="preserve">In this case, deleting an install of CentOS 7. As </w:t>
-      </w:r>
-      <w:proofErr w:type="gramStart"/>
-      <w:r>
-        <w:t>expected</w:t>
-      </w:r>
-      <w:proofErr w:type="gramEnd"/>
-      <w:r>
-        <w:t>.</w:t>
+        <w:t>In this case, deleting an install of CentOS 7. As expected.</w:t>
       </w:r>
     </w:p>
     <w:p>
@@ -1706,7 +1880,15 @@
         </w:numPr>
       </w:pPr>
       <w:r>
-        <w:t>Root password and user: Per Returnables.</w:t>
+        <w:t xml:space="preserve">Root password and user: Per </w:t>
+      </w:r>
+      <w:proofErr w:type="spellStart"/>
+      <w:r>
+        <w:t>Returnables</w:t>
+      </w:r>
+      <w:proofErr w:type="spellEnd"/>
+      <w:r>
+        <w:t>.</w:t>
       </w:r>
       <w:r>
         <w:t xml:space="preserve"> For now, make the user an Admin.</w:t>
@@ -1897,12 +2079,33 @@
     </w:p>
     <w:p>
       <w:r>
-        <w:t>yum find “*libname*”</w:t>
-      </w:r>
-    </w:p>
-    <w:p>
-      <w:r>
-        <w:t>sudo yum install [libraryname]</w:t>
+        <w:t>yum find “*</w:t>
+      </w:r>
+      <w:proofErr w:type="spellStart"/>
+      <w:r>
+        <w:t>libname</w:t>
+      </w:r>
+      <w:proofErr w:type="spellEnd"/>
+      <w:r>
+        <w:t>*”</w:t>
+      </w:r>
+    </w:p>
+    <w:p>
+      <w:proofErr w:type="spellStart"/>
+      <w:r>
+        <w:t>sudo</w:t>
+      </w:r>
+      <w:proofErr w:type="spellEnd"/>
+      <w:r>
+        <w:t xml:space="preserve"> yum install [</w:t>
+      </w:r>
+      <w:proofErr w:type="spellStart"/>
+      <w:r>
+        <w:t>libraryname</w:t>
+      </w:r>
+      <w:proofErr w:type="spellEnd"/>
+      <w:r>
+        <w:t>]</w:t>
       </w:r>
     </w:p>
     <w:p>
@@ -1912,21 +2115,41 @@
     </w:p>
     <w:p>
       <w:r>
-        <w:t>Cd /run/media/[username]/VBoxXXXXXXXX</w:t>
-      </w:r>
-    </w:p>
-    <w:p>
-      <w:r>
-        <w:t>sudo ./VBoxLinuxAdditions.run</w:t>
-      </w:r>
+        <w:t>Cd /run/media/[username]/</w:t>
+      </w:r>
+      <w:proofErr w:type="spellStart"/>
+      <w:r>
+        <w:t>VBoxXXXXXXXX</w:t>
+      </w:r>
+      <w:proofErr w:type="spellEnd"/>
+    </w:p>
+    <w:p>
+      <w:proofErr w:type="spellStart"/>
+      <w:r>
+        <w:t>sudo</w:t>
+      </w:r>
+      <w:proofErr w:type="spellEnd"/>
+      <w:r>
+        <w:t xml:space="preserve"> ./</w:t>
+      </w:r>
+      <w:proofErr w:type="spellStart"/>
+      <w:r>
+        <w:t>VBoxLinuxAdditions.run</w:t>
+      </w:r>
+      <w:proofErr w:type="spellEnd"/>
     </w:p>
     <w:p>
       <w:pPr>
         <w:pStyle w:val="Heading2"/>
       </w:pPr>
       <w:r>
-        <w:t>Installing DropBox</w:t>
-      </w:r>
+        <w:t xml:space="preserve">Installing </w:t>
+      </w:r>
+      <w:proofErr w:type="spellStart"/>
+      <w:r>
+        <w:t>DropBox</w:t>
+      </w:r>
+      <w:proofErr w:type="spellEnd"/>
     </w:p>
     <w:p>
       <w:pPr>
@@ -1945,51 +2168,77 @@
     </w:p>
     <w:p>
       <w:r>
-        <w:t xml:space="preserve">Go to the Dropbox download page. The download for Fedora will want to open in Software </w:t>
-      </w:r>
-      <w:proofErr w:type="gramStart"/>
-      <w:r>
-        <w:t>Installer, but</w:t>
-      </w:r>
-      <w:proofErr w:type="gramEnd"/>
-      <w:r>
-        <w:t xml:space="preserve"> will probably not work. It won’t be obvious why. </w:t>
-      </w:r>
-      <w:proofErr w:type="gramStart"/>
-      <w:r>
-        <w:t>So</w:t>
-      </w:r>
-      <w:proofErr w:type="gramEnd"/>
-      <w:r>
-        <w:t xml:space="preserve"> in a shell:</w:t>
-      </w:r>
-    </w:p>
-    <w:p>
-      <w:r>
-        <w:t xml:space="preserve">(Go to the download </w:t>
-      </w:r>
-      <w:proofErr w:type="gramStart"/>
-      <w:r>
-        <w:t>folder.),…</w:t>
-      </w:r>
-      <w:proofErr w:type="gramEnd"/>
-      <w:r>
-        <w:t>.</w:t>
-      </w:r>
-    </w:p>
-    <w:p>
-      <w:r>
-        <w:t>sudo rpm -ivh nautilus-dropblahlblahlblah</w:t>
-      </w:r>
-    </w:p>
-    <w:p>
-      <w:r>
-        <w:t xml:space="preserve">Found: libgnome &gt;= %(gnome_version) is needed by nautilus dropblahblah </w:t>
-      </w:r>
-    </w:p>
-    <w:p>
-      <w:r>
-        <w:t>[So far can’t solve this. Does that %(gnome_version) refer to an environment variable that’s not set?]</w:t>
+        <w:t>Go to the Dropbox download page. The download for Fedora will want to open in Software Installer, but will probably not work. It won’t be obvious why. So in a shell:</w:t>
+      </w:r>
+    </w:p>
+    <w:p>
+      <w:r>
+        <w:t>(Go to the download folder.),….</w:t>
+      </w:r>
+    </w:p>
+    <w:p>
+      <w:proofErr w:type="spellStart"/>
+      <w:r>
+        <w:t>sudo</w:t>
+      </w:r>
+      <w:proofErr w:type="spellEnd"/>
+      <w:r>
+        <w:t xml:space="preserve"> rpm -</w:t>
+      </w:r>
+      <w:proofErr w:type="spellStart"/>
+      <w:r>
+        <w:t>ivh</w:t>
+      </w:r>
+      <w:proofErr w:type="spellEnd"/>
+      <w:r>
+        <w:t xml:space="preserve"> nautilus-</w:t>
+      </w:r>
+      <w:proofErr w:type="spellStart"/>
+      <w:r>
+        <w:t>dropblahlblahlblah</w:t>
+      </w:r>
+      <w:proofErr w:type="spellEnd"/>
+    </w:p>
+    <w:p>
+      <w:r>
+        <w:t xml:space="preserve">Found: </w:t>
+      </w:r>
+      <w:proofErr w:type="spellStart"/>
+      <w:r>
+        <w:t>libgnome</w:t>
+      </w:r>
+      <w:proofErr w:type="spellEnd"/>
+      <w:r>
+        <w:t xml:space="preserve"> &gt;= %(</w:t>
+      </w:r>
+      <w:proofErr w:type="spellStart"/>
+      <w:r>
+        <w:t>gnome_version</w:t>
+      </w:r>
+      <w:proofErr w:type="spellEnd"/>
+      <w:r>
+        <w:t xml:space="preserve">) is needed by nautilus </w:t>
+      </w:r>
+      <w:proofErr w:type="spellStart"/>
+      <w:r>
+        <w:t>dropblahblah</w:t>
+      </w:r>
+      <w:proofErr w:type="spellEnd"/>
+      <w:r>
+        <w:t xml:space="preserve"> </w:t>
+      </w:r>
+    </w:p>
+    <w:p>
+      <w:r>
+        <w:t>[So far can’t solve this. Does that %(</w:t>
+      </w:r>
+      <w:proofErr w:type="spellStart"/>
+      <w:r>
+        <w:t>gnome_version</w:t>
+      </w:r>
+      <w:proofErr w:type="spellEnd"/>
+      <w:r>
+        <w:t>) refer to an environment variable that’s not set?]</w:t>
       </w:r>
     </w:p>
     <w:p>
@@ -2004,8 +2253,13 @@
     </w:p>
     <w:p>
       <w:r>
-        <w:t>Extract to /tmp</w:t>
-      </w:r>
+        <w:t>Extract to /</w:t>
+      </w:r>
+      <w:proofErr w:type="spellStart"/>
+      <w:r>
+        <w:t>tmp</w:t>
+      </w:r>
+      <w:proofErr w:type="spellEnd"/>
     </w:p>
     <w:p>
       <w:r>
@@ -2013,13 +2267,8 @@
       </w:r>
     </w:p>
     <w:p>
-      <w:proofErr w:type="gramStart"/>
-      <w:r>
-        <w:t>./</w:t>
-      </w:r>
-      <w:proofErr w:type="gramEnd"/>
-      <w:r>
-        <w:t>configure; make; make install;</w:t>
+      <w:r>
+        <w:t>./configure; make; make install;</w:t>
       </w:r>
     </w:p>
     <w:p>
@@ -2037,9 +2286,19 @@
       </w:r>
     </w:p>
     <w:p>
-      <w:r>
-        <w:t>sudo yum install java-latest-openjdk</w:t>
-      </w:r>
+      <w:proofErr w:type="spellStart"/>
+      <w:r>
+        <w:t>sudo</w:t>
+      </w:r>
+      <w:proofErr w:type="spellEnd"/>
+      <w:r>
+        <w:t xml:space="preserve"> yum install java-latest-</w:t>
+      </w:r>
+      <w:proofErr w:type="spellStart"/>
+      <w:r>
+        <w:t>openjdk</w:t>
+      </w:r>
+      <w:proofErr w:type="spellEnd"/>
     </w:p>
     <w:p>
       <w:pPr>
@@ -2062,7 +2321,15 @@
         </w:numPr>
       </w:pPr>
       <w:r>
-        <w:t>yum list “*openjdk*”</w:t>
+        <w:t>yum list “*</w:t>
+      </w:r>
+      <w:proofErr w:type="spellStart"/>
+      <w:r>
+        <w:t>openjdk</w:t>
+      </w:r>
+      <w:proofErr w:type="spellEnd"/>
+      <w:r>
+        <w:t>*”</w:t>
       </w:r>
     </w:p>
     <w:p>
@@ -2085,8 +2352,13 @@
           <w:numId w:val="2"/>
         </w:numPr>
       </w:pPr>
-      <w:r>
-        <w:t>sudo yum install (the version you liked)</w:t>
+      <w:proofErr w:type="spellStart"/>
+      <w:r>
+        <w:t>sudo</w:t>
+      </w:r>
+      <w:proofErr w:type="spellEnd"/>
+      <w:r>
+        <w:t xml:space="preserve"> yum install (the version you liked)</w:t>
       </w:r>
     </w:p>
     <w:p>
@@ -2138,18 +2410,10 @@
         <w:t>Launch</w:t>
       </w:r>
       <w:r>
-        <w:t xml:space="preserve"> by going into </w:t>
-      </w:r>
-      <w:proofErr w:type="gramStart"/>
-      <w:r>
-        <w:t xml:space="preserve">/opt/idea/bin/idea.sh </w:t>
-      </w:r>
-      <w:r>
-        <w:t>,</w:t>
-      </w:r>
-      <w:proofErr w:type="gramEnd"/>
-      <w:r>
-        <w:t xml:space="preserve"> this time NOT as admin</w:t>
+        <w:t xml:space="preserve"> by going into /opt/idea/bin/idea.sh </w:t>
+      </w:r>
+      <w:r>
+        <w:t>, this time NOT as admin</w:t>
       </w:r>
       <w:r>
         <w:t>. It will ask you about creating links, shortcuts, scripts, etc.; say yes to all.</w:t>
@@ -2201,13 +2465,26 @@
       </w:r>
     </w:p>
     <w:p>
-      <w:r>
-        <w:t>Gstreamer not available for Firefox on Linux.</w:t>
-      </w:r>
-    </w:p>
-    <w:p>
-      <w:r>
-        <w:t>Could possibly enable nux-desktop to get third-party support for various media? Not sure it works with CentOS 8.</w:t>
+      <w:proofErr w:type="spellStart"/>
+      <w:r>
+        <w:t>Gstreamer</w:t>
+      </w:r>
+      <w:proofErr w:type="spellEnd"/>
+      <w:r>
+        <w:t xml:space="preserve"> not available for Firefox on Linux.</w:t>
+      </w:r>
+    </w:p>
+    <w:p>
+      <w:r>
+        <w:t xml:space="preserve">Could possibly enable </w:t>
+      </w:r>
+      <w:proofErr w:type="spellStart"/>
+      <w:r>
+        <w:t>nux</w:t>
+      </w:r>
+      <w:proofErr w:type="spellEnd"/>
+      <w:r>
+        <w:t>-desktop to get third-party support for various media? Not sure it works with CentOS 8.</w:t>
       </w:r>
     </w:p>
     <w:p>
@@ -2257,24 +2534,111 @@
       </w:r>
     </w:p>
     <w:p>
-      <w:r>
-        <w:t>sudo dnf install dh-autoreconf curl-devel expat-devel gettext-devel \</w:t>
+      <w:proofErr w:type="spellStart"/>
+      <w:r>
+        <w:t>sudo</w:t>
+      </w:r>
+      <w:proofErr w:type="spellEnd"/>
+      <w:r>
+        <w:t xml:space="preserve"> </w:t>
+      </w:r>
+      <w:proofErr w:type="spellStart"/>
+      <w:r>
+        <w:t>dnf</w:t>
+      </w:r>
+      <w:proofErr w:type="spellEnd"/>
+      <w:r>
+        <w:t xml:space="preserve"> install dh-</w:t>
+      </w:r>
+      <w:proofErr w:type="spellStart"/>
+      <w:r>
+        <w:t>autoreconf</w:t>
+      </w:r>
+      <w:proofErr w:type="spellEnd"/>
+      <w:r>
+        <w:t xml:space="preserve"> curl-</w:t>
+      </w:r>
+      <w:proofErr w:type="spellStart"/>
+      <w:r>
+        <w:t>devel</w:t>
+      </w:r>
+      <w:proofErr w:type="spellEnd"/>
+      <w:r>
+        <w:t xml:space="preserve"> expat-</w:t>
+      </w:r>
+      <w:proofErr w:type="spellStart"/>
+      <w:r>
+        <w:t>devel</w:t>
+      </w:r>
+      <w:proofErr w:type="spellEnd"/>
+      <w:r>
+        <w:t xml:space="preserve"> </w:t>
+      </w:r>
+      <w:proofErr w:type="spellStart"/>
+      <w:r>
+        <w:t>gettext-devel</w:t>
+      </w:r>
+      <w:proofErr w:type="spellEnd"/>
+      <w:r>
+        <w:t xml:space="preserve"> \</w:t>
       </w:r>
     </w:p>
     <w:p>
       <w:r>
         <w:lastRenderedPageBreak/>
-        <w:t xml:space="preserve">  openssl-devel perl-devel zlib-devel</w:t>
-      </w:r>
-    </w:p>
-    <w:p>
-      <w:r>
-        <w:t>Won’t work! dh-autoreconf depends on cdbs, which is an Ubuntu thing. Just take whatever version of Git you can get from yum and be happy.</w:t>
-      </w:r>
-    </w:p>
-    <w:p>
-      <w:r>
-        <w:t>sudo yum install git</w:t>
+        <w:t xml:space="preserve">  </w:t>
+      </w:r>
+      <w:proofErr w:type="spellStart"/>
+      <w:r>
+        <w:t>openssl-devel</w:t>
+      </w:r>
+      <w:proofErr w:type="spellEnd"/>
+      <w:r>
+        <w:t xml:space="preserve"> </w:t>
+      </w:r>
+      <w:proofErr w:type="spellStart"/>
+      <w:r>
+        <w:t>perl-devel</w:t>
+      </w:r>
+      <w:proofErr w:type="spellEnd"/>
+      <w:r>
+        <w:t xml:space="preserve"> </w:t>
+      </w:r>
+      <w:proofErr w:type="spellStart"/>
+      <w:r>
+        <w:t>zlib-devel</w:t>
+      </w:r>
+      <w:proofErr w:type="spellEnd"/>
+    </w:p>
+    <w:p>
+      <w:r>
+        <w:t>Won’t work! dh-</w:t>
+      </w:r>
+      <w:proofErr w:type="spellStart"/>
+      <w:r>
+        <w:t>autoreconf</w:t>
+      </w:r>
+      <w:proofErr w:type="spellEnd"/>
+      <w:r>
+        <w:t xml:space="preserve"> depends on </w:t>
+      </w:r>
+      <w:proofErr w:type="spellStart"/>
+      <w:r>
+        <w:t>cdbs</w:t>
+      </w:r>
+      <w:proofErr w:type="spellEnd"/>
+      <w:r>
+        <w:t>, which is an Ubuntu thing. Just take whatever version of Git you can get from yum and be happy.</w:t>
+      </w:r>
+    </w:p>
+    <w:p>
+      <w:proofErr w:type="spellStart"/>
+      <w:r>
+        <w:t>sudo</w:t>
+      </w:r>
+      <w:proofErr w:type="spellEnd"/>
+      <w:r>
+        <w:t xml:space="preserve"> yum install git</w:t>
       </w:r>
     </w:p>
     <w:p>
@@ -2299,11 +2663,11 @@
       <w:r>
         <w:t>git config --global --</w:t>
       </w:r>
-      <w:proofErr w:type="gramStart"/>
+      <w:proofErr w:type="spellStart"/>
       <w:r>
         <w:t>user.email</w:t>
       </w:r>
-      <w:proofErr w:type="gramEnd"/>
+      <w:proofErr w:type="spellEnd"/>
       <w:r>
         <w:t xml:space="preserve"> “jhpride1790@gmail.com”</w:t>
       </w:r>
@@ -2312,13 +2676,21 @@
       <w:r>
         <w:t xml:space="preserve">git --config --global </w:t>
       </w:r>
-      <w:proofErr w:type="gramStart"/>
+      <w:proofErr w:type="spellStart"/>
       <w:r>
         <w:t>core.editor</w:t>
       </w:r>
-      <w:proofErr w:type="gramEnd"/>
-      <w:r>
-        <w:t xml:space="preserve"> “gedit”</w:t>
+      <w:proofErr w:type="spellEnd"/>
+      <w:r>
+        <w:t xml:space="preserve"> “</w:t>
+      </w:r>
+      <w:proofErr w:type="spellStart"/>
+      <w:r>
+        <w:t>gedit</w:t>
+      </w:r>
+      <w:proofErr w:type="spellEnd"/>
+      <w:r>
+        <w:t>”</w:t>
       </w:r>
     </w:p>
     <w:p>
@@ -2356,7 +2728,15 @@
     </w:p>
     <w:p>
       <w:r>
-        <w:t xml:space="preserve">git init </w:t>
+        <w:t xml:space="preserve">git </w:t>
+      </w:r>
+      <w:proofErr w:type="spellStart"/>
+      <w:r>
+        <w:t>init</w:t>
+      </w:r>
+      <w:proofErr w:type="spellEnd"/>
+      <w:r>
+        <w:t xml:space="preserve"> </w:t>
       </w:r>
       <w:r>
         <w:sym w:font="Wingdings" w:char="F0E0"/>
@@ -2395,20 +2775,36 @@
         <w:sym w:font="Wingdings" w:char="F0E0"/>
       </w:r>
       <w:r>
-        <w:t xml:space="preserve"> commit a file to the repo</w:t>
+        <w:t xml:space="preserve"> </w:t>
+      </w:r>
+      <w:proofErr w:type="spellStart"/>
+      <w:r>
+        <w:t>commit</w:t>
+      </w:r>
+      <w:proofErr w:type="spellEnd"/>
+      <w:r>
+        <w:t xml:space="preserve"> a file to the repo</w:t>
       </w:r>
     </w:p>
     <w:p>
       <w:r>
         <w:t xml:space="preserve">git config --global </w:t>
       </w:r>
-      <w:proofErr w:type="gramStart"/>
+      <w:proofErr w:type="spellStart"/>
       <w:r>
         <w:t>core.excludesfile</w:t>
       </w:r>
-      <w:proofErr w:type="gramEnd"/>
-      <w:r>
-        <w:t xml:space="preserve"> ~/.gitignore_global </w:t>
+      <w:proofErr w:type="spellEnd"/>
+      <w:r>
+        <w:t xml:space="preserve"> ~/.</w:t>
+      </w:r>
+      <w:proofErr w:type="spellStart"/>
+      <w:r>
+        <w:t>gitignore_global</w:t>
+      </w:r>
+      <w:proofErr w:type="spellEnd"/>
+      <w:r>
+        <w:t xml:space="preserve"> </w:t>
       </w:r>
       <w:r>
         <w:rPr>
@@ -2420,7 +2816,15 @@
         <w:t xml:space="preserve"> S</w:t>
       </w:r>
       <w:r>
-        <w:t>ets this gitignore file to apply globally to this computer.</w:t>
+        <w:t xml:space="preserve">ets this </w:t>
+      </w:r>
+      <w:proofErr w:type="spellStart"/>
+      <w:r>
+        <w:t>gitignore</w:t>
+      </w:r>
+      <w:proofErr w:type="spellEnd"/>
+      <w:r>
+        <w:t xml:space="preserve"> file to apply globally to this computer.</w:t>
       </w:r>
     </w:p>
     <w:p>
@@ -2431,11 +2835,9 @@
           <w:numId w:val="10"/>
         </w:numPr>
       </w:pPr>
-      <w:proofErr w:type="gramStart"/>
       <w:r>
         <w:t>*.idea</w:t>
       </w:r>
-      <w:proofErr w:type="gramEnd"/>
     </w:p>
     <w:p>
       <w:r>
@@ -2453,13 +2855,13 @@
     </w:p>
     <w:p>
       <w:r>
-        <w:t xml:space="preserve">Put </w:t>
-      </w:r>
-      <w:proofErr w:type="gramStart"/>
-      <w:r>
-        <w:t>a .gitignore</w:t>
-      </w:r>
-      <w:proofErr w:type="gramEnd"/>
+        <w:t>Put a .</w:t>
+      </w:r>
+      <w:proofErr w:type="spellStart"/>
+      <w:r>
+        <w:t>gitignore</w:t>
+      </w:r>
+      <w:proofErr w:type="spellEnd"/>
       <w:r>
         <w:t xml:space="preserve"> file in the root of your repo </w:t>
       </w:r>
@@ -2472,75 +2874,160 @@
     </w:p>
     <w:p>
       <w:pPr>
-        <w:pStyle w:val="Heading3"/>
-      </w:pPr>
-      <w:r>
-        <w:t>Gitting Started</w:t>
-      </w:r>
-      <w:r>
-        <w:t xml:space="preserve"> with Git Service</w:t>
-      </w:r>
-    </w:p>
-    <w:p>
-      <w:r>
-        <w:t>cd ~/code</w:t>
-      </w:r>
-    </w:p>
-    <w:p>
-      <w:r>
-        <w:t>git init DemoApp</w:t>
-      </w:r>
-    </w:p>
-    <w:p>
-      <w:r>
-        <w:t>cd DemoApp</w:t>
-      </w:r>
-    </w:p>
-    <w:p>
-      <w:r>
-        <w:t>gedit README.md</w:t>
-      </w:r>
-    </w:p>
-    <w:p>
-      <w:r>
-        <w:t>git add README.md</w:t>
-      </w:r>
-    </w:p>
-    <w:p>
-      <w:r>
-        <w:t>git commit</w:t>
-      </w:r>
-    </w:p>
-    <w:p>
-      <w:r>
-        <w:lastRenderedPageBreak/>
-        <w:t>git push remote master</w:t>
+        <w:pStyle w:val="Heading4"/>
+      </w:pPr>
+      <w:r>
+        <w:t>Branching</w:t>
+      </w:r>
+    </w:p>
+    <w:p>
+      <w:r>
+        <w:t xml:space="preserve">git branch [branch-name] </w:t>
+      </w:r>
+      <w:r>
+        <w:sym w:font="Wingdings" w:char="F0E0"/>
+      </w:r>
+      <w:r>
+        <w:t xml:space="preserve"> Create branch locally.</w:t>
+      </w:r>
+    </w:p>
+    <w:p>
+      <w:r>
+        <w:t xml:space="preserve">git checkout [branch-name] </w:t>
+      </w:r>
+      <w:r>
+        <w:sym w:font="Wingdings" w:char="F0E0"/>
+      </w:r>
+      <w:r>
+        <w:t xml:space="preserve"> Switch to a branch.</w:t>
+      </w:r>
+    </w:p>
+    <w:p>
+      <w:r>
+        <w:t xml:space="preserve">git checkout -b [branch-name] </w:t>
+      </w:r>
+      <w:r>
+        <w:sym w:font="Wingdings" w:char="F0E0"/>
+      </w:r>
+      <w:r>
+        <w:t xml:space="preserve"> Create branch locally and switch to that branch.</w:t>
+      </w:r>
+    </w:p>
+    <w:p>
+      <w:r>
+        <w:t xml:space="preserve">git add . </w:t>
+      </w:r>
+      <w:r>
+        <w:sym w:font="Wingdings" w:char="F0E0"/>
+      </w:r>
+      <w:r>
+        <w:t xml:space="preserve"> Add the new changes to the branch.</w:t>
+      </w:r>
+    </w:p>
+    <w:p>
+      <w:r>
+        <w:t>git commit -m “Commit message.”</w:t>
+      </w:r>
+    </w:p>
+    <w:p>
+      <w:r>
+        <w:t>git push -u [origin] [branch]</w:t>
       </w:r>
       <w:bookmarkStart w:id="0" w:name="_GoBack"/>
       <w:bookmarkEnd w:id="0"/>
     </w:p>
     <w:p>
-      <w:r>
-        <w:t xml:space="preserve">vim intro.txt </w:t>
-      </w:r>
-      <w:proofErr w:type="gramStart"/>
-      <w:r>
-        <w:t>[:wq</w:t>
-      </w:r>
-      <w:proofErr w:type="gramEnd"/>
+      <w:pPr>
+        <w:pStyle w:val="Heading3"/>
+      </w:pPr>
+      <w:proofErr w:type="spellStart"/>
+      <w:r>
+        <w:lastRenderedPageBreak/>
+        <w:t>Gitting</w:t>
+      </w:r>
+      <w:proofErr w:type="spellEnd"/>
+      <w:r>
+        <w:t xml:space="preserve"> Started</w:t>
+      </w:r>
+      <w:r>
+        <w:t xml:space="preserve"> with Git Service</w:t>
+      </w:r>
+    </w:p>
+    <w:p>
+      <w:r>
+        <w:t>cd ~/code</w:t>
+      </w:r>
+    </w:p>
+    <w:p>
+      <w:r>
+        <w:t xml:space="preserve">git </w:t>
+      </w:r>
+      <w:proofErr w:type="spellStart"/>
+      <w:r>
+        <w:t>init</w:t>
+      </w:r>
+      <w:proofErr w:type="spellEnd"/>
+      <w:r>
+        <w:t xml:space="preserve"> </w:t>
+      </w:r>
+      <w:proofErr w:type="spellStart"/>
+      <w:r>
+        <w:t>DemoApp</w:t>
+      </w:r>
+      <w:proofErr w:type="spellEnd"/>
+    </w:p>
+    <w:p>
+      <w:r>
+        <w:t xml:space="preserve">cd </w:t>
+      </w:r>
+      <w:proofErr w:type="spellStart"/>
+      <w:r>
+        <w:t>DemoApp</w:t>
+      </w:r>
+      <w:proofErr w:type="spellEnd"/>
+    </w:p>
+    <w:p>
+      <w:proofErr w:type="spellStart"/>
+      <w:r>
+        <w:t>gedit</w:t>
+      </w:r>
+      <w:proofErr w:type="spellEnd"/>
+      <w:r>
+        <w:t xml:space="preserve"> README.md</w:t>
+      </w:r>
+    </w:p>
+    <w:p>
+      <w:r>
+        <w:t>git add README.md</w:t>
+      </w:r>
+    </w:p>
+    <w:p>
+      <w:r>
+        <w:t>git commit</w:t>
+      </w:r>
+    </w:p>
+    <w:p>
+      <w:r>
+        <w:t>git push remote master</w:t>
+      </w:r>
+    </w:p>
+    <w:p>
+      <w:r>
+        <w:t>vim intro.txt [:</w:t>
+      </w:r>
+      <w:proofErr w:type="spellStart"/>
+      <w:r>
+        <w:t>wq</w:t>
+      </w:r>
+      <w:proofErr w:type="spellEnd"/>
       <w:r>
         <w:t>]</w:t>
       </w:r>
     </w:p>
     <w:p>
       <w:r>
-        <w:t xml:space="preserve">git </w:t>
-      </w:r>
-      <w:proofErr w:type="gramStart"/>
-      <w:r>
-        <w:t>add .</w:t>
-      </w:r>
-      <w:proofErr w:type="gramEnd"/>
+        <w:t>git add .</w:t>
+      </w:r>
     </w:p>
     <w:p>
       <w:r>
@@ -2556,8 +3043,13 @@
       <w:pPr>
         <w:pStyle w:val="Heading3"/>
       </w:pPr>
-      <w:r>
-        <w:t>Gitting Started with GitHub</w:t>
+      <w:proofErr w:type="spellStart"/>
+      <w:r>
+        <w:t>Gitting</w:t>
+      </w:r>
+      <w:proofErr w:type="spellEnd"/>
+      <w:r>
+        <w:t xml:space="preserve"> Started with GitHub</w:t>
       </w:r>
     </w:p>
     <w:p>
@@ -2569,9 +3061,27 @@
       </w:r>
     </w:p>
     <w:p>
-      <w:r>
-        <w:t>ssh-keygen -t ecdsa -b 521 -C "JoePride</w:t>
-      </w:r>
+      <w:proofErr w:type="spellStart"/>
+      <w:r>
+        <w:t>ssh</w:t>
+      </w:r>
+      <w:proofErr w:type="spellEnd"/>
+      <w:r>
+        <w:t xml:space="preserve">-keygen -t </w:t>
+      </w:r>
+      <w:proofErr w:type="spellStart"/>
+      <w:r>
+        <w:t>ecdsa</w:t>
+      </w:r>
+      <w:proofErr w:type="spellEnd"/>
+      <w:r>
+        <w:t xml:space="preserve"> -b 521 -C "</w:t>
+      </w:r>
+      <w:proofErr w:type="spellStart"/>
+      <w:r>
+        <w:t>JoePride</w:t>
+      </w:r>
+      <w:proofErr w:type="spellEnd"/>
       <w:r>
         <w:t>"</w:t>
       </w:r>
@@ -2613,15 +3123,7 @@
         <w:t>New SSH Key.</w:t>
       </w:r>
       <w:r>
-        <w:t xml:space="preserve"> Name it for the location where you use it, so you can maybe delete it later when you </w:t>
-      </w:r>
-      <w:proofErr w:type="gramStart"/>
-      <w:r>
-        <w:t>have to</w:t>
-      </w:r>
-      <w:proofErr w:type="gramEnd"/>
-      <w:r>
-        <w:t>.</w:t>
+        <w:t xml:space="preserve"> Name it for the location where you use it, so you can maybe delete it later when you have to.</w:t>
       </w:r>
     </w:p>
     <w:p>
@@ -2630,8 +3132,13 @@
       </w:r>
     </w:p>
     <w:p>
-      <w:r>
-        <w:t>ssh -T git@github.com</w:t>
+      <w:proofErr w:type="spellStart"/>
+      <w:r>
+        <w:t>ssh</w:t>
+      </w:r>
+      <w:proofErr w:type="spellEnd"/>
+      <w:r>
+        <w:t xml:space="preserve"> -T git@github.com</w:t>
       </w:r>
     </w:p>
     <w:p>
@@ -2652,15 +3159,7 @@
     </w:p>
     <w:p>
       <w:r>
-        <w:t xml:space="preserve">git </w:t>
-      </w:r>
-      <w:proofErr w:type="gramStart"/>
-      <w:r>
-        <w:t>remote -v</w:t>
-      </w:r>
-      <w:proofErr w:type="gramEnd"/>
-      <w:r>
-        <w:t xml:space="preserve"> </w:t>
+        <w:t xml:space="preserve">git remote -v </w:t>
       </w:r>
       <w:r>
         <w:sym w:font="Wingdings" w:char="F0E0"/>
@@ -2696,16 +3195,34 @@
         </w:rPr>
         <w:t xml:space="preserve">git remote add origin </w:t>
       </w:r>
-      <w:proofErr w:type="gramStart"/>
+      <w:proofErr w:type="spellStart"/>
       <w:r>
         <w:rPr>
           <w:rStyle w:val="Hyperlink"/>
           <w:color w:val="auto"/>
           <w:u w:val="none"/>
         </w:rPr>
-        <w:t>git@github.com:JoePride/scalatraining.git</w:t>
-      </w:r>
-      <w:proofErr w:type="gramEnd"/>
+        <w:t>git@github.com:JoePride</w:t>
+      </w:r>
+      <w:proofErr w:type="spellEnd"/>
+      <w:r>
+        <w:rPr>
+          <w:rStyle w:val="Hyperlink"/>
+          <w:color w:val="auto"/>
+          <w:u w:val="none"/>
+        </w:rPr>
+        <w:t>/</w:t>
+      </w:r>
+      <w:proofErr w:type="spellStart"/>
+      <w:r>
+        <w:rPr>
+          <w:rStyle w:val="Hyperlink"/>
+          <w:color w:val="auto"/>
+          <w:u w:val="none"/>
+        </w:rPr>
+        <w:t>scalatraining.git</w:t>
+      </w:r>
+      <w:proofErr w:type="spellEnd"/>
     </w:p>
     <w:p>
       <w:pPr>
@@ -2734,19 +3251,38 @@
         </w:rPr>
         <w:t xml:space="preserve">git clone </w:t>
       </w:r>
-      <w:proofErr w:type="gramStart"/>
+      <w:proofErr w:type="spellStart"/>
       <w:r>
         <w:rPr>
           <w:rStyle w:val="Hyperlink"/>
           <w:color w:val="auto"/>
           <w:u w:val="none"/>
         </w:rPr>
-        <w:t>git@github.com:JoePride/scalatraining.git</w:t>
-      </w:r>
-      <w:proofErr w:type="gramEnd"/>
-    </w:p>
-    <w:p>
-      <w:r>
+        <w:t>git@github.com:JoePride</w:t>
+      </w:r>
+      <w:proofErr w:type="spellEnd"/>
+      <w:r>
+        <w:rPr>
+          <w:rStyle w:val="Hyperlink"/>
+          <w:color w:val="auto"/>
+          <w:u w:val="none"/>
+        </w:rPr>
+        <w:t>/</w:t>
+      </w:r>
+      <w:proofErr w:type="spellStart"/>
+      <w:r>
+        <w:rPr>
+          <w:rStyle w:val="Hyperlink"/>
+          <w:color w:val="auto"/>
+          <w:u w:val="none"/>
+        </w:rPr>
+        <w:t>scalatraining.git</w:t>
+      </w:r>
+      <w:proofErr w:type="spellEnd"/>
+    </w:p>
+    <w:p>
+      <w:r>
+        <w:lastRenderedPageBreak/>
         <w:t>git push -u origin master</w:t>
       </w:r>
     </w:p>
@@ -2820,7 +3356,6 @@
         <w:pStyle w:val="Heading4"/>
       </w:pPr>
       <w:r>
-        <w:lastRenderedPageBreak/>
         <w:t>Rename File</w:t>
       </w:r>
     </w:p>
@@ -2851,8 +3386,13 @@
       </w:r>
     </w:p>
     <w:p>
-      <w:r>
-        <w:t>sudo rm -r [folder]</w:t>
+      <w:proofErr w:type="spellStart"/>
+      <w:r>
+        <w:t>sudo</w:t>
+      </w:r>
+      <w:proofErr w:type="spellEnd"/>
+      <w:r>
+        <w:t xml:space="preserve"> rm -r [folder]</w:t>
       </w:r>
     </w:p>
     <w:p>
@@ -2865,7 +3405,15 @@
     </w:p>
     <w:p>
       <w:r>
-        <w:t>mv [oldname] [newname]</w:t>
+        <w:t>mv [</w:t>
+      </w:r>
+      <w:proofErr w:type="spellStart"/>
+      <w:r>
+        <w:t>oldname</w:t>
+      </w:r>
+      <w:proofErr w:type="spellEnd"/>
+      <w:r>
+        <w:t>] [newname]</w:t>
       </w:r>
     </w:p>
     <w:p>
@@ -2892,18 +3440,39 @@
         <w:t>you might be tempted</w:t>
       </w:r>
       <w:r>
-        <w:t xml:space="preserve"> to edit the /etc/profile file.</w:t>
-      </w:r>
-    </w:p>
-    <w:p>
-      <w:r>
-        <w:t xml:space="preserve">sudo </w:t>
+        <w:t xml:space="preserve"> to edit the /</w:t>
+      </w:r>
+      <w:proofErr w:type="spellStart"/>
+      <w:r>
+        <w:t>etc</w:t>
+      </w:r>
+      <w:proofErr w:type="spellEnd"/>
+      <w:r>
+        <w:t>/profile file.</w:t>
+      </w:r>
+    </w:p>
+    <w:p>
+      <w:proofErr w:type="spellStart"/>
+      <w:r>
+        <w:t>sudo</w:t>
+      </w:r>
+      <w:proofErr w:type="spellEnd"/>
+      <w:r>
+        <w:t xml:space="preserve"> </w:t>
       </w:r>
       <w:r>
         <w:t>vim</w:t>
       </w:r>
       <w:r>
-        <w:t xml:space="preserve"> /etc/profile</w:t>
+        <w:t xml:space="preserve"> /</w:t>
+      </w:r>
+      <w:proofErr w:type="spellStart"/>
+      <w:r>
+        <w:t>etc</w:t>
+      </w:r>
+      <w:proofErr w:type="spellEnd"/>
+      <w:r>
+        <w:t>/profile</w:t>
       </w:r>
     </w:p>
     <w:p>
@@ -2929,19 +3498,33 @@
           <w:lang w:val="fr-FR"/>
         </w:rPr>
       </w:pPr>
-      <w:proofErr w:type="gramStart"/>
+      <w:proofErr w:type="spellStart"/>
       <w:r>
         <w:rPr>
           <w:lang w:val="fr-FR"/>
         </w:rPr>
         <w:t>sudo</w:t>
       </w:r>
-      <w:proofErr w:type="gramEnd"/>
+      <w:proofErr w:type="spellEnd"/>
       <w:r>
         <w:rPr>
           <w:lang w:val="fr-FR"/>
         </w:rPr>
-        <w:t xml:space="preserve"> vum /etc/</w:t>
+        <w:t xml:space="preserve"> </w:t>
+      </w:r>
+      <w:proofErr w:type="spellStart"/>
+      <w:r>
+        <w:rPr>
+          <w:lang w:val="fr-FR"/>
+        </w:rPr>
+        <w:t>vum</w:t>
+      </w:r>
+      <w:proofErr w:type="spellEnd"/>
+      <w:r>
+        <w:rPr>
+          <w:lang w:val="fr-FR"/>
+        </w:rPr>
+        <w:t xml:space="preserve"> /etc/</w:t>
       </w:r>
       <w:r>
         <w:rPr>
@@ -2968,15 +3551,7 @@
     </w:p>
     <w:p>
       <w:r>
-        <w:t>export PATH=$</w:t>
-      </w:r>
-      <w:proofErr w:type="gramStart"/>
-      <w:r>
-        <w:t>PATH:[</w:t>
-      </w:r>
-      <w:proofErr w:type="gramEnd"/>
-      <w:r>
-        <w:t>new location being added to PATH]</w:t>
+        <w:t>export PATH=$PATH:[new location being added to PATH]</w:t>
       </w:r>
     </w:p>
     <w:p>
@@ -2985,11 +3560,14 @@
       </w:r>
     </w:p>
     <w:p>
-      <w:proofErr w:type="gramStart"/>
-      <w:r>
-        <w:t>Type :wq</w:t>
-      </w:r>
-      <w:proofErr w:type="gramEnd"/>
+      <w:r>
+        <w:t>Type :</w:t>
+      </w:r>
+      <w:proofErr w:type="spellStart"/>
+      <w:r>
+        <w:t>wq</w:t>
+      </w:r>
+      <w:proofErr w:type="spellEnd"/>
       <w:r>
         <w:t xml:space="preserve"> for “write changes and quit.”</w:t>
       </w:r>
@@ -3006,37 +3584,93 @@
       <w:pPr>
         <w:pStyle w:val="Heading4"/>
       </w:pPr>
+      <w:proofErr w:type="spellStart"/>
       <w:r>
         <w:t>Gedit</w:t>
       </w:r>
-    </w:p>
-    <w:p>
-      <w:r>
-        <w:t>Gedit is the graphical editor for Gnome. You can open it from command line with gedit [path to file]</w:t>
-      </w:r>
-    </w:p>
-    <w:p>
-      <w:r>
-        <w:t>You can’t sudo gedit, but you can gedit admin:/</w:t>
-      </w:r>
-      <w:proofErr w:type="gramStart"/>
-      <w:r>
-        <w:t>/[</w:t>
-      </w:r>
-      <w:proofErr w:type="gramEnd"/>
-      <w:r>
-        <w:t>path to file including additional initial slash] . If you don’t want to type the whole path from scratch, you can use gedit admin://$(pwd)/[filename] – it should graphically prompt you for the root password.</w:t>
-      </w:r>
-    </w:p>
-    <w:p>
-      <w:r>
-        <w:t xml:space="preserve">You can do code highlighting inside gedit – it should be automatic, but if it’s not, you can choose View </w:t>
+      <w:proofErr w:type="spellEnd"/>
+    </w:p>
+    <w:p>
+      <w:proofErr w:type="spellStart"/>
+      <w:r>
+        <w:t>Gedit</w:t>
+      </w:r>
+      <w:proofErr w:type="spellEnd"/>
+      <w:r>
+        <w:t xml:space="preserve"> is the graphical editor for Gnome. You can open it from command line with </w:t>
+      </w:r>
+      <w:proofErr w:type="spellStart"/>
+      <w:r>
+        <w:t>gedit</w:t>
+      </w:r>
+      <w:proofErr w:type="spellEnd"/>
+      <w:r>
+        <w:t xml:space="preserve"> [path to file]</w:t>
+      </w:r>
+    </w:p>
+    <w:p>
+      <w:r>
+        <w:lastRenderedPageBreak/>
+        <w:t xml:space="preserve">You can’t </w:t>
+      </w:r>
+      <w:proofErr w:type="spellStart"/>
+      <w:r>
+        <w:t>sudo</w:t>
+      </w:r>
+      <w:proofErr w:type="spellEnd"/>
+      <w:r>
+        <w:t xml:space="preserve"> </w:t>
+      </w:r>
+      <w:proofErr w:type="spellStart"/>
+      <w:r>
+        <w:t>gedit</w:t>
+      </w:r>
+      <w:proofErr w:type="spellEnd"/>
+      <w:r>
+        <w:t xml:space="preserve">, but you can </w:t>
+      </w:r>
+      <w:proofErr w:type="spellStart"/>
+      <w:r>
+        <w:t>gedit</w:t>
+      </w:r>
+      <w:proofErr w:type="spellEnd"/>
+      <w:r>
+        <w:t xml:space="preserve"> admin://[path to file including additional initial slash] . If you don’t want to type the whole path from scratch, you can use </w:t>
+      </w:r>
+      <w:proofErr w:type="spellStart"/>
+      <w:r>
+        <w:t>gedit</w:t>
+      </w:r>
+      <w:proofErr w:type="spellEnd"/>
+      <w:r>
+        <w:t xml:space="preserve"> admin://$(pwd)/[filename] – it should graphically prompt you for the root password.</w:t>
+      </w:r>
+    </w:p>
+    <w:p>
+      <w:r>
+        <w:t xml:space="preserve">You can do code highlighting inside </w:t>
+      </w:r>
+      <w:proofErr w:type="spellStart"/>
+      <w:r>
+        <w:t>gedit</w:t>
+      </w:r>
+      <w:proofErr w:type="spellEnd"/>
+      <w:r>
+        <w:t xml:space="preserve"> – it should be automatic, but if it’s not, you can choose View </w:t>
       </w:r>
       <w:r>
         <w:sym w:font="Wingdings" w:char="F0E0"/>
       </w:r>
       <w:r>
-        <w:t xml:space="preserve"> Highlight Mode. For BASH shell scripts, use highlight mode “sh”.</w:t>
+        <w:t xml:space="preserve"> Highlight Mode. For BASH shell scripts, use highlight mode “</w:t>
+      </w:r>
+      <w:proofErr w:type="spellStart"/>
+      <w:r>
+        <w:t>sh</w:t>
+      </w:r>
+      <w:proofErr w:type="spellEnd"/>
+      <w:r>
+        <w:t>”.</w:t>
       </w:r>
     </w:p>
     <w:sectPr>

</xml_diff>

<commit_message>
More Linux Notes, on basic Git workflow and git-ignore entries for Microsoft Office temp files.
</commit_message>
<xml_diff>
--- a/LinuxNotes.docx
+++ b/LinuxNotes.docx
@@ -732,21 +732,9 @@
           <w:ilvl w:val="1"/>
           <w:numId w:val="5"/>
         </w:numPr>
-        <w:rPr>
-          <w:lang w:val="fr-FR"/>
-        </w:rPr>
-      </w:pPr>
-      <w:r>
-        <w:rPr>
-          <w:lang w:val="fr-FR"/>
-        </w:rPr>
-        <w:t>sudo vim /etc/selinux/c</w:t>
-      </w:r>
-      <w:r>
-        <w:rPr>
-          <w:lang w:val="fr-FR"/>
-        </w:rPr>
-        <w:t>onfig</w:t>
+      </w:pPr>
+      <w:r>
+        <w:t>sudo vim /etc/selinux/config</w:t>
       </w:r>
     </w:p>
     <w:p>
@@ -758,10 +746,7 @@
         </w:numPr>
       </w:pPr>
       <w:r>
-        <w:t>Set the SELINUX to d</w:t>
-      </w:r>
-      <w:r>
-        <w:t>isabled</w:t>
+        <w:t>Set the SELINUX to disabled</w:t>
       </w:r>
     </w:p>
     <w:p>
@@ -2077,10 +2062,7 @@
     </w:p>
     <w:p>
       <w:r>
-        <w:t xml:space="preserve">Following the instructions on </w:t>
-      </w:r>
-      <w:r>
-        <w:t>https://www.tecmint.com/enable-nux-dexktop-repository-on-rhel-centos/</w:t>
+        <w:t>Following the instructions on https://www.tecmint.com/enable-nux-dexktop-repository-on-rhel-centos/</w:t>
       </w:r>
     </w:p>
     <w:p>
@@ -2197,10 +2179,7 @@
         <w:sym w:font="Wingdings" w:char="F0E0"/>
       </w:r>
       <w:r>
-        <w:t xml:space="preserve"> configure the to</w:t>
-      </w:r>
-      <w:r>
-        <w:t>oling</w:t>
+        <w:t xml:space="preserve"> configure the tooling</w:t>
       </w:r>
     </w:p>
     <w:p>
@@ -2252,16 +2231,10 @@
         <w:t xml:space="preserve">git config --global core.excludesfile ~/.gitignore_global </w:t>
       </w:r>
       <w:r>
-        <w:rPr>
-          <w:lang w:val="fr-FR"/>
-        </w:rPr>
         <w:sym w:font="Wingdings" w:char="F0E0"/>
       </w:r>
       <w:r>
-        <w:t xml:space="preserve"> S</w:t>
-      </w:r>
-      <w:r>
-        <w:t>ets this gitignore file to apply globally to this computer.</w:t>
+        <w:t xml:space="preserve"> Sets this gitignore file to apply globally to this computer.</w:t>
       </w:r>
     </w:p>
     <w:p>
@@ -2278,10 +2251,7 @@
     </w:p>
     <w:p>
       <w:r>
-        <w:t>git rm --cached FILENAME</w:t>
-      </w:r>
-      <w:r>
-        <w:t xml:space="preserve"> </w:t>
+        <w:t xml:space="preserve">git rm --cached FILENAME </w:t>
       </w:r>
       <w:r>
         <w:sym w:font="Wingdings" w:char="F0E0"/>
@@ -2306,6 +2276,63 @@
         <w:pStyle w:val="Heading4"/>
       </w:pPr>
       <w:r>
+        <w:t>Basic Workflow</w:t>
+      </w:r>
+    </w:p>
+    <w:p>
+      <w:r>
+        <w:t xml:space="preserve">git pull </w:t>
+      </w:r>
+      <w:r>
+        <w:sym w:font="Wingdings" w:char="F0E0"/>
+      </w:r>
+      <w:r>
+        <w:t xml:space="preserve"> To pull down and merge the latest version of the current branch</w:t>
+      </w:r>
+      <w:r>
+        <w:t xml:space="preserve"> (presumably master)</w:t>
+      </w:r>
+      <w:r>
+        <w:t>.</w:t>
+      </w:r>
+    </w:p>
+    <w:p>
+      <w:r>
+        <w:t xml:space="preserve">git add [filename] </w:t>
+      </w:r>
+      <w:r>
+        <w:sym w:font="Wingdings" w:char="F0E0"/>
+      </w:r>
+      <w:r>
+        <w:t xml:space="preserve"> To add or update a specific file.</w:t>
+      </w:r>
+    </w:p>
+    <w:p>
+      <w:r>
+        <w:t xml:space="preserve">git add . </w:t>
+      </w:r>
+      <w:r>
+        <w:sym w:font="Wingdings" w:char="F0E0"/>
+      </w:r>
+      <w:r>
+        <w:t xml:space="preserve"> To add or update everything new or changed.</w:t>
+      </w:r>
+    </w:p>
+    <w:p>
+      <w:r>
+        <w:t>git commit -m “message"</w:t>
+      </w:r>
+    </w:p>
+    <w:p>
+      <w:r>
+        <w:t>git push -u origin master</w:t>
+      </w:r>
+    </w:p>
+    <w:p>
+      <w:pPr>
+        <w:pStyle w:val="Heading4"/>
+      </w:pPr>
+      <w:r>
         <w:t>Branching</w:t>
       </w:r>
     </w:p>
@@ -2322,6 +2349,7 @@
     </w:p>
     <w:p>
       <w:r>
+        <w:lastRenderedPageBreak/>
         <w:t xml:space="preserve">git checkout [branch-name] </w:t>
       </w:r>
       <w:r>
@@ -2368,155 +2396,152 @@
         <w:pStyle w:val="Heading3"/>
       </w:pPr>
       <w:r>
+        <w:t>Gitting Started</w:t>
+      </w:r>
+      <w:r>
+        <w:t xml:space="preserve"> with Git Service</w:t>
+      </w:r>
+    </w:p>
+    <w:p>
+      <w:r>
+        <w:t>cd ~/code</w:t>
+      </w:r>
+    </w:p>
+    <w:p>
+      <w:r>
+        <w:t>git init DemoApp</w:t>
+      </w:r>
+    </w:p>
+    <w:p>
+      <w:r>
+        <w:t>cd DemoApp</w:t>
+      </w:r>
+    </w:p>
+    <w:p>
+      <w:r>
+        <w:t>gedit README.md</w:t>
+      </w:r>
+    </w:p>
+    <w:p>
+      <w:r>
+        <w:t>git add README.md</w:t>
+      </w:r>
+    </w:p>
+    <w:p>
+      <w:r>
+        <w:t>git commit</w:t>
+      </w:r>
+    </w:p>
+    <w:p>
+      <w:r>
+        <w:t>git push remote master</w:t>
+      </w:r>
+    </w:p>
+    <w:p>
+      <w:r>
+        <w:t>vim intro.txt [:wq]</w:t>
+      </w:r>
+    </w:p>
+    <w:p>
+      <w:r>
+        <w:t>git add .</w:t>
+      </w:r>
+    </w:p>
+    <w:p>
+      <w:r>
+        <w:t>git commit</w:t>
+      </w:r>
+    </w:p>
+    <w:p>
+      <w:r>
+        <w:t>git status</w:t>
+      </w:r>
+    </w:p>
+    <w:p>
+      <w:pPr>
+        <w:pStyle w:val="Heading3"/>
+      </w:pPr>
+      <w:r>
+        <w:t>Gitting Started with GitHub</w:t>
+      </w:r>
+    </w:p>
+    <w:p>
+      <w:pPr>
+        <w:pStyle w:val="Heading4"/>
+      </w:pPr>
+      <w:r>
+        <w:t>Creating SSH Key:</w:t>
+      </w:r>
+    </w:p>
+    <w:p>
+      <w:r>
+        <w:t>ssh-keygen -t ecdsa -b 521 -C "JoePride</w:t>
+      </w:r>
+      <w:r>
+        <w:t>"</w:t>
+      </w:r>
+    </w:p>
+    <w:p>
+      <w:r>
+        <w:t>Let it pick the default place to save this.</w:t>
+      </w:r>
+    </w:p>
+    <w:p>
+      <w:r>
+        <w:t>Enter a passphrase and record it somewhere.</w:t>
+      </w:r>
+    </w:p>
+    <w:p>
+      <w:r>
+        <w:t>Go to that location and open the .pub version of the key. Copy the entire document.</w:t>
+      </w:r>
+    </w:p>
+    <w:p>
+      <w:r>
+        <w:t xml:space="preserve">Log into GitHub. Go to Profile </w:t>
+      </w:r>
+      <w:r>
+        <w:sym w:font="Wingdings" w:char="F0E0"/>
+      </w:r>
+      <w:r>
+        <w:t xml:space="preserve"> Settings </w:t>
+      </w:r>
+      <w:r>
+        <w:sym w:font="Wingdings" w:char="F0E0"/>
+      </w:r>
+      <w:r>
+        <w:t xml:space="preserve"> SSH and GPG Keys.</w:t>
+      </w:r>
+    </w:p>
+    <w:p>
+      <w:r>
+        <w:t>New SSH Key.</w:t>
+      </w:r>
+      <w:r>
+        <w:t xml:space="preserve"> Name it for the location where you use it, so you can maybe delete it later when you have to.</w:t>
+      </w:r>
+    </w:p>
+    <w:p>
+      <w:r>
+        <w:t>Paste the entire body of the key.</w:t>
+      </w:r>
+    </w:p>
+    <w:p>
+      <w:r>
+        <w:t>ssh -T git@github.com</w:t>
+      </w:r>
+    </w:p>
+    <w:p>
+      <w:r>
+        <w:t>Enter the passphrase.</w:t>
+      </w:r>
+    </w:p>
+    <w:p>
+      <w:pPr>
+        <w:pStyle w:val="Heading4"/>
+      </w:pPr>
+      <w:r>
         <w:lastRenderedPageBreak/>
-        <w:t>Gitting Started</w:t>
-      </w:r>
-      <w:r>
-        <w:t xml:space="preserve"> with Git Service</w:t>
-      </w:r>
-    </w:p>
-    <w:p>
-      <w:r>
-        <w:t>cd ~/code</w:t>
-      </w:r>
-    </w:p>
-    <w:p>
-      <w:r>
-        <w:t>git init DemoApp</w:t>
-      </w:r>
-    </w:p>
-    <w:p>
-      <w:r>
-        <w:t>cd DemoApp</w:t>
-      </w:r>
-    </w:p>
-    <w:p>
-      <w:r>
-        <w:t>gedit README.md</w:t>
-      </w:r>
-    </w:p>
-    <w:p>
-      <w:r>
-        <w:t>git add README.md</w:t>
-      </w:r>
-    </w:p>
-    <w:p>
-      <w:r>
-        <w:t>git commit</w:t>
-      </w:r>
-    </w:p>
-    <w:p>
-      <w:r>
-        <w:t>git push remote master</w:t>
-      </w:r>
-    </w:p>
-    <w:p>
-      <w:r>
-        <w:t>vim intro.txt [:wq]</w:t>
-      </w:r>
-    </w:p>
-    <w:p>
-      <w:r>
-        <w:t>git add .</w:t>
-      </w:r>
-    </w:p>
-    <w:p>
-      <w:r>
-        <w:t>git commit</w:t>
-      </w:r>
-    </w:p>
-    <w:p>
-      <w:r>
-        <w:t>git status</w:t>
-      </w:r>
-    </w:p>
-    <w:p>
-      <w:pPr>
-        <w:pStyle w:val="Heading3"/>
-      </w:pPr>
-      <w:r>
-        <w:t>Gitting Started with GitHub</w:t>
-      </w:r>
-    </w:p>
-    <w:p>
-      <w:pPr>
-        <w:pStyle w:val="Heading4"/>
-      </w:pPr>
-      <w:r>
-        <w:t>Creating SSH Key:</w:t>
-      </w:r>
-    </w:p>
-    <w:p>
-      <w:r>
-        <w:t>ssh-keygen -t ecdsa -b 521 -C "JoePride</w:t>
-      </w:r>
-      <w:r>
-        <w:t>"</w:t>
-      </w:r>
-    </w:p>
-    <w:p>
-      <w:r>
-        <w:t>Let it pick the default place to save this.</w:t>
-      </w:r>
-    </w:p>
-    <w:p>
-      <w:r>
-        <w:t>Enter a passphrase and record it somewhere.</w:t>
-      </w:r>
-    </w:p>
-    <w:p>
-      <w:r>
-        <w:t>Go to that location and open the .pub version of the key. Copy the entire document.</w:t>
-      </w:r>
-    </w:p>
-    <w:p>
-      <w:r>
-        <w:t xml:space="preserve">Log into GitHub. Go to Profile </w:t>
-      </w:r>
-      <w:r>
-        <w:sym w:font="Wingdings" w:char="F0E0"/>
-      </w:r>
-      <w:r>
-        <w:t xml:space="preserve"> Settings </w:t>
-      </w:r>
-      <w:r>
-        <w:sym w:font="Wingdings" w:char="F0E0"/>
-      </w:r>
-      <w:r>
-        <w:t xml:space="preserve"> SSH and GPG Keys.</w:t>
-      </w:r>
-    </w:p>
-    <w:p>
-      <w:r>
-        <w:t>New SSH Key.</w:t>
-      </w:r>
-      <w:r>
-        <w:t xml:space="preserve"> Name it for the location where you use it, so you can maybe delete it later when you have to.</w:t>
-      </w:r>
-    </w:p>
-    <w:p>
-      <w:r>
-        <w:t>Paste the entire body of the key.</w:t>
-      </w:r>
-    </w:p>
-    <w:p>
-      <w:r>
-        <w:t>ssh -T git@github.com</w:t>
-      </w:r>
-    </w:p>
-    <w:p>
-      <w:r>
-        <w:t>E</w:t>
-      </w:r>
-      <w:r>
-        <w:t>nter the passphrase.</w:t>
-      </w:r>
-    </w:p>
-    <w:p>
-      <w:pPr>
-        <w:pStyle w:val="Heading4"/>
-      </w:pPr>
-      <w:r>
         <w:t>Linking to GitHub Remote Repository:</w:t>
       </w:r>
     </w:p>
@@ -2589,8 +2614,314 @@
     </w:p>
     <w:p>
       <w:r>
+        <w:t>git push -u origin master</w:t>
+      </w:r>
+    </w:p>
+    <w:p>
+      <w:pPr>
+        <w:pStyle w:val="Heading4"/>
+      </w:pPr>
+      <w:r>
+        <w:t>Setting Up a Git-Ignore</w:t>
+      </w:r>
+    </w:p>
+    <w:p>
+      <w:r>
+        <w:t>Inside GitHub, at the appropriate level of your repo, add a file titled .gitignore . Each ignore gets its own line.</w:t>
+      </w:r>
+    </w:p>
+    <w:p>
+      <w:r>
+        <w:t>Important ignores:</w:t>
+      </w:r>
+    </w:p>
+    <w:p>
+      <w:pPr>
+        <w:ind w:left="360"/>
+      </w:pPr>
+      <w:r>
+        <w:t>Scala compile files:</w:t>
+      </w:r>
+    </w:p>
+    <w:p>
+      <w:pPr>
+        <w:pStyle w:val="ListParagraph"/>
+        <w:numPr>
+          <w:ilvl w:val="0"/>
+          <w:numId w:val="10"/>
+        </w:numPr>
+      </w:pPr>
+      <w:r>
+        <w:t>*.class</w:t>
+      </w:r>
+    </w:p>
+    <w:p>
+      <w:pPr>
+        <w:pStyle w:val="ListParagraph"/>
+        <w:numPr>
+          <w:ilvl w:val="0"/>
+          <w:numId w:val="10"/>
+        </w:numPr>
+      </w:pPr>
+      <w:r>
+        <w:t>*.log</w:t>
+      </w:r>
+    </w:p>
+    <w:p>
+      <w:pPr>
+        <w:ind w:left="360"/>
+      </w:pPr>
+      <w:r>
+        <w:t>IntelliJ Idea files:</w:t>
+      </w:r>
+    </w:p>
+    <w:p>
+      <w:pPr>
+        <w:pStyle w:val="ListParagraph"/>
+        <w:numPr>
+          <w:ilvl w:val="0"/>
+          <w:numId w:val="10"/>
+        </w:numPr>
+      </w:pPr>
+      <w:r>
+        <w:t>.idea/</w:t>
+      </w:r>
+    </w:p>
+    <w:p>
+      <w:pPr>
+        <w:pStyle w:val="ListParagraph"/>
+        <w:numPr>
+          <w:ilvl w:val="0"/>
+          <w:numId w:val="10"/>
+        </w:numPr>
+      </w:pPr>
+      <w:r>
+        <w:t>.idea/*</w:t>
+      </w:r>
+    </w:p>
+    <w:p>
+      <w:pPr>
+        <w:ind w:left="360"/>
+      </w:pPr>
+      <w:r>
+        <w:t>Microsoft Office temp files:</w:t>
+      </w:r>
+    </w:p>
+    <w:p>
+      <w:pPr>
+        <w:pStyle w:val="ListParagraph"/>
+        <w:numPr>
+          <w:ilvl w:val="0"/>
+          <w:numId w:val="17"/>
+        </w:numPr>
+      </w:pPr>
+      <w:r>
+        <w:t>~$*.*</w:t>
+      </w:r>
+    </w:p>
+    <w:p>
+      <w:pPr>
+        <w:pStyle w:val="ListParagraph"/>
+        <w:numPr>
+          <w:ilvl w:val="0"/>
+          <w:numId w:val="17"/>
+        </w:numPr>
+      </w:pPr>
+      <w:r>
+        <w:t>~*.tmp</w:t>
+      </w:r>
+    </w:p>
+    <w:p>
+      <w:r>
+        <w:t>Make sure to “Pull” to your local machine before you do a git add . ; this makes sure the git-ignore will be followed.</w:t>
+      </w:r>
+    </w:p>
+    <w:p>
+      <w:pPr>
+        <w:pStyle w:val="Heading3"/>
+      </w:pPr>
+      <w:r>
+        <w:t>Setting up Git with IntelliJ</w:t>
+      </w:r>
+    </w:p>
+    <w:p>
+      <w:pPr>
+        <w:pStyle w:val="Heading4"/>
+      </w:pPr>
+      <w:r>
+        <w:t>Making a Scala Project that Can Compile Different Apps</w:t>
+      </w:r>
+    </w:p>
+    <w:p>
+      <w:pPr>
+        <w:pStyle w:val="Heading4"/>
+      </w:pPr>
+      <w:r>
+        <w:t xml:space="preserve">Joining </w:t>
+      </w:r>
+      <w:r>
+        <w:t xml:space="preserve">an Existing </w:t>
+      </w:r>
+      <w:r>
+        <w:t xml:space="preserve">Scala </w:t>
+      </w:r>
+      <w:r>
+        <w:t xml:space="preserve">Project </w:t>
+      </w:r>
+      <w:r>
+        <w:t>to Version Control</w:t>
+      </w:r>
+    </w:p>
+    <w:p>
+      <w:pPr>
+        <w:pStyle w:val="ListParagraph"/>
+        <w:numPr>
+          <w:ilvl w:val="0"/>
+          <w:numId w:val="15"/>
+        </w:numPr>
+      </w:pPr>
+      <w:r>
+        <w:t xml:space="preserve">Go to the VCS menu </w:t>
+      </w:r>
+      <w:r>
+        <w:sym w:font="Wingdings" w:char="F0E0"/>
+      </w:r>
+      <w:r>
+        <w:t xml:space="preserve"> Enable Version Control</w:t>
+      </w:r>
+    </w:p>
+    <w:p>
+      <w:pPr>
+        <w:pStyle w:val="ListParagraph"/>
+        <w:numPr>
+          <w:ilvl w:val="0"/>
+          <w:numId w:val="15"/>
+        </w:numPr>
+      </w:pPr>
+      <w:r>
+        <w:t>Select a version control system: Git</w:t>
+      </w:r>
+    </w:p>
+    <w:p>
+      <w:pPr>
+        <w:pStyle w:val="Heading4"/>
+      </w:pPr>
+      <w:r>
+        <w:t>Starting a Project from an Existing Git Repository</w:t>
+      </w:r>
+    </w:p>
+    <w:p>
+      <w:pPr>
+        <w:pStyle w:val="ListParagraph"/>
+        <w:numPr>
+          <w:ilvl w:val="0"/>
+          <w:numId w:val="16"/>
+        </w:numPr>
+      </w:pPr>
+      <w:r>
+        <w:t xml:space="preserve">File </w:t>
+      </w:r>
+      <w:r>
+        <w:sym w:font="Wingdings" w:char="F0E0"/>
+      </w:r>
+      <w:r>
+        <w:t xml:space="preserve"> New </w:t>
+      </w:r>
+      <w:r>
+        <w:sym w:font="Wingdings" w:char="F0E0"/>
+      </w:r>
+      <w:r>
+        <w:t xml:space="preserve"> Project from Version Control</w:t>
+      </w:r>
+    </w:p>
+    <w:p>
+      <w:pPr>
+        <w:pStyle w:val="ListParagraph"/>
+        <w:numPr>
+          <w:ilvl w:val="0"/>
+          <w:numId w:val="16"/>
+        </w:numPr>
+      </w:pPr>
+      <w:r>
+        <w:t xml:space="preserve">If the repository has changed, VCS </w:t>
+      </w:r>
+      <w:r>
+        <w:sym w:font="Wingdings" w:char="F0E0"/>
+      </w:r>
+      <w:r>
+        <w:t xml:space="preserve"> Git </w:t>
+      </w:r>
+      <w:r>
+        <w:sym w:font="Wingdings" w:char="F0E0"/>
+      </w:r>
+      <w:r>
+        <w:t xml:space="preserve"> Pull</w:t>
+      </w:r>
+    </w:p>
+    <w:p>
+      <w:pPr>
+        <w:pStyle w:val="Heading2"/>
+      </w:pPr>
+      <w:r>
+        <w:t>Tips</w:t>
+      </w:r>
+    </w:p>
+    <w:p>
+      <w:pPr>
+        <w:pStyle w:val="Heading3"/>
+      </w:pPr>
+      <w:r>
+        <w:t>Nautilus</w:t>
+      </w:r>
+    </w:p>
+    <w:p>
+      <w:pPr>
+        <w:pStyle w:val="Heading4"/>
+      </w:pPr>
+      <w:r>
+        <w:t>Admin in Nautilus</w:t>
+      </w:r>
+    </w:p>
+    <w:p>
+      <w:r>
+        <w:t>There’s nothing you can install for this in CentOS. What you do is:</w:t>
+      </w:r>
+    </w:p>
+    <w:p>
+      <w:pPr>
+        <w:pStyle w:val="ListParagraph"/>
+        <w:numPr>
+          <w:ilvl w:val="0"/>
+          <w:numId w:val="9"/>
+        </w:numPr>
+      </w:pPr>
+      <w:r>
         <w:lastRenderedPageBreak/>
-        <w:t>git push -u origin master</w:t>
+        <w:t>Type Ctrl-L to switch from a path to address in the top of Nautilus.</w:t>
+      </w:r>
+    </w:p>
+    <w:p>
+      <w:pPr>
+        <w:pStyle w:val="ListParagraph"/>
+        <w:numPr>
+          <w:ilvl w:val="0"/>
+          <w:numId w:val="9"/>
+        </w:numPr>
+      </w:pPr>
+      <w:r>
+        <w:t>Path to admin://[path], e.g., admin:///etc</w:t>
+      </w:r>
+    </w:p>
+    <w:p>
+      <w:pPr>
+        <w:pStyle w:val="ListParagraph"/>
+        <w:numPr>
+          <w:ilvl w:val="0"/>
+          <w:numId w:val="9"/>
+        </w:numPr>
+      </w:pPr>
+      <w:r>
+        <w:t>May still not be useful for everything you want.</w:t>
       </w:r>
     </w:p>
     <w:p>
@@ -2598,70 +2929,12 @@
         <w:pStyle w:val="Heading4"/>
       </w:pPr>
       <w:r>
-        <w:t>Setting Up a Git-Ignore</w:t>
-      </w:r>
-    </w:p>
-    <w:p>
-      <w:r>
-        <w:t>Inside GitHub, at the appropriate level of your repo, add a file titled .gitignore . Each ignore gets its own line.</w:t>
-      </w:r>
-    </w:p>
-    <w:p>
-      <w:r>
-        <w:t>Important ignores:</w:t>
-      </w:r>
-    </w:p>
-    <w:p>
-      <w:pPr>
-        <w:pStyle w:val="ListParagraph"/>
-        <w:numPr>
-          <w:ilvl w:val="0"/>
-          <w:numId w:val="10"/>
-        </w:numPr>
-      </w:pPr>
-      <w:r>
-        <w:t>*.class</w:t>
-      </w:r>
-    </w:p>
-    <w:p>
-      <w:pPr>
-        <w:pStyle w:val="ListParagraph"/>
-        <w:numPr>
-          <w:ilvl w:val="0"/>
-          <w:numId w:val="10"/>
-        </w:numPr>
-      </w:pPr>
-      <w:r>
-        <w:t>*.log</w:t>
-      </w:r>
-    </w:p>
-    <w:p>
-      <w:pPr>
-        <w:pStyle w:val="ListParagraph"/>
-        <w:numPr>
-          <w:ilvl w:val="0"/>
-          <w:numId w:val="10"/>
-        </w:numPr>
-      </w:pPr>
-      <w:r>
-        <w:t>.idea/</w:t>
-      </w:r>
-    </w:p>
-    <w:p>
-      <w:pPr>
-        <w:pStyle w:val="ListParagraph"/>
-        <w:numPr>
-          <w:ilvl w:val="0"/>
-          <w:numId w:val="10"/>
-        </w:numPr>
-      </w:pPr>
-      <w:r>
-        <w:t>.idea/*</w:t>
-      </w:r>
-    </w:p>
-    <w:p>
-      <w:r>
-        <w:t>Make sure to “Pull” to your local machine before you do a git add . ; this makes sure the git-ignore will be followed.</w:t>
+        <w:t>Rename File</w:t>
+      </w:r>
+    </w:p>
+    <w:p>
+      <w:r>
+        <w:t>F2</w:t>
       </w:r>
     </w:p>
     <w:p>
@@ -2669,7 +2942,7 @@
         <w:pStyle w:val="Heading3"/>
       </w:pPr>
       <w:r>
-        <w:t>Setting up Git with IntelliJ</w:t>
+        <w:t>File Operations</w:t>
       </w:r>
     </w:p>
     <w:p>
@@ -2677,7 +2950,17 @@
         <w:pStyle w:val="Heading4"/>
       </w:pPr>
       <w:r>
-        <w:t>Making a Scala Project that Can Compile Different Apps</w:t>
+        <w:t>Deleting Tree</w:t>
+      </w:r>
+    </w:p>
+    <w:p>
+      <w:r>
+        <w:t>rm -r [folder]</w:t>
+      </w:r>
+    </w:p>
+    <w:p>
+      <w:r>
+        <w:t>sudo rm -r [folder]</w:t>
       </w:r>
     </w:p>
     <w:p>
@@ -2685,49 +2968,12 @@
         <w:pStyle w:val="Heading4"/>
       </w:pPr>
       <w:r>
-        <w:t xml:space="preserve">Joining </w:t>
-      </w:r>
-      <w:r>
-        <w:t xml:space="preserve">an Existing </w:t>
-      </w:r>
-      <w:r>
-        <w:t xml:space="preserve">Scala </w:t>
-      </w:r>
-      <w:r>
-        <w:t xml:space="preserve">Project </w:t>
-      </w:r>
-      <w:r>
-        <w:t>to Version Control</w:t>
-      </w:r>
-    </w:p>
-    <w:p>
-      <w:pPr>
-        <w:pStyle w:val="ListParagraph"/>
-        <w:numPr>
-          <w:ilvl w:val="0"/>
-          <w:numId w:val="15"/>
-        </w:numPr>
-      </w:pPr>
-      <w:r>
-        <w:t xml:space="preserve">Go to the VCS menu </w:t>
-      </w:r>
-      <w:r>
-        <w:sym w:font="Wingdings" w:char="F0E0"/>
-      </w:r>
-      <w:r>
-        <w:t xml:space="preserve"> Enable Version Control</w:t>
-      </w:r>
-    </w:p>
-    <w:p>
-      <w:pPr>
-        <w:pStyle w:val="ListParagraph"/>
-        <w:numPr>
-          <w:ilvl w:val="0"/>
-          <w:numId w:val="15"/>
-        </w:numPr>
-      </w:pPr>
-      <w:r>
-        <w:t>Select a version control system: Git</w:t>
+        <w:t>Navigating to a DVD or CD-ROM</w:t>
+      </w:r>
+    </w:p>
+    <w:p>
+      <w:r>
+        <w:t>cd /run/media/[username]</w:t>
       </w:r>
     </w:p>
     <w:p>
@@ -2735,63 +2981,12 @@
         <w:pStyle w:val="Heading4"/>
       </w:pPr>
       <w:r>
-        <w:t>Starting a Project from an Existing Git Repository</w:t>
-      </w:r>
-    </w:p>
-    <w:p>
-      <w:pPr>
-        <w:pStyle w:val="ListParagraph"/>
-        <w:numPr>
-          <w:ilvl w:val="0"/>
-          <w:numId w:val="16"/>
-        </w:numPr>
-      </w:pPr>
-      <w:r>
-        <w:t xml:space="preserve">File </w:t>
-      </w:r>
-      <w:r>
-        <w:sym w:font="Wingdings" w:char="F0E0"/>
-      </w:r>
-      <w:r>
-        <w:t xml:space="preserve"> New </w:t>
-      </w:r>
-      <w:r>
-        <w:sym w:font="Wingdings" w:char="F0E0"/>
-      </w:r>
-      <w:r>
-        <w:t xml:space="preserve"> Project from Version Control</w:t>
-      </w:r>
-    </w:p>
-    <w:p>
-      <w:pPr>
-        <w:pStyle w:val="ListParagraph"/>
-        <w:numPr>
-          <w:ilvl w:val="0"/>
-          <w:numId w:val="16"/>
-        </w:numPr>
-      </w:pPr>
-      <w:r>
-        <w:t xml:space="preserve">If the repository has changed, VCS </w:t>
-      </w:r>
-      <w:r>
-        <w:sym w:font="Wingdings" w:char="F0E0"/>
-      </w:r>
-      <w:r>
-        <w:t xml:space="preserve"> Git </w:t>
-      </w:r>
-      <w:r>
-        <w:sym w:font="Wingdings" w:char="F0E0"/>
-      </w:r>
-      <w:r>
-        <w:t xml:space="preserve"> Pull</w:t>
-      </w:r>
-    </w:p>
-    <w:p>
-      <w:pPr>
-        <w:pStyle w:val="Heading2"/>
-      </w:pPr>
-      <w:r>
-        <w:t>Tips</w:t>
+        <w:t>Rename File</w:t>
+      </w:r>
+    </w:p>
+    <w:p>
+      <w:r>
+        <w:t>mv [oldname] [newname]</w:t>
       </w:r>
     </w:p>
     <w:p>
@@ -2799,7 +2994,7 @@
         <w:pStyle w:val="Heading3"/>
       </w:pPr>
       <w:r>
-        <w:t>Nautilus</w:t>
+        <w:t>System Configuration</w:t>
       </w:r>
     </w:p>
     <w:p>
@@ -2807,48 +3002,90 @@
         <w:pStyle w:val="Heading4"/>
       </w:pPr>
       <w:r>
-        <w:t>Admin in Nautilus</w:t>
-      </w:r>
-    </w:p>
-    <w:p>
-      <w:r>
-        <w:t>There’s nothing you can install for this in CentOS. What you do is:</w:t>
-      </w:r>
-    </w:p>
-    <w:p>
-      <w:pPr>
-        <w:pStyle w:val="ListParagraph"/>
-        <w:numPr>
-          <w:ilvl w:val="0"/>
-          <w:numId w:val="9"/>
-        </w:numPr>
-      </w:pPr>
-      <w:r>
-        <w:t>Type Ctrl-L to switch from a path to address in the top of Nautilus.</w:t>
-      </w:r>
-    </w:p>
-    <w:p>
-      <w:pPr>
-        <w:pStyle w:val="ListParagraph"/>
-        <w:numPr>
-          <w:ilvl w:val="0"/>
-          <w:numId w:val="9"/>
-        </w:numPr>
-      </w:pPr>
-      <w:r>
-        <w:t>Path to admin://[path], e.g., admin:///etc</w:t>
-      </w:r>
-    </w:p>
-    <w:p>
-      <w:pPr>
-        <w:pStyle w:val="ListParagraph"/>
-        <w:numPr>
-          <w:ilvl w:val="0"/>
-          <w:numId w:val="9"/>
-        </w:numPr>
-      </w:pPr>
-      <w:r>
-        <w:t>May still not be useful for everything you want.</w:t>
+        <w:t>Environment Variables and PATH</w:t>
+      </w:r>
+    </w:p>
+    <w:p>
+      <w:r>
+        <w:t xml:space="preserve">Paths added to PATH are binaries that can be launched by name without specifying a path to them. To make them persist, </w:t>
+      </w:r>
+      <w:r>
+        <w:t>you might be tempted</w:t>
+      </w:r>
+      <w:r>
+        <w:t xml:space="preserve"> to edit the /etc/profile file.</w:t>
+      </w:r>
+    </w:p>
+    <w:p>
+      <w:r>
+        <w:t xml:space="preserve">sudo </w:t>
+      </w:r>
+      <w:r>
+        <w:t>vim</w:t>
+      </w:r>
+      <w:r>
+        <w:t xml:space="preserve"> /etc/profile</w:t>
+      </w:r>
+    </w:p>
+    <w:p>
+      <w:r>
+        <w:t>However, that file might be changed in system updates, wiping out your customizations. That’s why the header of the file recommends instead going another way:</w:t>
+      </w:r>
+    </w:p>
+    <w:p>
+      <w:pPr>
+        <w:pStyle w:val="ListParagraph"/>
+        <w:numPr>
+          <w:ilvl w:val="0"/>
+          <w:numId w:val="13"/>
+        </w:numPr>
+      </w:pPr>
+      <w:r>
+        <w:t>Create a PATH modification script:</w:t>
+      </w:r>
+    </w:p>
+    <w:p>
+      <w:r>
+        <w:t>sudo vum /etc/</w:t>
+      </w:r>
+      <w:r>
+        <w:t>profile.d/</w:t>
+      </w:r>
+      <w:r>
+        <w:t>pathmod.sh</w:t>
+      </w:r>
+    </w:p>
+    <w:p>
+      <w:r>
+        <w:t>Press “I” for “insert”</w:t>
+      </w:r>
+    </w:p>
+    <w:p>
+      <w:r>
+        <w:t>Add lines in the format of:</w:t>
+      </w:r>
+    </w:p>
+    <w:p>
+      <w:r>
+        <w:t>export PATH=$PATH:[new location being added to PATH]</w:t>
+      </w:r>
+    </w:p>
+    <w:p>
+      <w:r>
+        <w:t>When you’re done, hit Escape</w:t>
+      </w:r>
+    </w:p>
+    <w:p>
+      <w:r>
+        <w:t>Type :wq for “write changes and quit.”</w:t>
+      </w:r>
+    </w:p>
+    <w:p>
+      <w:pPr>
+        <w:pStyle w:val="Heading3"/>
+      </w:pPr>
+      <w:r>
+        <w:t>Tools</w:t>
       </w:r>
     </w:p>
     <w:p>
@@ -2856,200 +3093,22 @@
         <w:pStyle w:val="Heading4"/>
       </w:pPr>
       <w:r>
-        <w:t>Rename File</w:t>
-      </w:r>
-    </w:p>
-    <w:p>
-      <w:r>
-        <w:t>F2</w:t>
-      </w:r>
-    </w:p>
-    <w:p>
-      <w:pPr>
-        <w:pStyle w:val="Heading3"/>
-      </w:pPr>
-      <w:r>
-        <w:t>File Operations</w:t>
-      </w:r>
-    </w:p>
-    <w:p>
-      <w:pPr>
-        <w:pStyle w:val="Heading4"/>
-      </w:pPr>
-      <w:r>
-        <w:t>Deleting Tree</w:t>
-      </w:r>
-    </w:p>
-    <w:p>
-      <w:r>
-        <w:t>rm -r [folder]</w:t>
-      </w:r>
-    </w:p>
-    <w:p>
-      <w:r>
-        <w:t>sudo rm -r [folder]</w:t>
-      </w:r>
-    </w:p>
-    <w:p>
-      <w:pPr>
-        <w:pStyle w:val="Heading4"/>
-      </w:pPr>
-      <w:r>
-        <w:t>Navigating to a DVD or CD-ROM</w:t>
-      </w:r>
-    </w:p>
-    <w:p>
-      <w:r>
-        <w:t>cd /run/media/[username]</w:t>
-      </w:r>
-    </w:p>
-    <w:p>
-      <w:pPr>
-        <w:pStyle w:val="Heading4"/>
-      </w:pPr>
-      <w:r>
-        <w:t>Rename File</w:t>
-      </w:r>
-    </w:p>
-    <w:p>
-      <w:r>
-        <w:t>mv [oldname] [newname]</w:t>
-      </w:r>
-    </w:p>
-    <w:p>
-      <w:pPr>
-        <w:pStyle w:val="Heading3"/>
-      </w:pPr>
+        <w:t>Gedit</w:t>
+      </w:r>
+    </w:p>
+    <w:p>
+      <w:r>
+        <w:t>Gedit is the graphical editor for Gnome. You can open it from command line with gedit [path to file]</w:t>
+      </w:r>
+    </w:p>
+    <w:p>
+      <w:r>
+        <w:t>You can’t sudo gedit, but you can gedit admin://[path to file including additional initial slash] . If you don’t want to type the whole path from scratch, you can use gedit admin://$(pwd)/[filename] – it should graphically prompt you for the root password.</w:t>
+      </w:r>
+    </w:p>
+    <w:p>
       <w:r>
         <w:lastRenderedPageBreak/>
-        <w:t>System Configuration</w:t>
-      </w:r>
-    </w:p>
-    <w:p>
-      <w:pPr>
-        <w:pStyle w:val="Heading4"/>
-      </w:pPr>
-      <w:r>
-        <w:t>Environment Variables and PATH</w:t>
-      </w:r>
-    </w:p>
-    <w:p>
-      <w:r>
-        <w:t xml:space="preserve">Paths added to PATH are binaries that can be launched by name without specifying a path to them. To make them persist, </w:t>
-      </w:r>
-      <w:r>
-        <w:t>you might be tempted</w:t>
-      </w:r>
-      <w:r>
-        <w:t xml:space="preserve"> to edit the /etc/profile file.</w:t>
-      </w:r>
-    </w:p>
-    <w:p>
-      <w:r>
-        <w:t xml:space="preserve">sudo </w:t>
-      </w:r>
-      <w:r>
-        <w:t>vim</w:t>
-      </w:r>
-      <w:r>
-        <w:t xml:space="preserve"> /etc/profile</w:t>
-      </w:r>
-    </w:p>
-    <w:p>
-      <w:r>
-        <w:t>However, that file might be changed in system updates, wiping out your customizations. That’s why the header of the file recommends instead going another way:</w:t>
-      </w:r>
-    </w:p>
-    <w:p>
-      <w:pPr>
-        <w:pStyle w:val="ListParagraph"/>
-        <w:numPr>
-          <w:ilvl w:val="0"/>
-          <w:numId w:val="13"/>
-        </w:numPr>
-      </w:pPr>
-      <w:r>
-        <w:t>Create a PATH modification script:</w:t>
-      </w:r>
-    </w:p>
-    <w:p>
-      <w:pPr>
-        <w:rPr>
-          <w:lang w:val="fr-FR"/>
-        </w:rPr>
-      </w:pPr>
-      <w:r>
-        <w:rPr>
-          <w:lang w:val="fr-FR"/>
-        </w:rPr>
-        <w:t>sudo vum /etc/</w:t>
-      </w:r>
-      <w:r>
-        <w:rPr>
-          <w:lang w:val="fr-FR"/>
-        </w:rPr>
-        <w:t>profile.d/</w:t>
-      </w:r>
-      <w:r>
-        <w:rPr>
-          <w:lang w:val="fr-FR"/>
-        </w:rPr>
-        <w:t>pathmod.sh</w:t>
-      </w:r>
-    </w:p>
-    <w:p>
-      <w:r>
-        <w:t>Press “I” for “insert”</w:t>
-      </w:r>
-    </w:p>
-    <w:p>
-      <w:r>
-        <w:t>Add lines in the format of:</w:t>
-      </w:r>
-    </w:p>
-    <w:p>
-      <w:r>
-        <w:t>export PATH=$PATH:[new location being added to PATH]</w:t>
-      </w:r>
-    </w:p>
-    <w:p>
-      <w:r>
-        <w:t>When you’re done, hit Escape</w:t>
-      </w:r>
-    </w:p>
-    <w:p>
-      <w:r>
-        <w:t>Type :wq for “write changes and quit.”</w:t>
-      </w:r>
-    </w:p>
-    <w:p>
-      <w:pPr>
-        <w:pStyle w:val="Heading3"/>
-      </w:pPr>
-      <w:r>
-        <w:t>Tools</w:t>
-      </w:r>
-    </w:p>
-    <w:p>
-      <w:pPr>
-        <w:pStyle w:val="Heading4"/>
-      </w:pPr>
-      <w:r>
-        <w:t>Gedit</w:t>
-      </w:r>
-    </w:p>
-    <w:p>
-      <w:r>
-        <w:t>Gedit is the graphical editor for Gnome. You can open it from command line with gedit [path to file]</w:t>
-      </w:r>
-    </w:p>
-    <w:p>
-      <w:r>
-        <w:t>You can’t sudo gedit, but you can gedit admin://[path to file including additional initial slash] . If you don’t want to type the whole path from scratch, you can use gedit admin://$(pwd)/[filename] – it should graphically prompt you for the root password.</w:t>
-      </w:r>
-    </w:p>
-    <w:p>
-      <w:r>
         <w:t xml:space="preserve">You can do code highlighting inside gedit – it should be automatic, but if it’s not, you can choose View </w:t>
       </w:r>
       <w:r>
@@ -4375,6 +4434,119 @@
     </w:lvl>
   </w:abstractNum>
   <w:abstractNum w:abstractNumId="14" w15:restartNumberingAfterBreak="0">
+    <w:nsid w:val="66E93C6E"/>
+    <w:multiLevelType w:val="hybridMultilevel"/>
+    <w:tmpl w:val="0486DDAC"/>
+    <w:lvl w:ilvl="0" w:tplc="04090001">
+      <w:start w:val="1"/>
+      <w:numFmt w:val="bullet"/>
+      <w:lvlText w:val=""/>
+      <w:lvlJc w:val="left"/>
+      <w:pPr>
+        <w:ind w:left="720" w:hanging="360"/>
+      </w:pPr>
+      <w:rPr>
+        <w:rFonts w:ascii="Symbol" w:hAnsi="Symbol" w:hint="default"/>
+      </w:rPr>
+    </w:lvl>
+    <w:lvl w:ilvl="1" w:tplc="04090003" w:tentative="1">
+      <w:start w:val="1"/>
+      <w:numFmt w:val="bullet"/>
+      <w:lvlText w:val="o"/>
+      <w:lvlJc w:val="left"/>
+      <w:pPr>
+        <w:ind w:left="1440" w:hanging="360"/>
+      </w:pPr>
+      <w:rPr>
+        <w:rFonts w:ascii="Courier New" w:hAnsi="Courier New" w:cs="Courier New" w:hint="default"/>
+      </w:rPr>
+    </w:lvl>
+    <w:lvl w:ilvl="2" w:tplc="04090005" w:tentative="1">
+      <w:start w:val="1"/>
+      <w:numFmt w:val="bullet"/>
+      <w:lvlText w:val=""/>
+      <w:lvlJc w:val="left"/>
+      <w:pPr>
+        <w:ind w:left="2160" w:hanging="360"/>
+      </w:pPr>
+      <w:rPr>
+        <w:rFonts w:ascii="Wingdings" w:hAnsi="Wingdings" w:hint="default"/>
+      </w:rPr>
+    </w:lvl>
+    <w:lvl w:ilvl="3" w:tplc="04090001" w:tentative="1">
+      <w:start w:val="1"/>
+      <w:numFmt w:val="bullet"/>
+      <w:lvlText w:val=""/>
+      <w:lvlJc w:val="left"/>
+      <w:pPr>
+        <w:ind w:left="2880" w:hanging="360"/>
+      </w:pPr>
+      <w:rPr>
+        <w:rFonts w:ascii="Symbol" w:hAnsi="Symbol" w:hint="default"/>
+      </w:rPr>
+    </w:lvl>
+    <w:lvl w:ilvl="4" w:tplc="04090003" w:tentative="1">
+      <w:start w:val="1"/>
+      <w:numFmt w:val="bullet"/>
+      <w:lvlText w:val="o"/>
+      <w:lvlJc w:val="left"/>
+      <w:pPr>
+        <w:ind w:left="3600" w:hanging="360"/>
+      </w:pPr>
+      <w:rPr>
+        <w:rFonts w:ascii="Courier New" w:hAnsi="Courier New" w:cs="Courier New" w:hint="default"/>
+      </w:rPr>
+    </w:lvl>
+    <w:lvl w:ilvl="5" w:tplc="04090005" w:tentative="1">
+      <w:start w:val="1"/>
+      <w:numFmt w:val="bullet"/>
+      <w:lvlText w:val=""/>
+      <w:lvlJc w:val="left"/>
+      <w:pPr>
+        <w:ind w:left="4320" w:hanging="360"/>
+      </w:pPr>
+      <w:rPr>
+        <w:rFonts w:ascii="Wingdings" w:hAnsi="Wingdings" w:hint="default"/>
+      </w:rPr>
+    </w:lvl>
+    <w:lvl w:ilvl="6" w:tplc="04090001" w:tentative="1">
+      <w:start w:val="1"/>
+      <w:numFmt w:val="bullet"/>
+      <w:lvlText w:val=""/>
+      <w:lvlJc w:val="left"/>
+      <w:pPr>
+        <w:ind w:left="5040" w:hanging="360"/>
+      </w:pPr>
+      <w:rPr>
+        <w:rFonts w:ascii="Symbol" w:hAnsi="Symbol" w:hint="default"/>
+      </w:rPr>
+    </w:lvl>
+    <w:lvl w:ilvl="7" w:tplc="04090003" w:tentative="1">
+      <w:start w:val="1"/>
+      <w:numFmt w:val="bullet"/>
+      <w:lvlText w:val="o"/>
+      <w:lvlJc w:val="left"/>
+      <w:pPr>
+        <w:ind w:left="5760" w:hanging="360"/>
+      </w:pPr>
+      <w:rPr>
+        <w:rFonts w:ascii="Courier New" w:hAnsi="Courier New" w:cs="Courier New" w:hint="default"/>
+      </w:rPr>
+    </w:lvl>
+    <w:lvl w:ilvl="8" w:tplc="04090005" w:tentative="1">
+      <w:start w:val="1"/>
+      <w:numFmt w:val="bullet"/>
+      <w:lvlText w:val=""/>
+      <w:lvlJc w:val="left"/>
+      <w:pPr>
+        <w:ind w:left="6480" w:hanging="360"/>
+      </w:pPr>
+      <w:rPr>
+        <w:rFonts w:ascii="Wingdings" w:hAnsi="Wingdings" w:hint="default"/>
+      </w:rPr>
+    </w:lvl>
+  </w:abstractNum>
+  <w:abstractNum w:abstractNumId="15" w15:restartNumberingAfterBreak="0">
     <w:nsid w:val="69371F1A"/>
     <w:multiLevelType w:val="hybridMultilevel"/>
     <w:tmpl w:val="0DEEC68C"/>
@@ -4463,7 +4635,7 @@
       </w:pPr>
     </w:lvl>
   </w:abstractNum>
-  <w:abstractNum w:abstractNumId="15" w15:restartNumberingAfterBreak="0">
+  <w:abstractNum w:abstractNumId="16" w15:restartNumberingAfterBreak="0">
     <w:nsid w:val="6C9D015F"/>
     <w:multiLevelType w:val="hybridMultilevel"/>
     <w:tmpl w:val="91E47026"/>
@@ -4556,7 +4728,7 @@
     <w:abstractNumId w:val="2"/>
   </w:num>
   <w:num w:numId="3">
-    <w:abstractNumId w:val="14"/>
+    <w:abstractNumId w:val="15"/>
   </w:num>
   <w:num w:numId="4">
     <w:abstractNumId w:val="5"/>
@@ -4592,10 +4764,13 @@
     <w:abstractNumId w:val="6"/>
   </w:num>
   <w:num w:numId="15">
-    <w:abstractNumId w:val="15"/>
+    <w:abstractNumId w:val="16"/>
   </w:num>
   <w:num w:numId="16">
     <w:abstractNumId w:val="7"/>
+  </w:num>
+  <w:num w:numId="17">
+    <w:abstractNumId w:val="14"/>
   </w:num>
 </w:numbering>
 </file>

</xml_diff>

<commit_message>
Updated Linux Notes with some new lessons learned about deploying Ubuntu on Hyper-V and setting up SSH for git.
</commit_message>
<xml_diff>
--- a/LinuxNotes.docx
+++ b/LinuxNotes.docx
@@ -32,7 +32,7 @@
       </w:r>
     </w:p>
     <w:p>
-      <w:hyperlink r:id="rId5" w:anchor="settings-screen" w:history="1">
+      <w:hyperlink r:id="rId6" w:anchor="settings-screen" w:history="1">
         <w:r>
           <w:rPr>
             <w:rStyle w:val="Hyperlink"/>
@@ -386,6 +386,144 @@
     </w:p>
     <w:p>
       <w:pPr>
+        <w:pStyle w:val="Heading2"/>
+      </w:pPr>
+      <w:r>
+        <w:t>Hyper-V Setup:</w:t>
+      </w:r>
+    </w:p>
+    <w:p>
+      <w:pPr>
+        <w:pStyle w:val="Heading3"/>
+      </w:pPr>
+      <w:r>
+        <w:t>Installing:</w:t>
+      </w:r>
+    </w:p>
+    <w:p>
+      <w:r>
+        <w:t xml:space="preserve">Easiest way: Hyper-V </w:t>
+      </w:r>
+      <w:r>
+        <w:sym w:font="Wingdings" w:char="F0E0"/>
+      </w:r>
+      <w:r>
+        <w:t xml:space="preserve"> Quick Create</w:t>
+      </w:r>
+    </w:p>
+    <w:p>
+      <w:r>
+        <w:t>Pick your distro.</w:t>
+      </w:r>
+    </w:p>
+    <w:p>
+      <w:r>
+        <w:t>Start downloading.</w:t>
+      </w:r>
+    </w:p>
+    <w:p>
+      <w:pPr>
+        <w:pStyle w:val="Heading3"/>
+      </w:pPr>
+      <w:r>
+        <w:t>Preferences and Setup:</w:t>
+      </w:r>
+    </w:p>
+    <w:p>
+      <w:pPr>
+        <w:pStyle w:val="Heading3"/>
+      </w:pPr>
+      <w:r>
+        <w:t>Useful Commands:</w:t>
+      </w:r>
+    </w:p>
+    <w:p>
+      <w:r>
+        <w:t>apt search [name or regex]</w:t>
+      </w:r>
+    </w:p>
+    <w:p>
+      <w:pPr>
+        <w:pStyle w:val="Heading3"/>
+      </w:pPr>
+      <w:r>
+        <w:t>Other Stuff to Install:</w:t>
+      </w:r>
+    </w:p>
+    <w:p>
+      <w:r>
+        <w:t>sudo apt-get install vim</w:t>
+      </w:r>
+    </w:p>
+    <w:p>
+      <w:r>
+        <w:t>sudo apt-get install openjdk-11-jdk</w:t>
+      </w:r>
+    </w:p>
+    <w:p>
+      <w:r>
+        <w:t xml:space="preserve">sudo apt-get install </w:t>
+      </w:r>
+      <w:r>
+        <w:t>scala</w:t>
+      </w:r>
+    </w:p>
+    <w:p>
+      <w:r>
+        <w:t>sudo apt-get install git</w:t>
+      </w:r>
+    </w:p>
+    <w:p>
+      <w:pPr>
+        <w:pStyle w:val="Heading3"/>
+      </w:pPr>
+      <w:r>
+        <w:t>Installing IntelliJ:</w:t>
+      </w:r>
+    </w:p>
+    <w:p>
+      <w:r>
+        <w:t>Go to the Software application.</w:t>
+      </w:r>
+    </w:p>
+    <w:p>
+      <w:r>
+        <w:t>Install IntelliJ Idea Community.</w:t>
+      </w:r>
+    </w:p>
+    <w:p>
+      <w:pPr>
+        <w:pStyle w:val="Heading3"/>
+      </w:pPr>
+      <w:r>
+        <w:t>Cloning the GitHub Repository</w:t>
+      </w:r>
+    </w:p>
+    <w:p>
+      <w:r>
+        <w:t xml:space="preserve">~&gt; </w:t>
+      </w:r>
+      <w:r>
+        <w:t>mkdir code</w:t>
+      </w:r>
+    </w:p>
+    <w:p>
+      <w:r>
+        <w:t>cd code</w:t>
+      </w:r>
+    </w:p>
+    <w:p>
+      <w:r>
+        <w:t>git clone scalatraining</w:t>
+      </w:r>
+    </w:p>
+    <w:p>
+      <w:r>
+        <w:t>Go down to the CentOs 8 section on GitHub and set up the user and everything else.</w:t>
+      </w:r>
+    </w:p>
+    <w:p>
+      <w:pPr>
         <w:pStyle w:val="Heading1"/>
       </w:pPr>
       <w:r>
@@ -454,6 +592,7 @@
         <w:pStyle w:val="Heading2"/>
       </w:pPr>
       <w:r>
+        <w:lastRenderedPageBreak/>
         <w:t>Once Installed:</w:t>
       </w:r>
     </w:p>
@@ -659,7 +798,6 @@
         <w:pStyle w:val="Heading3"/>
       </w:pPr>
       <w:r>
-        <w:lastRenderedPageBreak/>
         <w:t>Problems with fwupd on Gnome Software Update</w:t>
       </w:r>
       <w:r>
@@ -812,6 +950,7 @@
         </w:numPr>
       </w:pPr>
       <w:r>
+        <w:lastRenderedPageBreak/>
         <w:t>Try checking whether the following directory exists: /var/cache/fwupd ; if not, sudo mkdir /var/cache/fwupd and reboot.</w:t>
       </w:r>
     </w:p>
@@ -1066,46 +1205,63 @@
       </w:r>
     </w:p>
     <w:p>
+      <w:r>
+        <w:t>Install Yum Utilities:</w:t>
+      </w:r>
+    </w:p>
+    <w:p>
+      <w:pPr>
+        <w:pStyle w:val="ListParagraph"/>
+        <w:numPr>
+          <w:ilvl w:val="0"/>
+          <w:numId w:val="14"/>
+        </w:numPr>
+      </w:pPr>
+      <w:r>
+        <w:t>sudo yum install yum-utils</w:t>
+      </w:r>
+    </w:p>
+    <w:p>
       <w:pPr>
         <w:pStyle w:val="Heading2"/>
       </w:pPr>
       <w:r>
+        <w:t>Bare Metal Setup:</w:t>
+      </w:r>
+    </w:p>
+    <w:p>
+      <w:r>
+        <w:t>Download Rufus. Just drop it in a folder somewhere where you can run it with Admin permissions; it’s a self-contained file that doesn’t need actual install.</w:t>
+      </w:r>
+    </w:p>
+    <w:p>
+      <w:r>
+        <w:t>Pick a thumb drive with more than 8 GB – at least 16. Pop that in. It should become the default choice for a destination for Rufus.</w:t>
+      </w:r>
+    </w:p>
+    <w:p>
+      <w:r>
+        <w:t>For “boot selection,” select the ISO file for CentOS.</w:t>
+      </w:r>
+    </w:p>
+    <w:p>
+      <w:r>
+        <w:t>Partition scheme “MBR”</w:t>
+      </w:r>
+    </w:p>
+    <w:p>
+      <w:r>
+        <w:t>Target system: “BIOS or UEFI”</w:t>
+      </w:r>
+    </w:p>
+    <w:p>
+      <w:r>
+        <w:t>File System: Large FAT32 (Default)</w:t>
+      </w:r>
+    </w:p>
+    <w:p>
+      <w:r>
         <w:lastRenderedPageBreak/>
-        <w:t>Bare Metal Setup:</w:t>
-      </w:r>
-    </w:p>
-    <w:p>
-      <w:r>
-        <w:t>Download Rufus. Just drop it in a folder somewhere where you can run it with Admin permissions; it’s a self-contained file that doesn’t need actual install.</w:t>
-      </w:r>
-    </w:p>
-    <w:p>
-      <w:r>
-        <w:t>Pick a thumb drive with more than 8 GB – at least 16. Pop that in. It should become the default choice for a destination for Rufus.</w:t>
-      </w:r>
-    </w:p>
-    <w:p>
-      <w:r>
-        <w:t>For “boot selection,” select the ISO file for CentOS.</w:t>
-      </w:r>
-    </w:p>
-    <w:p>
-      <w:r>
-        <w:t>Partition scheme “MBR”</w:t>
-      </w:r>
-    </w:p>
-    <w:p>
-      <w:r>
-        <w:t>Target system: “BIOS or UEFI”</w:t>
-      </w:r>
-    </w:p>
-    <w:p>
-      <w:r>
-        <w:t>File System: Large FAT32 (Default)</w:t>
-      </w:r>
-    </w:p>
-    <w:p>
-      <w:r>
         <w:t>Cluster Size: 32K (Default)</w:t>
       </w:r>
     </w:p>
@@ -1388,7 +1544,6 @@
         </w:numPr>
       </w:pPr>
       <w:r>
-        <w:lastRenderedPageBreak/>
         <w:t>Scientific Support</w:t>
       </w:r>
     </w:p>
@@ -1521,6 +1676,7 @@
         </w:numPr>
       </w:pPr>
       <w:r>
+        <w:lastRenderedPageBreak/>
         <w:t>Go back to Time: Configure NTP. Use the default CentOS pool.</w:t>
       </w:r>
     </w:p>
@@ -1715,11 +1871,33 @@
       </w:r>
     </w:p>
     <w:p>
+      <w:r>
+        <w:t xml:space="preserve">See </w:t>
+      </w:r>
+      <w:r>
+        <w:fldChar w:fldCharType="begin"/>
+      </w:r>
+      <w:r>
+        <w:instrText xml:space="preserve"> REF _Ref52091278 \h </w:instrText>
+      </w:r>
+      <w:r>
+        <w:fldChar w:fldCharType="separate"/>
+      </w:r>
+      <w:r>
+        <w:t>Navigating to a DVD or CD-ROM</w:t>
+      </w:r>
+      <w:r>
+        <w:fldChar w:fldCharType="end"/>
+      </w:r>
+      <w:r>
+        <w:t>.</w:t>
+      </w:r>
+    </w:p>
+    <w:p>
       <w:pPr>
         <w:pStyle w:val="Heading3"/>
       </w:pPr>
       <w:r>
-        <w:lastRenderedPageBreak/>
         <w:t>Install Process:</w:t>
       </w:r>
     </w:p>
@@ -1755,7 +1933,7 @@
       <w:r>
         <w:t xml:space="preserve">After install, pick the appropriate VirtualBox Guest Additions version to match your current version of VirtualBox: </w:t>
       </w:r>
-      <w:hyperlink r:id="rId6" w:history="1">
+      <w:hyperlink r:id="rId7" w:history="1">
         <w:r>
           <w:rPr>
             <w:rStyle w:val="Hyperlink"/>
@@ -1769,6 +1947,7 @@
     </w:p>
     <w:p>
       <w:r>
+        <w:lastRenderedPageBreak/>
         <w:t>Insert the ISO and let it autorun. It may fail; pay attention to where it saves the failed logfile and see why! Probably you will need to find a missing library:</w:t>
       </w:r>
     </w:p>
@@ -1882,88 +2061,88 @@
     </w:p>
     <w:p>
       <w:r>
+        <w:t>[Doesn’t work.]</w:t>
+      </w:r>
+    </w:p>
+    <w:p>
+      <w:pPr>
+        <w:pStyle w:val="Heading2"/>
+      </w:pPr>
+      <w:r>
+        <w:t>Installing IntelliJ</w:t>
+      </w:r>
+    </w:p>
+    <w:p>
+      <w:r>
+        <w:t>sudo yum install java-latest-openjdk</w:t>
+      </w:r>
+    </w:p>
+    <w:p>
+      <w:pPr>
+        <w:pStyle w:val="ListParagraph"/>
+        <w:numPr>
+          <w:ilvl w:val="0"/>
+          <w:numId w:val="2"/>
+        </w:numPr>
+      </w:pPr>
+      <w:r>
+        <w:t>May not exist. In that case, type:</w:t>
+      </w:r>
+    </w:p>
+    <w:p>
+      <w:pPr>
+        <w:pStyle w:val="ListParagraph"/>
+        <w:numPr>
+          <w:ilvl w:val="0"/>
+          <w:numId w:val="2"/>
+        </w:numPr>
+      </w:pPr>
+      <w:r>
+        <w:t>yum list “*openjdk*”</w:t>
+      </w:r>
+    </w:p>
+    <w:p>
+      <w:pPr>
+        <w:pStyle w:val="ListParagraph"/>
+        <w:numPr>
+          <w:ilvl w:val="0"/>
+          <w:numId w:val="2"/>
+        </w:numPr>
+      </w:pPr>
+      <w:r>
+        <w:t>Pick a version you like.</w:t>
+      </w:r>
+    </w:p>
+    <w:p>
+      <w:pPr>
+        <w:pStyle w:val="ListParagraph"/>
+        <w:numPr>
+          <w:ilvl w:val="0"/>
+          <w:numId w:val="2"/>
+        </w:numPr>
+      </w:pPr>
+      <w:r>
+        <w:t>sudo yum install (the version you liked)</w:t>
+      </w:r>
+    </w:p>
+    <w:p>
+      <w:r>
+        <w:t>Go to the Downloads page and download the Community edition. Save file as a TAR.GZ.</w:t>
+      </w:r>
+      <w:r>
+        <w:t xml:space="preserve"> Unpack to /opt/</w:t>
+      </w:r>
+    </w:p>
+    <w:p>
+      <w:pPr>
+        <w:pStyle w:val="ListParagraph"/>
+        <w:numPr>
+          <w:ilvl w:val="0"/>
+          <w:numId w:val="10"/>
+        </w:numPr>
+      </w:pPr>
+      <w:r>
         <w:lastRenderedPageBreak/>
-        <w:t>[Doesn’t work.]</w:t>
-      </w:r>
-    </w:p>
-    <w:p>
-      <w:pPr>
-        <w:pStyle w:val="Heading2"/>
-      </w:pPr>
-      <w:r>
-        <w:t>Installing IntelliJ</w:t>
-      </w:r>
-    </w:p>
-    <w:p>
-      <w:r>
-        <w:t>sudo yum install java-latest-openjdk</w:t>
-      </w:r>
-    </w:p>
-    <w:p>
-      <w:pPr>
-        <w:pStyle w:val="ListParagraph"/>
-        <w:numPr>
-          <w:ilvl w:val="0"/>
-          <w:numId w:val="2"/>
-        </w:numPr>
-      </w:pPr>
-      <w:r>
-        <w:t>May not exist. In that case, type:</w:t>
-      </w:r>
-    </w:p>
-    <w:p>
-      <w:pPr>
-        <w:pStyle w:val="ListParagraph"/>
-        <w:numPr>
-          <w:ilvl w:val="0"/>
-          <w:numId w:val="2"/>
-        </w:numPr>
-      </w:pPr>
-      <w:r>
-        <w:t>yum list “*openjdk*”</w:t>
-      </w:r>
-    </w:p>
-    <w:p>
-      <w:pPr>
-        <w:pStyle w:val="ListParagraph"/>
-        <w:numPr>
-          <w:ilvl w:val="0"/>
-          <w:numId w:val="2"/>
-        </w:numPr>
-      </w:pPr>
-      <w:r>
-        <w:t>Pick a version you like.</w:t>
-      </w:r>
-    </w:p>
-    <w:p>
-      <w:pPr>
-        <w:pStyle w:val="ListParagraph"/>
-        <w:numPr>
-          <w:ilvl w:val="0"/>
-          <w:numId w:val="2"/>
-        </w:numPr>
-      </w:pPr>
-      <w:r>
-        <w:t>sudo yum install (the version you liked)</w:t>
-      </w:r>
-    </w:p>
-    <w:p>
-      <w:r>
-        <w:t>Go to the Downloads page and download the Community edition. Save file as a TAR.GZ.</w:t>
-      </w:r>
-      <w:r>
-        <w:t xml:space="preserve"> Unpack to /opt/</w:t>
-      </w:r>
-    </w:p>
-    <w:p>
-      <w:pPr>
-        <w:pStyle w:val="ListParagraph"/>
-        <w:numPr>
-          <w:ilvl w:val="0"/>
-          <w:numId w:val="10"/>
-        </w:numPr>
-      </w:pPr>
-      <w:r>
         <w:t>To unpack as admin when using Nautilus, unpack to admin:///opt/</w:t>
       </w:r>
       <w:r>
@@ -2027,6 +2206,118 @@
       </w:r>
       <w:r>
         <w:t xml:space="preserve"> Settings → Keymap and select "Default for GNOME" in the Keymap dropdown list.</w:t>
+      </w:r>
+    </w:p>
+    <w:p>
+      <w:pPr>
+        <w:pStyle w:val="Heading3"/>
+      </w:pPr>
+      <w:r>
+        <w:t xml:space="preserve">Installing </w:t>
+      </w:r>
+      <w:r>
+        <w:t>Your Favorite Java</w:t>
+      </w:r>
+    </w:p>
+    <w:p>
+      <w:r>
+        <w:t>Download the OpenJDK. Extract and copy to /usr/lib/java</w:t>
+      </w:r>
+      <w:r>
+        <w:t xml:space="preserve"> .</w:t>
+      </w:r>
+    </w:p>
+    <w:p>
+      <w:r>
+        <w:t>Add your favorite Java to the path:</w:t>
+      </w:r>
+    </w:p>
+    <w:p>
+      <w:pPr>
+        <w:ind w:left="720"/>
+        <w:rPr>
+          <w:lang w:val="fr-FR"/>
+        </w:rPr>
+      </w:pPr>
+      <w:r>
+        <w:rPr>
+          <w:lang w:val="fr-FR"/>
+        </w:rPr>
+        <w:t>sudo vim /etc/profile.d/pathmod.sh</w:t>
+      </w:r>
+    </w:p>
+    <w:p>
+      <w:r>
+        <w:t>Add</w:t>
+      </w:r>
+      <w:r>
+        <w:t>:</w:t>
+      </w:r>
+    </w:p>
+    <w:p>
+      <w:pPr>
+        <w:ind w:left="720"/>
+      </w:pPr>
+      <w:r>
+        <w:t>export PATH=</w:t>
+      </w:r>
+      <w:r>
+        <w:t>/usr/lib/java/[you</w:t>
+      </w:r>
+      <w:r>
+        <w:t xml:space="preserve">r </w:t>
+      </w:r>
+      <w:r>
+        <w:t>jdk version]/bin:$PATH</w:t>
+      </w:r>
+    </w:p>
+    <w:p>
+      <w:pPr>
+        <w:pStyle w:val="Heading3"/>
+      </w:pPr>
+      <w:r>
+        <w:t>Getting the right Scala in Your Project</w:t>
+      </w:r>
+    </w:p>
+    <w:p>
+      <w:r>
+        <w:t xml:space="preserve">File </w:t>
+      </w:r>
+      <w:r>
+        <w:sym w:font="Wingdings" w:char="F0E0"/>
+      </w:r>
+      <w:r>
+        <w:t xml:space="preserve"> Project Settings </w:t>
+      </w:r>
+      <w:r>
+        <w:sym w:font="Wingdings" w:char="F0E0"/>
+      </w:r>
+      <w:r>
+        <w:t xml:space="preserve"> Libraries </w:t>
+      </w:r>
+      <w:r>
+        <w:sym w:font="Wingdings" w:char="F0E0"/>
+      </w:r>
+      <w:r>
+        <w:t xml:space="preserve"> Click + </w:t>
+      </w:r>
+      <w:r>
+        <w:sym w:font="Wingdings" w:char="F0E0"/>
+      </w:r>
+      <w:r>
+        <w:t xml:space="preserve"> Scala SDK </w:t>
+      </w:r>
+      <w:r>
+        <w:sym w:font="Wingdings" w:char="F0E0"/>
+      </w:r>
+      <w:r>
+        <w:t xml:space="preserve"> Download </w:t>
+      </w:r>
+      <w:r>
+        <w:sym w:font="Wingdings" w:char="F0E0"/>
+      </w:r>
+      <w:r>
+        <w:t xml:space="preserve"> Pick the version you want.</w:t>
       </w:r>
     </w:p>
     <w:p>
@@ -2105,23 +2396,343 @@
     </w:p>
     <w:p>
       <w:r>
+        <w:lastRenderedPageBreak/>
         <w:t>sudo dnf install dh-autoreconf curl-devel expat-devel gettext-devel \</w:t>
       </w:r>
     </w:p>
     <w:p>
       <w:r>
+        <w:t xml:space="preserve">  openssl-devel perl-devel zlib-devel</w:t>
+      </w:r>
+    </w:p>
+    <w:p>
+      <w:r>
+        <w:t>Won’t work! dh-autoreconf depends on cdbs, which is an Ubuntu thing. Just take whatever version of Git you can get from yum and be happy.</w:t>
+      </w:r>
+    </w:p>
+    <w:p>
+      <w:r>
+        <w:t>sudo yum install git</w:t>
+      </w:r>
+    </w:p>
+    <w:p>
+      <w:pPr>
+        <w:pStyle w:val="Heading3"/>
+      </w:pPr>
+      <w:r>
+        <w:t>Initial Configuration</w:t>
+      </w:r>
+    </w:p>
+    <w:p>
+      <w:r>
+        <w:t>The Git username and email are not the same as the GitHub username and email. It’s a username that’s used to identify you when you make commits. You are just identifying yourself. You could conceivably pick anything.</w:t>
+      </w:r>
+    </w:p>
+    <w:p>
+      <w:r>
+        <w:t xml:space="preserve">git config --global </w:t>
+      </w:r>
+      <w:r>
+        <w:t xml:space="preserve">--add </w:t>
+      </w:r>
+      <w:r>
+        <w:t>user.name “Joe Pride”</w:t>
+      </w:r>
+    </w:p>
+    <w:p>
+      <w:r>
+        <w:t xml:space="preserve">git config --global </w:t>
+      </w:r>
+      <w:r>
+        <w:t xml:space="preserve">--add </w:t>
+      </w:r>
+      <w:r>
+        <w:t>--user.email “jhpride1790@gmail.com”</w:t>
+      </w:r>
+    </w:p>
+    <w:p>
+      <w:r>
+        <w:t xml:space="preserve">git --config --global </w:t>
+      </w:r>
+      <w:r>
+        <w:t xml:space="preserve">--add </w:t>
+      </w:r>
+      <w:r>
+        <w:t>core.editor “gedit”</w:t>
+      </w:r>
+    </w:p>
+    <w:p>
+      <w:r>
+        <w:t xml:space="preserve">git config --edit </w:t>
+      </w:r>
+      <w:r>
+        <w:t>–</w:t>
+      </w:r>
+      <w:r>
+        <w:t>global</w:t>
+      </w:r>
+    </w:p>
+    <w:p>
+      <w:pPr>
+        <w:rPr>
+          <w:lang w:val="fr-FR"/>
+        </w:rPr>
+      </w:pPr>
+      <w:r>
+        <w:rPr>
+          <w:lang w:val="fr-FR"/>
+        </w:rPr>
+        <w:t>git config --g</w:t>
+      </w:r>
+      <w:r>
+        <w:rPr>
+          <w:lang w:val="fr-FR"/>
+        </w:rPr>
+        <w:t>lobal -l</w:t>
+      </w:r>
+    </w:p>
+    <w:p>
+      <w:pPr>
+        <w:pStyle w:val="Heading3"/>
+        <w:rPr>
+          <w:lang w:val="fr-FR"/>
+        </w:rPr>
+      </w:pPr>
+      <w:r>
+        <w:rPr>
+          <w:lang w:val="fr-FR"/>
+        </w:rPr>
+        <w:t>Git Commands</w:t>
+      </w:r>
+    </w:p>
+    <w:p>
+      <w:r>
+        <w:t xml:space="preserve">git config </w:t>
+      </w:r>
+      <w:r>
+        <w:sym w:font="Wingdings" w:char="F0E0"/>
+      </w:r>
+      <w:r>
+        <w:t xml:space="preserve"> configure the tooling</w:t>
+      </w:r>
+    </w:p>
+    <w:p>
+      <w:r>
+        <w:t xml:space="preserve">git init </w:t>
+      </w:r>
+      <w:r>
+        <w:sym w:font="Wingdings" w:char="F0E0"/>
+      </w:r>
+      <w:r>
+        <w:t xml:space="preserve"> initialize a local repo</w:t>
+      </w:r>
+    </w:p>
+    <w:p>
+      <w:r>
+        <w:t xml:space="preserve">git clone </w:t>
+      </w:r>
+      <w:r>
+        <w:sym w:font="Wingdings" w:char="F0E0"/>
+      </w:r>
+      <w:r>
+        <w:t xml:space="preserve"> download a project from a remote repo</w:t>
+      </w:r>
+    </w:p>
+    <w:p>
+      <w:r>
+        <w:t xml:space="preserve">git add </w:t>
+      </w:r>
+      <w:r>
+        <w:sym w:font="Wingdings" w:char="F0E0"/>
+      </w:r>
+      <w:r>
+        <w:t xml:space="preserve"> prepare a file (to staging)</w:t>
+      </w:r>
+    </w:p>
+    <w:p>
+      <w:r>
+        <w:t xml:space="preserve">git commit </w:t>
+      </w:r>
+      <w:r>
+        <w:sym w:font="Wingdings" w:char="F0E0"/>
+      </w:r>
+      <w:r>
+        <w:t xml:space="preserve"> commit a file to the repo</w:t>
+      </w:r>
+    </w:p>
+    <w:p>
+      <w:r>
+        <w:t xml:space="preserve">git config --global core.excludesfile ~/.gitignore_global </w:t>
+      </w:r>
+      <w:r>
+        <w:sym w:font="Wingdings" w:char="F0E0"/>
+      </w:r>
+      <w:r>
+        <w:t xml:space="preserve"> Sets this gitignore file to apply globally to this computer.</w:t>
+      </w:r>
+    </w:p>
+    <w:p>
+      <w:pPr>
+        <w:pStyle w:val="ListParagraph"/>
+        <w:numPr>
+          <w:ilvl w:val="0"/>
+          <w:numId w:val="10"/>
+        </w:numPr>
+      </w:pPr>
+      <w:r>
+        <w:t>*.idea</w:t>
+      </w:r>
+    </w:p>
+    <w:p>
+      <w:r>
+        <w:t xml:space="preserve">git rm --cached FILENAME </w:t>
+      </w:r>
+      <w:r>
+        <w:sym w:font="Wingdings" w:char="F0E0"/>
+      </w:r>
+      <w:r>
+        <w:t xml:space="preserve"> Untrack a file that’s already been committed to a repo.</w:t>
+      </w:r>
+    </w:p>
+    <w:p>
+      <w:r>
+        <w:t xml:space="preserve">Put a .gitignore file in the root of your repo </w:t>
+      </w:r>
+      <w:r>
+        <w:sym w:font="Wingdings" w:char="F0E0"/>
+      </w:r>
+      <w:r>
+        <w:t xml:space="preserve"> Apply it to that repo. If you commit it, then it will apply for everyone.</w:t>
+      </w:r>
+    </w:p>
+    <w:p>
+      <w:pPr>
+        <w:pStyle w:val="Heading4"/>
+      </w:pPr>
+      <w:r>
+        <w:t>Basic Workflow</w:t>
+      </w:r>
+    </w:p>
+    <w:p>
+      <w:r>
+        <w:t xml:space="preserve">git pull </w:t>
+      </w:r>
+      <w:r>
+        <w:sym w:font="Wingdings" w:char="F0E0"/>
+      </w:r>
+      <w:r>
+        <w:t xml:space="preserve"> To pull down and merge the latest version of the current branch</w:t>
+      </w:r>
+      <w:r>
+        <w:t xml:space="preserve"> (presumably master)</w:t>
+      </w:r>
+      <w:r>
+        <w:t>.</w:t>
+      </w:r>
+    </w:p>
+    <w:p>
+      <w:r>
+        <w:t xml:space="preserve">git add [filename] </w:t>
+      </w:r>
+      <w:r>
+        <w:sym w:font="Wingdings" w:char="F0E0"/>
+      </w:r>
+      <w:r>
+        <w:t xml:space="preserve"> To add or update a specific file.</w:t>
+      </w:r>
+    </w:p>
+    <w:p>
+      <w:r>
+        <w:t xml:space="preserve">git add . </w:t>
+      </w:r>
+      <w:r>
+        <w:sym w:font="Wingdings" w:char="F0E0"/>
+      </w:r>
+      <w:r>
+        <w:t xml:space="preserve"> To add or update everything new or changed.</w:t>
+      </w:r>
+    </w:p>
+    <w:p>
+      <w:r>
+        <w:t>git commit -m “message"</w:t>
+      </w:r>
+    </w:p>
+    <w:p>
+      <w:r>
         <w:lastRenderedPageBreak/>
-        <w:t xml:space="preserve">  openssl-devel perl-devel zlib-devel</w:t>
-      </w:r>
-    </w:p>
-    <w:p>
-      <w:r>
-        <w:t>Won’t work! dh-autoreconf depends on cdbs, which is an Ubuntu thing. Just take whatever version of Git you can get from yum and be happy.</w:t>
-      </w:r>
-    </w:p>
-    <w:p>
-      <w:r>
-        <w:t>sudo yum install git</w:t>
+        <w:t>git push -u origin master</w:t>
+      </w:r>
+    </w:p>
+    <w:p>
+      <w:pPr>
+        <w:pStyle w:val="Heading4"/>
+      </w:pPr>
+      <w:r>
+        <w:t>Branching</w:t>
+      </w:r>
+    </w:p>
+    <w:p>
+      <w:r>
+        <w:t xml:space="preserve">git branch [branch-name] </w:t>
+      </w:r>
+      <w:r>
+        <w:sym w:font="Wingdings" w:char="F0E0"/>
+      </w:r>
+      <w:r>
+        <w:t xml:space="preserve"> Create branch locally.</w:t>
+      </w:r>
+    </w:p>
+    <w:p>
+      <w:r>
+        <w:t xml:space="preserve">git checkout [branch-name] </w:t>
+      </w:r>
+      <w:r>
+        <w:sym w:font="Wingdings" w:char="F0E0"/>
+      </w:r>
+      <w:r>
+        <w:t xml:space="preserve"> Switch to a branch.</w:t>
+      </w:r>
+    </w:p>
+    <w:p>
+      <w:r>
+        <w:t xml:space="preserve">git checkout -b [branch-name] </w:t>
+      </w:r>
+      <w:r>
+        <w:sym w:font="Wingdings" w:char="F0E0"/>
+      </w:r>
+      <w:r>
+        <w:t xml:space="preserve"> Create branch locally and switch to that branch.</w:t>
+      </w:r>
+    </w:p>
+    <w:p>
+      <w:r>
+        <w:t xml:space="preserve">git add . </w:t>
+      </w:r>
+      <w:r>
+        <w:sym w:font="Wingdings" w:char="F0E0"/>
+      </w:r>
+      <w:r>
+        <w:t xml:space="preserve"> Add the new changes to the branch.</w:t>
+      </w:r>
+    </w:p>
+    <w:p>
+      <w:r>
+        <w:t>git commit -m “Commit message.”</w:t>
+      </w:r>
+    </w:p>
+    <w:p>
+      <w:r>
+        <w:t>git push -u [origin] [branch]</w:t>
+      </w:r>
+    </w:p>
+    <w:p>
+      <w:pPr>
+        <w:rPr>
+          <w:lang w:val="fr-FR"/>
+        </w:rPr>
+      </w:pPr>
+      <w:r>
+        <w:t>Log into GitHub to create a pull request from the branch to its parent branch.</w:t>
       </w:r>
     </w:p>
     <w:p>
@@ -2129,38 +2740,65 @@
         <w:pStyle w:val="Heading3"/>
       </w:pPr>
       <w:r>
-        <w:t>Initial Configuration</w:t>
-      </w:r>
-    </w:p>
-    <w:p>
-      <w:r>
-        <w:t>The Git username and email are not the same as the GitHub username and email. It’s a username that’s used to identify you when you make commits. You are just identifying yourself. You could conceivably pick anything.</w:t>
-      </w:r>
-    </w:p>
-    <w:p>
-      <w:r>
-        <w:t>git config --global --user.name “Joe Pride”</w:t>
-      </w:r>
-    </w:p>
-    <w:p>
-      <w:r>
-        <w:t>git config --global --user.email “jhpride1790@gmail.com”</w:t>
-      </w:r>
-    </w:p>
-    <w:p>
-      <w:r>
-        <w:t>git --config --global core.editor “gedit”</w:t>
-      </w:r>
-    </w:p>
-    <w:p>
-      <w:r>
-        <w:t xml:space="preserve">git config --edit </w:t>
-      </w:r>
-      <w:r>
-        <w:t>–</w:t>
-      </w:r>
-      <w:r>
-        <w:t>global</w:t>
+        <w:t>Gitting Started</w:t>
+      </w:r>
+      <w:r>
+        <w:t xml:space="preserve"> with Git Service</w:t>
+      </w:r>
+    </w:p>
+    <w:p>
+      <w:r>
+        <w:t>cd ~/code</w:t>
+      </w:r>
+    </w:p>
+    <w:p>
+      <w:r>
+        <w:t>git init DemoApp</w:t>
+      </w:r>
+    </w:p>
+    <w:p>
+      <w:r>
+        <w:t>cd DemoApp</w:t>
+      </w:r>
+    </w:p>
+    <w:p>
+      <w:r>
+        <w:t>gedit README.md</w:t>
+      </w:r>
+    </w:p>
+    <w:p>
+      <w:r>
+        <w:t>git add README.md</w:t>
+      </w:r>
+    </w:p>
+    <w:p>
+      <w:r>
+        <w:t>git commit</w:t>
+      </w:r>
+    </w:p>
+    <w:p>
+      <w:r>
+        <w:t>git push remote master</w:t>
+      </w:r>
+    </w:p>
+    <w:p>
+      <w:r>
+        <w:t>vim intro.txt [:wq]</w:t>
+      </w:r>
+    </w:p>
+    <w:p>
+      <w:r>
+        <w:t>git add .</w:t>
+      </w:r>
+    </w:p>
+    <w:p>
+      <w:r>
+        <w:t>git commit</w:t>
+      </w:r>
+    </w:p>
+    <w:p>
+      <w:r>
+        <w:t>git status</w:t>
       </w:r>
     </w:p>
     <w:p>
@@ -2168,107 +2806,139 @@
         <w:pStyle w:val="Heading3"/>
       </w:pPr>
       <w:r>
-        <w:t>Git Commands</w:t>
-      </w:r>
-    </w:p>
-    <w:p>
-      <w:r>
-        <w:t xml:space="preserve">git config </w:t>
+        <w:t>Gitting Started with GitHub</w:t>
+      </w:r>
+    </w:p>
+    <w:p>
+      <w:pPr>
+        <w:pStyle w:val="Heading4"/>
+      </w:pPr>
+      <w:r>
+        <w:t>Creating SSH Key:</w:t>
+      </w:r>
+    </w:p>
+    <w:p>
+      <w:r>
+        <w:t>ssh-keygen -t ecdsa -b 521 -C "JoePride</w:t>
+      </w:r>
+      <w:r>
+        <w:t>"</w:t>
+      </w:r>
+    </w:p>
+    <w:p>
+      <w:r>
+        <w:t>Let it pick the default place to save this.</w:t>
+      </w:r>
+    </w:p>
+    <w:p>
+      <w:r>
+        <w:t>Enter a passphrase and record it somewhere.</w:t>
+      </w:r>
+    </w:p>
+    <w:p>
+      <w:r>
+        <w:t>Go to that location and open the .pub version of the key. Copy the entire document.</w:t>
+      </w:r>
+    </w:p>
+    <w:p>
+      <w:r>
+        <w:t xml:space="preserve">Log into GitHub. Go to Profile </w:t>
       </w:r>
       <w:r>
         <w:sym w:font="Wingdings" w:char="F0E0"/>
       </w:r>
       <w:r>
-        <w:t xml:space="preserve"> configure the tooling</w:t>
-      </w:r>
-    </w:p>
-    <w:p>
-      <w:r>
-        <w:t xml:space="preserve">git init </w:t>
+        <w:t xml:space="preserve"> Settings </w:t>
       </w:r>
       <w:r>
         <w:sym w:font="Wingdings" w:char="F0E0"/>
       </w:r>
       <w:r>
-        <w:t xml:space="preserve"> initialize a local repo</w:t>
-      </w:r>
-    </w:p>
-    <w:p>
-      <w:r>
-        <w:t xml:space="preserve">git clone </w:t>
-      </w:r>
-      <w:r>
-        <w:sym w:font="Wingdings" w:char="F0E0"/>
-      </w:r>
-      <w:r>
-        <w:t xml:space="preserve"> download a project from a remote repo</w:t>
-      </w:r>
-    </w:p>
-    <w:p>
-      <w:r>
-        <w:t xml:space="preserve">git add </w:t>
-      </w:r>
-      <w:r>
-        <w:sym w:font="Wingdings" w:char="F0E0"/>
-      </w:r>
-      <w:r>
-        <w:t xml:space="preserve"> prepare a file (to staging)</w:t>
-      </w:r>
-    </w:p>
-    <w:p>
-      <w:r>
-        <w:t xml:space="preserve">git commit </w:t>
-      </w:r>
-      <w:r>
-        <w:sym w:font="Wingdings" w:char="F0E0"/>
-      </w:r>
-      <w:r>
-        <w:t xml:space="preserve"> commit a file to the repo</w:t>
-      </w:r>
-    </w:p>
-    <w:p>
-      <w:r>
-        <w:t xml:space="preserve">git config --global core.excludesfile ~/.gitignore_global </w:t>
-      </w:r>
-      <w:r>
-        <w:sym w:font="Wingdings" w:char="F0E0"/>
-      </w:r>
-      <w:r>
-        <w:t xml:space="preserve"> Sets this gitignore file to apply globally to this computer.</w:t>
-      </w:r>
-    </w:p>
-    <w:p>
-      <w:pPr>
-        <w:pStyle w:val="ListParagraph"/>
-        <w:numPr>
-          <w:ilvl w:val="0"/>
-          <w:numId w:val="10"/>
-        </w:numPr>
-      </w:pPr>
-      <w:r>
-        <w:t>*.idea</w:t>
-      </w:r>
-    </w:p>
-    <w:p>
-      <w:r>
-        <w:t xml:space="preserve">git rm --cached FILENAME </w:t>
-      </w:r>
-      <w:r>
-        <w:sym w:font="Wingdings" w:char="F0E0"/>
-      </w:r>
-      <w:r>
-        <w:t xml:space="preserve"> Untrack a file that’s already been committed to a repo.</w:t>
-      </w:r>
-    </w:p>
-    <w:p>
-      <w:r>
-        <w:t xml:space="preserve">Put a .gitignore file in the root of your repo </w:t>
-      </w:r>
-      <w:r>
-        <w:sym w:font="Wingdings" w:char="F0E0"/>
-      </w:r>
-      <w:r>
-        <w:t xml:space="preserve"> Apply it to that repo. If you commit it, then it will apply for everyone.</w:t>
+        <w:t xml:space="preserve"> SSH and GPG Keys.</w:t>
+      </w:r>
+    </w:p>
+    <w:p>
+      <w:r>
+        <w:t>New SSH Key.</w:t>
+      </w:r>
+      <w:r>
+        <w:t xml:space="preserve"> Name it for the location where you use it, so you can maybe delete it later when you have to.</w:t>
+      </w:r>
+    </w:p>
+    <w:p>
+      <w:r>
+        <w:lastRenderedPageBreak/>
+        <w:t>Paste the entire body of the key.</w:t>
+      </w:r>
+    </w:p>
+    <w:p>
+      <w:r>
+        <w:t>ssh -T git@github.com</w:t>
+      </w:r>
+    </w:p>
+    <w:p>
+      <w:r>
+        <w:t>Enter the passphrase.</w:t>
+      </w:r>
+    </w:p>
+    <w:p>
+      <w:r>
+        <w:t>Browse to the location of your cloned repository, and then do the following:</w:t>
+      </w:r>
+    </w:p>
+    <w:p>
+      <w:r>
+        <w:t>git remote set-url origin git@github.com:JoePride/scalatraining.git</w:t>
+      </w:r>
+    </w:p>
+    <w:p>
+      <w:r>
+        <w:t>(Or whatever the equivalent URL is of the repo you’re looking at.)</w:t>
+      </w:r>
+    </w:p>
+    <w:p>
+      <w:r>
+        <w:t>Verify with:</w:t>
+      </w:r>
+    </w:p>
+    <w:p>
+      <w:r>
+        <w:t>git remote -v</w:t>
+      </w:r>
+    </w:p>
+    <w:p>
+      <w:r>
+        <w:t>Connect one time with:</w:t>
+      </w:r>
+    </w:p>
+    <w:p>
+      <w:pPr>
+        <w:rPr>
+          <w:lang w:val="fr-FR"/>
+        </w:rPr>
+      </w:pPr>
+      <w:r>
+        <w:rPr>
+          <w:lang w:val="fr-FR"/>
+        </w:rPr>
+        <w:t xml:space="preserve">ssh -T </w:t>
+      </w:r>
+      <w:hyperlink r:id="rId8" w:history="1">
+        <w:r>
+          <w:rPr>
+            <w:rStyle w:val="Hyperlink"/>
+            <w:lang w:val="fr-FR"/>
+          </w:rPr>
+          <w:t>git@github.com</w:t>
+        </w:r>
+      </w:hyperlink>
+    </w:p>
+    <w:p>
+      <w:r>
+        <w:t>Ignore the error message. Y</w:t>
+      </w:r>
+      <w:r>
+        <w:t>ou should now be able to do git things without re-entering your password.</w:t>
       </w:r>
     </w:p>
     <w:p>
@@ -2276,272 +2946,6 @@
         <w:pStyle w:val="Heading4"/>
       </w:pPr>
       <w:r>
-        <w:t>Basic Workflow</w:t>
-      </w:r>
-    </w:p>
-    <w:p>
-      <w:r>
-        <w:t xml:space="preserve">git pull </w:t>
-      </w:r>
-      <w:r>
-        <w:sym w:font="Wingdings" w:char="F0E0"/>
-      </w:r>
-      <w:r>
-        <w:t xml:space="preserve"> To pull down and merge the latest version of the current branch</w:t>
-      </w:r>
-      <w:r>
-        <w:t xml:space="preserve"> (presumably master)</w:t>
-      </w:r>
-      <w:r>
-        <w:t>.</w:t>
-      </w:r>
-    </w:p>
-    <w:p>
-      <w:r>
-        <w:t xml:space="preserve">git add [filename] </w:t>
-      </w:r>
-      <w:r>
-        <w:sym w:font="Wingdings" w:char="F0E0"/>
-      </w:r>
-      <w:r>
-        <w:t xml:space="preserve"> To add or update a specific file.</w:t>
-      </w:r>
-    </w:p>
-    <w:p>
-      <w:r>
-        <w:t xml:space="preserve">git add . </w:t>
-      </w:r>
-      <w:r>
-        <w:sym w:font="Wingdings" w:char="F0E0"/>
-      </w:r>
-      <w:r>
-        <w:t xml:space="preserve"> To add or update everything new or changed.</w:t>
-      </w:r>
-    </w:p>
-    <w:p>
-      <w:r>
-        <w:t>git commit -m “message"</w:t>
-      </w:r>
-    </w:p>
-    <w:p>
-      <w:r>
-        <w:t>git push -u origin master</w:t>
-      </w:r>
-    </w:p>
-    <w:p>
-      <w:pPr>
-        <w:pStyle w:val="Heading4"/>
-      </w:pPr>
-      <w:r>
-        <w:t>Branching</w:t>
-      </w:r>
-    </w:p>
-    <w:p>
-      <w:r>
-        <w:t xml:space="preserve">git branch [branch-name] </w:t>
-      </w:r>
-      <w:r>
-        <w:sym w:font="Wingdings" w:char="F0E0"/>
-      </w:r>
-      <w:r>
-        <w:t xml:space="preserve"> Create branch locally.</w:t>
-      </w:r>
-    </w:p>
-    <w:p>
-      <w:r>
-        <w:lastRenderedPageBreak/>
-        <w:t xml:space="preserve">git checkout [branch-name] </w:t>
-      </w:r>
-      <w:r>
-        <w:sym w:font="Wingdings" w:char="F0E0"/>
-      </w:r>
-      <w:r>
-        <w:t xml:space="preserve"> Switch to a branch.</w:t>
-      </w:r>
-    </w:p>
-    <w:p>
-      <w:r>
-        <w:t xml:space="preserve">git checkout -b [branch-name] </w:t>
-      </w:r>
-      <w:r>
-        <w:sym w:font="Wingdings" w:char="F0E0"/>
-      </w:r>
-      <w:r>
-        <w:t xml:space="preserve"> Create branch locally and switch to that branch.</w:t>
-      </w:r>
-    </w:p>
-    <w:p>
-      <w:r>
-        <w:t xml:space="preserve">git add . </w:t>
-      </w:r>
-      <w:r>
-        <w:sym w:font="Wingdings" w:char="F0E0"/>
-      </w:r>
-      <w:r>
-        <w:t xml:space="preserve"> Add the new changes to the branch.</w:t>
-      </w:r>
-    </w:p>
-    <w:p>
-      <w:r>
-        <w:t>git commit -m “Commit message.”</w:t>
-      </w:r>
-    </w:p>
-    <w:p>
-      <w:r>
-        <w:t>git push -u [origin] [branch]</w:t>
-      </w:r>
-    </w:p>
-    <w:p>
-      <w:pPr>
-        <w:pStyle w:val="Heading3"/>
-      </w:pPr>
-      <w:r>
-        <w:t>Gitting Started</w:t>
-      </w:r>
-      <w:r>
-        <w:t xml:space="preserve"> with Git Service</w:t>
-      </w:r>
-    </w:p>
-    <w:p>
-      <w:r>
-        <w:t>cd ~/code</w:t>
-      </w:r>
-    </w:p>
-    <w:p>
-      <w:r>
-        <w:t>git init DemoApp</w:t>
-      </w:r>
-    </w:p>
-    <w:p>
-      <w:r>
-        <w:t>cd DemoApp</w:t>
-      </w:r>
-    </w:p>
-    <w:p>
-      <w:r>
-        <w:t>gedit README.md</w:t>
-      </w:r>
-    </w:p>
-    <w:p>
-      <w:r>
-        <w:t>git add README.md</w:t>
-      </w:r>
-    </w:p>
-    <w:p>
-      <w:r>
-        <w:t>git commit</w:t>
-      </w:r>
-    </w:p>
-    <w:p>
-      <w:r>
-        <w:t>git push remote master</w:t>
-      </w:r>
-    </w:p>
-    <w:p>
-      <w:r>
-        <w:t>vim intro.txt [:wq]</w:t>
-      </w:r>
-    </w:p>
-    <w:p>
-      <w:r>
-        <w:t>git add .</w:t>
-      </w:r>
-    </w:p>
-    <w:p>
-      <w:r>
-        <w:t>git commit</w:t>
-      </w:r>
-    </w:p>
-    <w:p>
-      <w:r>
-        <w:t>git status</w:t>
-      </w:r>
-    </w:p>
-    <w:p>
-      <w:pPr>
-        <w:pStyle w:val="Heading3"/>
-      </w:pPr>
-      <w:r>
-        <w:t>Gitting Started with GitHub</w:t>
-      </w:r>
-    </w:p>
-    <w:p>
-      <w:pPr>
-        <w:pStyle w:val="Heading4"/>
-      </w:pPr>
-      <w:r>
-        <w:t>Creating SSH Key:</w:t>
-      </w:r>
-    </w:p>
-    <w:p>
-      <w:r>
-        <w:t>ssh-keygen -t ecdsa -b 521 -C "JoePride</w:t>
-      </w:r>
-      <w:r>
-        <w:t>"</w:t>
-      </w:r>
-    </w:p>
-    <w:p>
-      <w:r>
-        <w:t>Let it pick the default place to save this.</w:t>
-      </w:r>
-    </w:p>
-    <w:p>
-      <w:r>
-        <w:t>Enter a passphrase and record it somewhere.</w:t>
-      </w:r>
-    </w:p>
-    <w:p>
-      <w:r>
-        <w:t>Go to that location and open the .pub version of the key. Copy the entire document.</w:t>
-      </w:r>
-    </w:p>
-    <w:p>
-      <w:r>
-        <w:t xml:space="preserve">Log into GitHub. Go to Profile </w:t>
-      </w:r>
-      <w:r>
-        <w:sym w:font="Wingdings" w:char="F0E0"/>
-      </w:r>
-      <w:r>
-        <w:t xml:space="preserve"> Settings </w:t>
-      </w:r>
-      <w:r>
-        <w:sym w:font="Wingdings" w:char="F0E0"/>
-      </w:r>
-      <w:r>
-        <w:t xml:space="preserve"> SSH and GPG Keys.</w:t>
-      </w:r>
-    </w:p>
-    <w:p>
-      <w:r>
-        <w:t>New SSH Key.</w:t>
-      </w:r>
-      <w:r>
-        <w:t xml:space="preserve"> Name it for the location where you use it, so you can maybe delete it later when you have to.</w:t>
-      </w:r>
-    </w:p>
-    <w:p>
-      <w:r>
-        <w:t>Paste the entire body of the key.</w:t>
-      </w:r>
-    </w:p>
-    <w:p>
-      <w:r>
-        <w:t>ssh -T git@github.com</w:t>
-      </w:r>
-    </w:p>
-    <w:p>
-      <w:r>
-        <w:t>Enter the passphrase.</w:t>
-      </w:r>
-    </w:p>
-    <w:p>
-      <w:pPr>
-        <w:pStyle w:val="Heading4"/>
-      </w:pPr>
-      <w:r>
-        <w:lastRenderedPageBreak/>
         <w:t>Linking to GitHub Remote Repository:</w:t>
       </w:r>
     </w:p>
@@ -2565,7 +2969,7 @@
       <w:r>
         <w:t xml:space="preserve">git remote add origin </w:t>
       </w:r>
-      <w:hyperlink r:id="rId7" w:history="1">
+      <w:hyperlink r:id="rId9" w:history="1">
         <w:r>
           <w:rPr>
             <w:rStyle w:val="Hyperlink"/>
@@ -2593,7 +2997,7 @@
       <w:r>
         <w:t xml:space="preserve">git clone </w:t>
       </w:r>
-      <w:hyperlink r:id="rId8" w:history="1">
+      <w:hyperlink r:id="rId10" w:history="1">
         <w:r>
           <w:rPr>
             <w:rStyle w:val="Hyperlink"/>
@@ -2701,6 +3105,18 @@
     </w:p>
     <w:p>
       <w:pPr>
+        <w:pStyle w:val="ListParagraph"/>
+        <w:numPr>
+          <w:ilvl w:val="0"/>
+          <w:numId w:val="10"/>
+        </w:numPr>
+      </w:pPr>
+      <w:r>
+        <w:t>*.iml</w:t>
+      </w:r>
+    </w:p>
+    <w:p>
+      <w:pPr>
         <w:ind w:left="360"/>
       </w:pPr>
       <w:r>
@@ -2728,6 +3144,7 @@
         </w:numPr>
       </w:pPr>
       <w:r>
+        <w:lastRenderedPageBreak/>
         <w:t>~*.tmp</w:t>
       </w:r>
     </w:p>
@@ -2871,6 +3288,32 @@
         <w:pStyle w:val="Heading3"/>
       </w:pPr>
       <w:r>
+        <w:t>Gnome</w:t>
+      </w:r>
+    </w:p>
+    <w:p>
+      <w:pPr>
+        <w:pStyle w:val="Heading4"/>
+      </w:pPr>
+      <w:r>
+        <w:t>Workspaces</w:t>
+      </w:r>
+    </w:p>
+    <w:p>
+      <w:r>
+        <w:t>To move a window to another workspace: Ctrl-Alt-PgUp or PgDn.</w:t>
+      </w:r>
+    </w:p>
+    <w:p>
+      <w:r>
+        <w:t>To switch to another workspace: Ctrl-Alt-Up or Down.</w:t>
+      </w:r>
+    </w:p>
+    <w:p>
+      <w:pPr>
+        <w:pStyle w:val="Heading3"/>
+      </w:pPr>
+      <w:r>
         <w:t>Nautilus</w:t>
       </w:r>
     </w:p>
@@ -2896,32 +3339,107 @@
         </w:numPr>
       </w:pPr>
       <w:r>
+        <w:t>Type Ctrl-L to switch from a path to address in the top of Nautilus.</w:t>
+      </w:r>
+    </w:p>
+    <w:p>
+      <w:pPr>
+        <w:pStyle w:val="ListParagraph"/>
+        <w:numPr>
+          <w:ilvl w:val="0"/>
+          <w:numId w:val="9"/>
+        </w:numPr>
+      </w:pPr>
+      <w:r>
+        <w:t>Path to admin://[path], e.g., admin:///etc</w:t>
+      </w:r>
+    </w:p>
+    <w:p>
+      <w:pPr>
+        <w:pStyle w:val="ListParagraph"/>
+        <w:numPr>
+          <w:ilvl w:val="0"/>
+          <w:numId w:val="9"/>
+        </w:numPr>
+      </w:pPr>
+      <w:r>
+        <w:t>May still not be useful for everything you want.</w:t>
+      </w:r>
+    </w:p>
+    <w:p>
+      <w:pPr>
+        <w:pStyle w:val="Heading4"/>
+      </w:pPr>
+      <w:r>
+        <w:t>Rename File</w:t>
+      </w:r>
+    </w:p>
+    <w:p>
+      <w:r>
+        <w:t>F2</w:t>
+      </w:r>
+    </w:p>
+    <w:p>
+      <w:pPr>
+        <w:pStyle w:val="Heading3"/>
+      </w:pPr>
+      <w:r>
+        <w:t>File Operations</w:t>
+      </w:r>
+    </w:p>
+    <w:p>
+      <w:pPr>
+        <w:pStyle w:val="Heading4"/>
+      </w:pPr>
+      <w:r>
+        <w:t>Deleting Tree</w:t>
+      </w:r>
+    </w:p>
+    <w:p>
+      <w:r>
+        <w:t>rm -r [folder]</w:t>
+      </w:r>
+    </w:p>
+    <w:p>
+      <w:r>
+        <w:t>sudo rm -r [folder]</w:t>
+      </w:r>
+    </w:p>
+    <w:p>
+      <w:pPr>
+        <w:pStyle w:val="Heading4"/>
+      </w:pPr>
+      <w:bookmarkStart w:id="0" w:name="_Ref52091278"/>
+      <w:r>
+        <w:t>Navigating to a DVD or CD-ROM</w:t>
+      </w:r>
+      <w:bookmarkEnd w:id="0"/>
+    </w:p>
+    <w:p>
+      <w:r>
+        <w:t>cd /run/media/[username]</w:t>
+      </w:r>
+    </w:p>
+    <w:p>
+      <w:pPr>
+        <w:pStyle w:val="Heading4"/>
+      </w:pPr>
+      <w:r>
+        <w:t>Rename File</w:t>
+      </w:r>
+    </w:p>
+    <w:p>
+      <w:r>
+        <w:t>mv [oldname] [newname]</w:t>
+      </w:r>
+    </w:p>
+    <w:p>
+      <w:pPr>
+        <w:pStyle w:val="Heading3"/>
+      </w:pPr>
+      <w:r>
         <w:lastRenderedPageBreak/>
-        <w:t>Type Ctrl-L to switch from a path to address in the top of Nautilus.</w:t>
-      </w:r>
-    </w:p>
-    <w:p>
-      <w:pPr>
-        <w:pStyle w:val="ListParagraph"/>
-        <w:numPr>
-          <w:ilvl w:val="0"/>
-          <w:numId w:val="9"/>
-        </w:numPr>
-      </w:pPr>
-      <w:r>
-        <w:t>Path to admin://[path], e.g., admin:///etc</w:t>
-      </w:r>
-    </w:p>
-    <w:p>
-      <w:pPr>
-        <w:pStyle w:val="ListParagraph"/>
-        <w:numPr>
-          <w:ilvl w:val="0"/>
-          <w:numId w:val="9"/>
-        </w:numPr>
-      </w:pPr>
-      <w:r>
-        <w:t>May still not be useful for everything you want.</w:t>
+        <w:t>System Configuration</w:t>
       </w:r>
     </w:p>
     <w:p>
@@ -2929,12 +3447,118 @@
         <w:pStyle w:val="Heading4"/>
       </w:pPr>
       <w:r>
-        <w:t>Rename File</w:t>
-      </w:r>
-    </w:p>
-    <w:p>
-      <w:r>
-        <w:t>F2</w:t>
+        <w:t>Environment Variables and PATH</w:t>
+      </w:r>
+    </w:p>
+    <w:p>
+      <w:r>
+        <w:t xml:space="preserve">Paths added to PATH are binaries that can be launched by name without specifying a path to them. To make them persist, </w:t>
+      </w:r>
+      <w:r>
+        <w:t>you might be tempted</w:t>
+      </w:r>
+      <w:r>
+        <w:t xml:space="preserve"> to edit the /etc/profile file.</w:t>
+      </w:r>
+    </w:p>
+    <w:p>
+      <w:r>
+        <w:t xml:space="preserve">sudo </w:t>
+      </w:r>
+      <w:r>
+        <w:t>vim</w:t>
+      </w:r>
+      <w:r>
+        <w:t xml:space="preserve"> /etc/profile</w:t>
+      </w:r>
+    </w:p>
+    <w:p>
+      <w:r>
+        <w:t>However, that file might be changed in system updates, wiping out your customizations. That’s why the header of the file recommends instead going another way:</w:t>
+      </w:r>
+    </w:p>
+    <w:p>
+      <w:pPr>
+        <w:pStyle w:val="ListParagraph"/>
+        <w:numPr>
+          <w:ilvl w:val="0"/>
+          <w:numId w:val="13"/>
+        </w:numPr>
+      </w:pPr>
+      <w:r>
+        <w:t>Create a PATH modification script:</w:t>
+      </w:r>
+    </w:p>
+    <w:p>
+      <w:pPr>
+        <w:rPr>
+          <w:lang w:val="fr-FR"/>
+        </w:rPr>
+      </w:pPr>
+      <w:r>
+        <w:rPr>
+          <w:lang w:val="fr-FR"/>
+        </w:rPr>
+        <w:t>sudo v</w:t>
+      </w:r>
+      <w:r>
+        <w:rPr>
+          <w:lang w:val="fr-FR"/>
+        </w:rPr>
+        <w:t>i</w:t>
+      </w:r>
+      <w:r>
+        <w:rPr>
+          <w:lang w:val="fr-FR"/>
+        </w:rPr>
+        <w:t>m /etc/</w:t>
+      </w:r>
+      <w:r>
+        <w:rPr>
+          <w:lang w:val="fr-FR"/>
+        </w:rPr>
+        <w:t>profile.d/</w:t>
+      </w:r>
+      <w:r>
+        <w:rPr>
+          <w:lang w:val="fr-FR"/>
+        </w:rPr>
+        <w:t>pathmod.sh</w:t>
+      </w:r>
+    </w:p>
+    <w:p>
+      <w:r>
+        <w:t>Press “I” for “insert”</w:t>
+      </w:r>
+    </w:p>
+    <w:p>
+      <w:r>
+        <w:t>Add lines in the format of:</w:t>
+      </w:r>
+    </w:p>
+    <w:p>
+      <w:r>
+        <w:t>export PATH=$PATH:[new location being added to PATH]</w:t>
+      </w:r>
+    </w:p>
+    <w:p>
+      <w:r>
+        <w:t>(if adding to the end) or</w:t>
+      </w:r>
+    </w:p>
+    <w:p>
+      <w:r>
+        <w:t>export PATH=[new location being added to PATH]:$PATH</w:t>
+      </w:r>
+    </w:p>
+    <w:p>
+      <w:r>
+        <w:t>When you’re done, hit Escape</w:t>
+      </w:r>
+    </w:p>
+    <w:p>
+      <w:r>
+        <w:t>Type :wq for “write changes and quit.”</w:t>
       </w:r>
     </w:p>
     <w:p>
@@ -2942,7 +3566,7 @@
         <w:pStyle w:val="Heading3"/>
       </w:pPr>
       <w:r>
-        <w:t>File Operations</w:t>
+        <w:t>Tools</w:t>
       </w:r>
     </w:p>
     <w:p>
@@ -2950,17 +3574,28 @@
         <w:pStyle w:val="Heading4"/>
       </w:pPr>
       <w:r>
-        <w:t>Deleting Tree</w:t>
-      </w:r>
-    </w:p>
-    <w:p>
-      <w:r>
-        <w:t>rm -r [folder]</w:t>
-      </w:r>
-    </w:p>
-    <w:p>
-      <w:r>
-        <w:t>sudo rm -r [folder]</w:t>
+        <w:t>Gedit</w:t>
+      </w:r>
+    </w:p>
+    <w:p>
+      <w:r>
+        <w:t>Gedit is the graphical editor for Gnome. You can open it from command line with gedit [path to file]</w:t>
+      </w:r>
+    </w:p>
+    <w:p>
+      <w:r>
+        <w:t>You can’t sudo gedit, but you can gedit admin://[path to file including additional initial slash] . If you don’t want to type the whole path from scratch, you can use gedit admin://$(pwd)/[filename] – it should graphically prompt you for the root password.</w:t>
+      </w:r>
+    </w:p>
+    <w:p>
+      <w:r>
+        <w:t xml:space="preserve">You can do code highlighting inside gedit – it should be automatic, but if it’s not, you can choose View </w:t>
+      </w:r>
+      <w:r>
+        <w:sym w:font="Wingdings" w:char="F0E0"/>
+      </w:r>
+      <w:r>
+        <w:t xml:space="preserve"> Highlight Mode. For BASH shell scripts, use highlight mode “sh”.</w:t>
       </w:r>
     </w:p>
     <w:p>
@@ -2968,154 +3603,24 @@
         <w:pStyle w:val="Heading4"/>
       </w:pPr>
       <w:r>
-        <w:t>Navigating to a DVD or CD-ROM</w:t>
-      </w:r>
-    </w:p>
-    <w:p>
-      <w:r>
-        <w:t>cd /run/media/[username]</w:t>
-      </w:r>
-    </w:p>
-    <w:p>
-      <w:pPr>
-        <w:pStyle w:val="Heading4"/>
-      </w:pPr>
-      <w:r>
-        <w:t>Rename File</w:t>
-      </w:r>
-    </w:p>
-    <w:p>
-      <w:r>
-        <w:t>mv [oldname] [newname]</w:t>
-      </w:r>
-    </w:p>
-    <w:p>
-      <w:pPr>
-        <w:pStyle w:val="Heading3"/>
-      </w:pPr>
-      <w:r>
-        <w:t>System Configuration</w:t>
-      </w:r>
-    </w:p>
-    <w:p>
-      <w:pPr>
-        <w:pStyle w:val="Heading4"/>
-      </w:pPr>
-      <w:r>
-        <w:t>Environment Variables and PATH</w:t>
-      </w:r>
-    </w:p>
-    <w:p>
-      <w:r>
-        <w:t xml:space="preserve">Paths added to PATH are binaries that can be launched by name without specifying a path to them. To make them persist, </w:t>
-      </w:r>
-      <w:r>
-        <w:t>you might be tempted</w:t>
-      </w:r>
-      <w:r>
-        <w:t xml:space="preserve"> to edit the /etc/profile file.</w:t>
-      </w:r>
-    </w:p>
-    <w:p>
-      <w:r>
-        <w:t xml:space="preserve">sudo </w:t>
-      </w:r>
-      <w:r>
-        <w:t>vim</w:t>
-      </w:r>
-      <w:r>
-        <w:t xml:space="preserve"> /etc/profile</w:t>
-      </w:r>
-    </w:p>
-    <w:p>
-      <w:r>
-        <w:t>However, that file might be changed in system updates, wiping out your customizations. That’s why the header of the file recommends instead going another way:</w:t>
-      </w:r>
-    </w:p>
-    <w:p>
-      <w:pPr>
-        <w:pStyle w:val="ListParagraph"/>
-        <w:numPr>
-          <w:ilvl w:val="0"/>
-          <w:numId w:val="13"/>
-        </w:numPr>
-      </w:pPr>
-      <w:r>
-        <w:t>Create a PATH modification script:</w:t>
-      </w:r>
-    </w:p>
-    <w:p>
-      <w:r>
-        <w:t>sudo vum /etc/</w:t>
-      </w:r>
-      <w:r>
-        <w:t>profile.d/</w:t>
-      </w:r>
-      <w:r>
-        <w:t>pathmod.sh</w:t>
-      </w:r>
-    </w:p>
-    <w:p>
-      <w:r>
-        <w:t>Press “I” for “insert”</w:t>
-      </w:r>
-    </w:p>
-    <w:p>
-      <w:r>
-        <w:t>Add lines in the format of:</w:t>
-      </w:r>
-    </w:p>
-    <w:p>
-      <w:r>
-        <w:t>export PATH=$PATH:[new location being added to PATH]</w:t>
-      </w:r>
-    </w:p>
-    <w:p>
-      <w:r>
-        <w:t>When you’re done, hit Escape</w:t>
-      </w:r>
-    </w:p>
-    <w:p>
-      <w:r>
-        <w:t>Type :wq for “write changes and quit.”</w:t>
-      </w:r>
-    </w:p>
-    <w:p>
-      <w:pPr>
-        <w:pStyle w:val="Heading3"/>
-      </w:pPr>
-      <w:r>
-        <w:t>Tools</w:t>
-      </w:r>
-    </w:p>
-    <w:p>
-      <w:pPr>
-        <w:pStyle w:val="Heading4"/>
-      </w:pPr>
-      <w:r>
-        <w:t>Gedit</w:t>
-      </w:r>
-    </w:p>
-    <w:p>
-      <w:r>
-        <w:t>Gedit is the graphical editor for Gnome. You can open it from command line with gedit [path to file]</w:t>
-      </w:r>
-    </w:p>
-    <w:p>
-      <w:r>
-        <w:t>You can’t sudo gedit, but you can gedit admin://[path to file including additional initial slash] . If you don’t want to type the whole path from scratch, you can use gedit admin://$(pwd)/[filename] – it should graphically prompt you for the root password.</w:t>
-      </w:r>
-    </w:p>
-    <w:p>
-      <w:r>
-        <w:lastRenderedPageBreak/>
-        <w:t xml:space="preserve">You can do code highlighting inside gedit – it should be automatic, but if it’s not, you can choose View </w:t>
-      </w:r>
-      <w:r>
-        <w:sym w:font="Wingdings" w:char="F0E0"/>
-      </w:r>
-      <w:r>
-        <w:t xml:space="preserve"> Highlight Mode. For BASH shell scripts, use highlight mode “sh”.</w:t>
+        <w:t>Yum Utilities</w:t>
+      </w:r>
+    </w:p>
+    <w:p>
+      <w:r>
+        <w:t>If you want to know where something got installed, like Java:</w:t>
+      </w:r>
+    </w:p>
+    <w:p>
+      <w:pPr>
+        <w:pStyle w:val="ListParagraph"/>
+        <w:numPr>
+          <w:ilvl w:val="0"/>
+          <w:numId w:val="18"/>
+        </w:numPr>
+      </w:pPr>
+      <w:r>
+        <w:t>repoquery -list [package name]</w:t>
       </w:r>
     </w:p>
     <w:sectPr>
@@ -3685,7 +4190,7 @@
   <w:abstractNum w:abstractNumId="6" w15:restartNumberingAfterBreak="0">
     <w:nsid w:val="1FA83073"/>
     <w:multiLevelType w:val="hybridMultilevel"/>
-    <w:tmpl w:val="9D8A49E0"/>
+    <w:tmpl w:val="465CB68A"/>
     <w:lvl w:ilvl="0" w:tplc="0409000F">
       <w:start w:val="1"/>
       <w:numFmt w:val="decimal"/>
@@ -3858,6 +4363,119 @@
     </w:lvl>
   </w:abstractNum>
   <w:abstractNum w:abstractNumId="8" w15:restartNumberingAfterBreak="0">
+    <w:nsid w:val="4BD74D98"/>
+    <w:multiLevelType w:val="hybridMultilevel"/>
+    <w:tmpl w:val="0E4AA792"/>
+    <w:lvl w:ilvl="0" w:tplc="04090001">
+      <w:start w:val="1"/>
+      <w:numFmt w:val="bullet"/>
+      <w:lvlText w:val=""/>
+      <w:lvlJc w:val="left"/>
+      <w:pPr>
+        <w:ind w:left="720" w:hanging="360"/>
+      </w:pPr>
+      <w:rPr>
+        <w:rFonts w:ascii="Symbol" w:hAnsi="Symbol" w:hint="default"/>
+      </w:rPr>
+    </w:lvl>
+    <w:lvl w:ilvl="1" w:tplc="04090003" w:tentative="1">
+      <w:start w:val="1"/>
+      <w:numFmt w:val="bullet"/>
+      <w:lvlText w:val="o"/>
+      <w:lvlJc w:val="left"/>
+      <w:pPr>
+        <w:ind w:left="1440" w:hanging="360"/>
+      </w:pPr>
+      <w:rPr>
+        <w:rFonts w:ascii="Courier New" w:hAnsi="Courier New" w:cs="Courier New" w:hint="default"/>
+      </w:rPr>
+    </w:lvl>
+    <w:lvl w:ilvl="2" w:tplc="04090005" w:tentative="1">
+      <w:start w:val="1"/>
+      <w:numFmt w:val="bullet"/>
+      <w:lvlText w:val=""/>
+      <w:lvlJc w:val="left"/>
+      <w:pPr>
+        <w:ind w:left="2160" w:hanging="360"/>
+      </w:pPr>
+      <w:rPr>
+        <w:rFonts w:ascii="Wingdings" w:hAnsi="Wingdings" w:hint="default"/>
+      </w:rPr>
+    </w:lvl>
+    <w:lvl w:ilvl="3" w:tplc="04090001" w:tentative="1">
+      <w:start w:val="1"/>
+      <w:numFmt w:val="bullet"/>
+      <w:lvlText w:val=""/>
+      <w:lvlJc w:val="left"/>
+      <w:pPr>
+        <w:ind w:left="2880" w:hanging="360"/>
+      </w:pPr>
+      <w:rPr>
+        <w:rFonts w:ascii="Symbol" w:hAnsi="Symbol" w:hint="default"/>
+      </w:rPr>
+    </w:lvl>
+    <w:lvl w:ilvl="4" w:tplc="04090003" w:tentative="1">
+      <w:start w:val="1"/>
+      <w:numFmt w:val="bullet"/>
+      <w:lvlText w:val="o"/>
+      <w:lvlJc w:val="left"/>
+      <w:pPr>
+        <w:ind w:left="3600" w:hanging="360"/>
+      </w:pPr>
+      <w:rPr>
+        <w:rFonts w:ascii="Courier New" w:hAnsi="Courier New" w:cs="Courier New" w:hint="default"/>
+      </w:rPr>
+    </w:lvl>
+    <w:lvl w:ilvl="5" w:tplc="04090005" w:tentative="1">
+      <w:start w:val="1"/>
+      <w:numFmt w:val="bullet"/>
+      <w:lvlText w:val=""/>
+      <w:lvlJc w:val="left"/>
+      <w:pPr>
+        <w:ind w:left="4320" w:hanging="360"/>
+      </w:pPr>
+      <w:rPr>
+        <w:rFonts w:ascii="Wingdings" w:hAnsi="Wingdings" w:hint="default"/>
+      </w:rPr>
+    </w:lvl>
+    <w:lvl w:ilvl="6" w:tplc="04090001" w:tentative="1">
+      <w:start w:val="1"/>
+      <w:numFmt w:val="bullet"/>
+      <w:lvlText w:val=""/>
+      <w:lvlJc w:val="left"/>
+      <w:pPr>
+        <w:ind w:left="5040" w:hanging="360"/>
+      </w:pPr>
+      <w:rPr>
+        <w:rFonts w:ascii="Symbol" w:hAnsi="Symbol" w:hint="default"/>
+      </w:rPr>
+    </w:lvl>
+    <w:lvl w:ilvl="7" w:tplc="04090003" w:tentative="1">
+      <w:start w:val="1"/>
+      <w:numFmt w:val="bullet"/>
+      <w:lvlText w:val="o"/>
+      <w:lvlJc w:val="left"/>
+      <w:pPr>
+        <w:ind w:left="5760" w:hanging="360"/>
+      </w:pPr>
+      <w:rPr>
+        <w:rFonts w:ascii="Courier New" w:hAnsi="Courier New" w:cs="Courier New" w:hint="default"/>
+      </w:rPr>
+    </w:lvl>
+    <w:lvl w:ilvl="8" w:tplc="04090005" w:tentative="1">
+      <w:start w:val="1"/>
+      <w:numFmt w:val="bullet"/>
+      <w:lvlText w:val=""/>
+      <w:lvlJc w:val="left"/>
+      <w:pPr>
+        <w:ind w:left="6480" w:hanging="360"/>
+      </w:pPr>
+      <w:rPr>
+        <w:rFonts w:ascii="Wingdings" w:hAnsi="Wingdings" w:hint="default"/>
+      </w:rPr>
+    </w:lvl>
+  </w:abstractNum>
+  <w:abstractNum w:abstractNumId="9" w15:restartNumberingAfterBreak="0">
     <w:nsid w:val="4C1B7A80"/>
     <w:multiLevelType w:val="hybridMultilevel"/>
     <w:tmpl w:val="93CC9AF0"/>
@@ -3970,7 +4588,7 @@
       </w:rPr>
     </w:lvl>
   </w:abstractNum>
-  <w:abstractNum w:abstractNumId="9" w15:restartNumberingAfterBreak="0">
+  <w:abstractNum w:abstractNumId="10" w15:restartNumberingAfterBreak="0">
     <w:nsid w:val="50994605"/>
     <w:multiLevelType w:val="hybridMultilevel"/>
     <w:tmpl w:val="BED44B98"/>
@@ -4059,7 +4677,7 @@
       </w:pPr>
     </w:lvl>
   </w:abstractNum>
-  <w:abstractNum w:abstractNumId="10" w15:restartNumberingAfterBreak="0">
+  <w:abstractNum w:abstractNumId="11" w15:restartNumberingAfterBreak="0">
     <w:nsid w:val="554B752A"/>
     <w:multiLevelType w:val="hybridMultilevel"/>
     <w:tmpl w:val="183E706C"/>
@@ -4145,7 +4763,7 @@
       </w:pPr>
     </w:lvl>
   </w:abstractNum>
-  <w:abstractNum w:abstractNumId="11" w15:restartNumberingAfterBreak="0">
+  <w:abstractNum w:abstractNumId="12" w15:restartNumberingAfterBreak="0">
     <w:nsid w:val="56F8386D"/>
     <w:multiLevelType w:val="hybridMultilevel"/>
     <w:tmpl w:val="CCC08708"/>
@@ -4231,7 +4849,7 @@
       </w:pPr>
     </w:lvl>
   </w:abstractNum>
-  <w:abstractNum w:abstractNumId="12" w15:restartNumberingAfterBreak="0">
+  <w:abstractNum w:abstractNumId="13" w15:restartNumberingAfterBreak="0">
     <w:nsid w:val="5CFD0F52"/>
     <w:multiLevelType w:val="hybridMultilevel"/>
     <w:tmpl w:val="88A802A0"/>
@@ -4344,7 +4962,7 @@
       </w:rPr>
     </w:lvl>
   </w:abstractNum>
-  <w:abstractNum w:abstractNumId="13" w15:restartNumberingAfterBreak="0">
+  <w:abstractNum w:abstractNumId="14" w15:restartNumberingAfterBreak="0">
     <w:nsid w:val="62EB1BE1"/>
     <w:multiLevelType w:val="hybridMultilevel"/>
     <w:tmpl w:val="36908F92"/>
@@ -4433,7 +5051,7 @@
       </w:pPr>
     </w:lvl>
   </w:abstractNum>
-  <w:abstractNum w:abstractNumId="14" w15:restartNumberingAfterBreak="0">
+  <w:abstractNum w:abstractNumId="15" w15:restartNumberingAfterBreak="0">
     <w:nsid w:val="66E93C6E"/>
     <w:multiLevelType w:val="hybridMultilevel"/>
     <w:tmpl w:val="0486DDAC"/>
@@ -4546,7 +5164,7 @@
       </w:rPr>
     </w:lvl>
   </w:abstractNum>
-  <w:abstractNum w:abstractNumId="15" w15:restartNumberingAfterBreak="0">
+  <w:abstractNum w:abstractNumId="16" w15:restartNumberingAfterBreak="0">
     <w:nsid w:val="69371F1A"/>
     <w:multiLevelType w:val="hybridMultilevel"/>
     <w:tmpl w:val="0DEEC68C"/>
@@ -4635,7 +5253,7 @@
       </w:pPr>
     </w:lvl>
   </w:abstractNum>
-  <w:abstractNum w:abstractNumId="16" w15:restartNumberingAfterBreak="0">
+  <w:abstractNum w:abstractNumId="17" w15:restartNumberingAfterBreak="0">
     <w:nsid w:val="6C9D015F"/>
     <w:multiLevelType w:val="hybridMultilevel"/>
     <w:tmpl w:val="91E47026"/>
@@ -4722,25 +5340,25 @@
     </w:lvl>
   </w:abstractNum>
   <w:num w:numId="1">
-    <w:abstractNumId w:val="8"/>
+    <w:abstractNumId w:val="9"/>
   </w:num>
   <w:num w:numId="2">
     <w:abstractNumId w:val="2"/>
   </w:num>
   <w:num w:numId="3">
-    <w:abstractNumId w:val="15"/>
+    <w:abstractNumId w:val="16"/>
   </w:num>
   <w:num w:numId="4">
     <w:abstractNumId w:val="5"/>
   </w:num>
   <w:num w:numId="5">
-    <w:abstractNumId w:val="9"/>
+    <w:abstractNumId w:val="10"/>
   </w:num>
   <w:num w:numId="6">
     <w:abstractNumId w:val="0"/>
   </w:num>
   <w:num w:numId="7">
-    <w:abstractNumId w:val="11"/>
+    <w:abstractNumId w:val="12"/>
   </w:num>
   <w:num w:numId="8">
     <w:abstractNumId w:val="3"/>
@@ -4749,28 +5367,31 @@
     <w:abstractNumId w:val="4"/>
   </w:num>
   <w:num w:numId="10">
-    <w:abstractNumId w:val="12"/>
+    <w:abstractNumId w:val="13"/>
   </w:num>
   <w:num w:numId="11">
     <w:abstractNumId w:val="1"/>
   </w:num>
   <w:num w:numId="12">
-    <w:abstractNumId w:val="10"/>
+    <w:abstractNumId w:val="11"/>
   </w:num>
   <w:num w:numId="13">
-    <w:abstractNumId w:val="13"/>
+    <w:abstractNumId w:val="14"/>
   </w:num>
   <w:num w:numId="14">
     <w:abstractNumId w:val="6"/>
   </w:num>
   <w:num w:numId="15">
-    <w:abstractNumId w:val="16"/>
+    <w:abstractNumId w:val="17"/>
   </w:num>
   <w:num w:numId="16">
     <w:abstractNumId w:val="7"/>
   </w:num>
   <w:num w:numId="17">
-    <w:abstractNumId w:val="14"/>
+    <w:abstractNumId w:val="15"/>
+  </w:num>
+  <w:num w:numId="18">
+    <w:abstractNumId w:val="8"/>
   </w:num>
 </w:numbering>
 </file>
@@ -5682,4 +6303,16 @@
     </a:ext>
   </a:extLst>
 </a:theme>
+</file>
+
+<file path=customXml/item1.xml><?xml version="1.0" encoding="utf-8"?>
+<b:Sources xmlns:b="http://schemas.openxmlformats.org/officeDocument/2006/bibliography" xmlns="http://schemas.openxmlformats.org/officeDocument/2006/bibliography" SelectedStyle="\APASixthEditionOfficeOnline.xsl" StyleName="APA" Version="6"/>
+</file>
+
+<file path=customXml/itemProps1.xml><?xml version="1.0" encoding="utf-8"?>
+<ds:datastoreItem xmlns:ds="http://schemas.openxmlformats.org/officeDocument/2006/customXml" ds:itemID="{325906FD-1935-40F1-B4E8-F6487BA104D1}">
+  <ds:schemaRefs>
+    <ds:schemaRef ds:uri="http://schemas.openxmlformats.org/officeDocument/2006/bibliography"/>
+  </ds:schemaRefs>
+</ds:datastoreItem>
 </file>
</xml_diff>